<commit_message>
Woking on SKU document.
</commit_message>
<xml_diff>
--- a/Information Theory/SKU.docx
+++ b/Information Theory/SKU.docx
@@ -20,7 +20,19 @@
         <w:rPr>
           <w:lang w:val="pl-PL"/>
         </w:rPr>
-        <w:t>Kod SKU</w:t>
+        <w:t>Kod</w:t>
+      </w:r>
+      <w:r>
+        <w:rPr>
+          <w:lang w:val="pl-PL"/>
+        </w:rPr>
+        <w:t>y</w:t>
+      </w:r>
+      <w:r>
+        <w:rPr>
+          <w:lang w:val="pl-PL"/>
+        </w:rPr>
+        <w:t xml:space="preserve"> SKU</w:t>
       </w:r>
     </w:p>
     <w:p>
@@ -103,6 +115,800 @@
     <w:p>
       <w:pPr>
         <w:rPr>
+          <w:lang w:val="pl-PL"/>
+        </w:rPr>
+      </w:pPr>
+    </w:p>
+    <w:p>
+      <w:pPr>
+        <w:pStyle w:val="ListParagraph"/>
+        <w:jc w:val="both"/>
+        <w:rPr>
+          <w:b/>
+          <w:bCs/>
+          <w:sz w:val="24"/>
+          <w:szCs w:val="24"/>
+          <w:lang w:val="pl-PL"/>
+        </w:rPr>
+      </w:pPr>
+      <w:r>
+        <w:rPr>
+          <w:b/>
+          <w:bCs/>
+          <w:sz w:val="24"/>
+          <w:szCs w:val="24"/>
+          <w:lang w:val="pl-PL"/>
+        </w:rPr>
+        <w:t xml:space="preserve">SKU (Stock keeping unit) – </w:t>
+      </w:r>
+      <w:r>
+        <w:rPr>
+          <w:sz w:val="24"/>
+          <w:szCs w:val="24"/>
+          <w:lang w:val="pl-PL"/>
+        </w:rPr>
+        <w:t xml:space="preserve">Jest to </w:t>
+      </w:r>
+      <w:r>
+        <w:rPr>
+          <w:sz w:val="24"/>
+          <w:szCs w:val="24"/>
+          <w:lang w:val="pl-PL"/>
+        </w:rPr>
+        <w:t>unikatowy</w:t>
+      </w:r>
+      <w:r>
+        <w:rPr>
+          <w:sz w:val="24"/>
+          <w:szCs w:val="24"/>
+          <w:lang w:val="pl-PL"/>
+        </w:rPr>
+        <w:t xml:space="preserve"> ciąg znaków, składający się z liter (a-z, A-Z) i cyfr (0-9), mający na celu zidentyfikowanie danego produktu, jego ilości i cech.</w:t>
+      </w:r>
+    </w:p>
+    <w:p>
+      <w:pPr>
+        <w:ind w:left="720"/>
+        <w:jc w:val="both"/>
+        <w:rPr>
+          <w:sz w:val="24"/>
+          <w:szCs w:val="24"/>
+          <w:lang w:val="pl-PL"/>
+        </w:rPr>
+      </w:pPr>
+      <w:r>
+        <w:rPr>
+          <w:sz w:val="24"/>
+          <w:szCs w:val="24"/>
+          <w:lang w:val="pl-PL"/>
+        </w:rPr>
+        <w:t xml:space="preserve">Kody SKU, ze względu na założenia, </w:t>
+      </w:r>
+      <w:r>
+        <w:rPr>
+          <w:sz w:val="24"/>
+          <w:szCs w:val="24"/>
+          <w:lang w:val="pl-PL"/>
+        </w:rPr>
+        <w:t xml:space="preserve">przyjmowane podczas ich generowania, </w:t>
+      </w:r>
+      <w:r>
+        <w:rPr>
+          <w:sz w:val="24"/>
+          <w:szCs w:val="24"/>
+          <w:lang w:val="pl-PL"/>
+        </w:rPr>
+        <w:t>zmieniają swoją wartość wraz ze zmianą lokalizacji</w:t>
+      </w:r>
+      <w:r>
+        <w:rPr>
+          <w:sz w:val="24"/>
+          <w:szCs w:val="24"/>
+          <w:lang w:val="pl-PL"/>
+        </w:rPr>
+        <w:t xml:space="preserve">, w której się znajdują. Dany produkt może przyjmować jedną wartość, gdy znajduje się w magazynie producenta, a inną, gdy jest on składowany na pułkach w sklepie sprzedawcy. </w:t>
+      </w:r>
+      <w:r>
+        <w:rPr>
+          <w:sz w:val="24"/>
+          <w:szCs w:val="24"/>
+          <w:lang w:val="pl-PL"/>
+        </w:rPr>
+        <w:t>Zabieg ten jest stosowany, aby z łatwością można było określić, czym dokładnie jest produkt pod danym kodem SKU.</w:t>
+      </w:r>
+    </w:p>
+    <w:p>
+      <w:pPr>
+        <w:ind w:left="720"/>
+        <w:jc w:val="both"/>
+        <w:rPr>
+          <w:sz w:val="24"/>
+          <w:szCs w:val="24"/>
+          <w:lang w:val="pl-PL"/>
+        </w:rPr>
+      </w:pPr>
+    </w:p>
+    <w:p>
+      <w:pPr>
+        <w:pStyle w:val="Heading1"/>
+        <w:rPr>
+          <w:lang w:val="pl-PL"/>
+        </w:rPr>
+      </w:pPr>
+      <w:r>
+        <w:rPr>
+          <w:lang w:val="pl-PL"/>
+        </w:rPr>
+        <w:t>- Do czego służą kody SKU</w:t>
+      </w:r>
+    </w:p>
+    <w:p>
+      <w:pPr>
+        <w:rPr>
+          <w:lang w:val="pl-PL"/>
+        </w:rPr>
+      </w:pPr>
+    </w:p>
+    <w:p>
+      <w:pPr>
+        <w:ind w:left="720"/>
+        <w:jc w:val="both"/>
+        <w:rPr>
+          <w:sz w:val="24"/>
+          <w:szCs w:val="24"/>
+          <w:lang w:val="pl-PL"/>
+        </w:rPr>
+      </w:pPr>
+      <w:r>
+        <w:rPr>
+          <w:sz w:val="24"/>
+          <w:szCs w:val="24"/>
+          <w:lang w:val="pl-PL"/>
+        </w:rPr>
+        <w:t>Przedmioty posiadające kody SKU są łatwiejsze w śledzeniu i lokalizacji, ponieważ każdy z kodów zawiera informacje o położeniu produktu (t.j. półki, hali magazynowej) względem danej lokalizacji (sklep, magazyn).</w:t>
+      </w:r>
+    </w:p>
+    <w:p>
+      <w:pPr>
+        <w:ind w:left="720"/>
+        <w:jc w:val="both"/>
+        <w:rPr>
+          <w:sz w:val="24"/>
+          <w:szCs w:val="24"/>
+          <w:lang w:val="pl-PL"/>
+        </w:rPr>
+      </w:pPr>
+      <w:r>
+        <w:rPr>
+          <w:sz w:val="24"/>
+          <w:szCs w:val="24"/>
+          <w:lang w:val="pl-PL"/>
+        </w:rPr>
+        <w:t xml:space="preserve">Kody mają na celu ułatwienie handlowcom szybkie rozróżnianie oferowanych obiektów w bazach danych i magazynach. </w:t>
+      </w:r>
+    </w:p>
+    <w:p>
+      <w:pPr>
+        <w:ind w:left="720"/>
+        <w:jc w:val="both"/>
+        <w:rPr>
+          <w:sz w:val="24"/>
+          <w:szCs w:val="24"/>
+          <w:lang w:val="pl-PL"/>
+        </w:rPr>
+      </w:pPr>
+      <w:r>
+        <w:rPr>
+          <w:sz w:val="24"/>
+          <w:szCs w:val="24"/>
+          <w:lang w:val="pl-PL"/>
+        </w:rPr>
+        <w:t xml:space="preserve">Kody SKU są wykożystywane </w:t>
+      </w:r>
+      <w:r>
+        <w:rPr>
+          <w:sz w:val="24"/>
+          <w:szCs w:val="24"/>
+          <w:lang w:val="pl-PL"/>
+        </w:rPr>
+        <w:t xml:space="preserve">przez sprzedawców produktów do przeprowadzania analizy rynku. Tworząc spisy ze sprzedaży produktów z odpowiadającymi im kodami, </w:t>
+      </w:r>
+      <w:r>
+        <w:rPr>
+          <w:sz w:val="24"/>
+          <w:szCs w:val="24"/>
+          <w:lang w:val="pl-PL"/>
+        </w:rPr>
+        <w:t xml:space="preserve">posiadamy możliwość szybkiego stwierdzenia, który z przedmiotów sprzedaje się lepiej niż inne, jakie posiada on cechy i w jakiej lokalizacji sprzedawanych jest najwięcej sztuk. Wszystkie informacje </w:t>
+      </w:r>
+      <w:r>
+        <w:rPr>
+          <w:sz w:val="24"/>
+          <w:szCs w:val="24"/>
+          <w:lang w:val="pl-PL"/>
+        </w:rPr>
+        <w:t>zawarte</w:t>
+      </w:r>
+      <w:r>
+        <w:rPr>
+          <w:sz w:val="24"/>
+          <w:szCs w:val="24"/>
+          <w:lang w:val="pl-PL"/>
+        </w:rPr>
+        <w:t xml:space="preserve"> </w:t>
+      </w:r>
+      <w:r>
+        <w:rPr>
+          <w:sz w:val="24"/>
+          <w:szCs w:val="24"/>
+          <w:lang w:val="pl-PL"/>
+        </w:rPr>
+        <w:t>w</w:t>
+      </w:r>
+      <w:r>
+        <w:rPr>
+          <w:sz w:val="24"/>
+          <w:szCs w:val="24"/>
+          <w:lang w:val="pl-PL"/>
+        </w:rPr>
+        <w:t xml:space="preserve"> dan</w:t>
+      </w:r>
+      <w:r>
+        <w:rPr>
+          <w:sz w:val="24"/>
+          <w:szCs w:val="24"/>
+          <w:lang w:val="pl-PL"/>
+        </w:rPr>
+        <w:t>ym</w:t>
+      </w:r>
+      <w:r>
+        <w:rPr>
+          <w:sz w:val="24"/>
+          <w:szCs w:val="24"/>
+          <w:lang w:val="pl-PL"/>
+        </w:rPr>
+        <w:t xml:space="preserve"> kod</w:t>
+      </w:r>
+      <w:r>
+        <w:rPr>
+          <w:sz w:val="24"/>
+          <w:szCs w:val="24"/>
+          <w:lang w:val="pl-PL"/>
+        </w:rPr>
+        <w:t>zie</w:t>
+      </w:r>
+      <w:r>
+        <w:rPr>
+          <w:sz w:val="24"/>
+          <w:szCs w:val="24"/>
+          <w:lang w:val="pl-PL"/>
+        </w:rPr>
+        <w:t xml:space="preserve"> są jawno dostępne </w:t>
+      </w:r>
+      <w:r>
+        <w:rPr>
+          <w:sz w:val="24"/>
+          <w:szCs w:val="24"/>
+          <w:lang w:val="pl-PL"/>
+        </w:rPr>
+        <w:t>przy wglądzie.</w:t>
+      </w:r>
+    </w:p>
+    <w:p>
+      <w:pPr>
+        <w:ind w:left="720"/>
+        <w:jc w:val="both"/>
+        <w:rPr>
+          <w:sz w:val="24"/>
+          <w:szCs w:val="24"/>
+          <w:lang w:val="pl-PL"/>
+        </w:rPr>
+      </w:pPr>
+    </w:p>
+    <w:p>
+      <w:pPr>
+        <w:pStyle w:val="Heading1"/>
+        <w:rPr>
+          <w:lang w:val="pl-PL"/>
+        </w:rPr>
+      </w:pPr>
+      <w:r>
+        <w:rPr>
+          <w:lang w:val="pl-PL"/>
+        </w:rPr>
+        <w:lastRenderedPageBreak/>
+        <w:t>- Składnia kodów</w:t>
+      </w:r>
+    </w:p>
+    <w:p>
+      <w:pPr>
+        <w:rPr>
+          <w:lang w:val="pl-PL"/>
+        </w:rPr>
+      </w:pPr>
+    </w:p>
+    <w:p>
+      <w:pPr>
+        <w:ind w:left="720"/>
+        <w:jc w:val="both"/>
+        <w:rPr>
+          <w:sz w:val="24"/>
+          <w:szCs w:val="24"/>
+          <w:lang w:val="pl-PL"/>
+        </w:rPr>
+      </w:pPr>
+      <w:r>
+        <w:rPr>
+          <w:sz w:val="24"/>
+          <w:szCs w:val="24"/>
+          <w:lang w:val="pl-PL"/>
+        </w:rPr>
+        <w:t xml:space="preserve">Składnia kodów SKU może być dowolnie określana według sprzedawców produktów. </w:t>
+      </w:r>
+      <w:r>
+        <w:rPr>
+          <w:sz w:val="24"/>
+          <w:szCs w:val="24"/>
+          <w:lang w:val="pl-PL"/>
+        </w:rPr>
+        <w:t xml:space="preserve">W zależności od cech przedmiotu, dla którego generujemy kod SKU i jego lokalizacji, będą </w:t>
+      </w:r>
+      <w:r>
+        <w:rPr>
+          <w:sz w:val="24"/>
+          <w:szCs w:val="24"/>
+          <w:lang w:val="pl-PL"/>
+        </w:rPr>
+        <w:t xml:space="preserve">one </w:t>
+      </w:r>
+      <w:r>
+        <w:rPr>
+          <w:sz w:val="24"/>
+          <w:szCs w:val="24"/>
+          <w:lang w:val="pl-PL"/>
+        </w:rPr>
+        <w:t>różnić się składnią.</w:t>
+      </w:r>
+    </w:p>
+    <w:p>
+      <w:pPr>
+        <w:ind w:left="720"/>
+        <w:jc w:val="both"/>
+        <w:rPr>
+          <w:sz w:val="24"/>
+          <w:szCs w:val="24"/>
+          <w:lang w:val="pl-PL"/>
+        </w:rPr>
+      </w:pPr>
+      <w:r>
+        <w:rPr>
+          <w:sz w:val="24"/>
+          <w:szCs w:val="24"/>
+          <w:lang w:val="pl-PL"/>
+        </w:rPr>
+        <w:t xml:space="preserve">Niektóre z kodów </w:t>
+      </w:r>
+      <w:r>
+        <w:rPr>
+          <w:sz w:val="24"/>
+          <w:szCs w:val="24"/>
+          <w:lang w:val="pl-PL"/>
+        </w:rPr>
+        <w:t xml:space="preserve">będą bardziej czytelne, bez potrzeby </w:t>
+      </w:r>
+      <w:r>
+        <w:rPr>
+          <w:sz w:val="24"/>
+          <w:szCs w:val="24"/>
+          <w:lang w:val="pl-PL"/>
+        </w:rPr>
+        <w:t>uprzedniego</w:t>
+      </w:r>
+      <w:r>
+        <w:rPr>
+          <w:sz w:val="24"/>
+          <w:szCs w:val="24"/>
+          <w:lang w:val="pl-PL"/>
+        </w:rPr>
+        <w:t xml:space="preserve"> rozszyfrowywania, inne z kolei mogą przybierać ściśle określone </w:t>
+      </w:r>
+      <w:r>
+        <w:rPr>
+          <w:sz w:val="24"/>
+          <w:szCs w:val="24"/>
+          <w:lang w:val="pl-PL"/>
+        </w:rPr>
+        <w:t xml:space="preserve">przez sprzedawcę </w:t>
+      </w:r>
+      <w:r>
+        <w:rPr>
+          <w:sz w:val="24"/>
+          <w:szCs w:val="24"/>
+          <w:lang w:val="pl-PL"/>
+        </w:rPr>
+        <w:t>wartośći dla danych parametrów (np. kolor produktu określany w kodzie sekwencją numeryczną / alfanumeryczną)</w:t>
+      </w:r>
+      <w:r>
+        <w:rPr>
+          <w:sz w:val="24"/>
+          <w:szCs w:val="24"/>
+          <w:lang w:val="pl-PL"/>
+        </w:rPr>
+        <w:t>.</w:t>
+      </w:r>
+    </w:p>
+    <w:p>
+      <w:pPr>
+        <w:ind w:left="720"/>
+        <w:jc w:val="both"/>
+        <w:rPr>
+          <w:sz w:val="24"/>
+          <w:szCs w:val="24"/>
+          <w:lang w:val="pl-PL"/>
+        </w:rPr>
+      </w:pPr>
+      <w:r>
+        <w:rPr>
+          <w:sz w:val="24"/>
+          <w:szCs w:val="24"/>
+          <w:lang w:val="pl-PL"/>
+        </w:rPr>
+        <w:t>Składnia kodu może przybrać dowolną wartość, ale przykładowm sposobem znakowania produktów przez firmy wygląda w taki sposób:</w:t>
+      </w:r>
+    </w:p>
+    <w:p>
+      <w:pPr>
+        <w:ind w:left="720"/>
+        <w:jc w:val="both"/>
+        <w:rPr>
+          <w:sz w:val="24"/>
+          <w:szCs w:val="24"/>
+          <w:lang w:val="pl-PL"/>
+        </w:rPr>
+      </w:pPr>
+    </w:p>
+    <w:p>
+      <w:pPr>
+        <w:pStyle w:val="ListParagraph"/>
+        <w:numPr>
+          <w:ilvl w:val="1"/>
+          <w:numId w:val="1"/>
+        </w:numPr>
+        <w:jc w:val="both"/>
+        <w:rPr>
+          <w:b/>
+          <w:bCs/>
+          <w:sz w:val="24"/>
+          <w:szCs w:val="24"/>
+          <w:lang w:val="pl-PL"/>
+        </w:rPr>
+      </w:pPr>
+      <w:r>
+        <w:rPr>
+          <w:b/>
+          <w:bCs/>
+          <w:sz w:val="24"/>
+          <w:szCs w:val="24"/>
+          <w:lang w:val="pl-PL"/>
+        </w:rPr>
+        <w:t>PRODUKT-ROZMIAR-KOLOR</w:t>
+      </w:r>
+    </w:p>
+    <w:p>
+      <w:pPr>
+        <w:pStyle w:val="ListParagraph"/>
+        <w:numPr>
+          <w:ilvl w:val="1"/>
+          <w:numId w:val="1"/>
+        </w:numPr>
+        <w:jc w:val="both"/>
+        <w:rPr>
+          <w:b/>
+          <w:bCs/>
+          <w:sz w:val="24"/>
+          <w:szCs w:val="24"/>
+          <w:lang w:val="pl-PL"/>
+        </w:rPr>
+      </w:pPr>
+      <w:r>
+        <w:rPr>
+          <w:b/>
+          <w:bCs/>
+          <w:sz w:val="24"/>
+          <w:szCs w:val="24"/>
+          <w:lang w:val="pl-PL"/>
+        </w:rPr>
+        <w:t>PRODUKT-CECHY-LOKALIZACJA</w:t>
+      </w:r>
+    </w:p>
+    <w:p>
+      <w:pPr>
+        <w:pStyle w:val="ListParagraph"/>
+        <w:numPr>
+          <w:ilvl w:val="1"/>
+          <w:numId w:val="1"/>
+        </w:numPr>
+        <w:jc w:val="both"/>
+        <w:rPr>
+          <w:b/>
+          <w:bCs/>
+          <w:sz w:val="24"/>
+          <w:szCs w:val="24"/>
+          <w:lang w:val="pl-PL"/>
+        </w:rPr>
+      </w:pPr>
+      <w:r>
+        <w:rPr>
+          <w:b/>
+          <w:bCs/>
+          <w:sz w:val="24"/>
+          <w:szCs w:val="24"/>
+          <w:lang w:val="pl-PL"/>
+        </w:rPr>
+        <w:t>PRODUKT-DZIEDZINA-ZASTOSOWANIE</w:t>
+      </w:r>
+    </w:p>
+    <w:p>
+      <w:pPr>
+        <w:jc w:val="both"/>
+        <w:rPr>
+          <w:b/>
+          <w:bCs/>
+          <w:sz w:val="24"/>
+          <w:szCs w:val="24"/>
+          <w:lang w:val="pl-PL"/>
+        </w:rPr>
+      </w:pPr>
+    </w:p>
+    <w:p>
+      <w:pPr>
+        <w:pStyle w:val="ListParagraph"/>
+        <w:jc w:val="both"/>
+        <w:rPr>
+          <w:sz w:val="24"/>
+          <w:szCs w:val="24"/>
+          <w:lang w:val="pl-PL"/>
+        </w:rPr>
+      </w:pPr>
+      <w:r>
+        <w:rPr>
+          <w:sz w:val="24"/>
+          <w:szCs w:val="24"/>
+          <w:lang w:val="pl-PL"/>
+        </w:rPr>
+        <w:t xml:space="preserve">Znak ‘-‘ jest często używany do </w:t>
+      </w:r>
+      <w:r>
+        <w:rPr>
+          <w:sz w:val="24"/>
+          <w:szCs w:val="24"/>
+          <w:lang w:val="pl-PL"/>
+        </w:rPr>
+        <w:t>oddzielania od siebie części kodu (oddzielania wyrazów, słów klczowych lub ich utworzonych od nich skrótów). Nie jest on wymagany, a stosowanie go ma na celu poprawę czytelności i estetyki kodów.</w:t>
+      </w:r>
+    </w:p>
+    <w:p>
+      <w:pPr>
+        <w:tabs>
+          <w:tab w:val="left" w:pos="2475"/>
+        </w:tabs>
+        <w:ind w:left="720"/>
+        <w:jc w:val="both"/>
+        <w:rPr>
+          <w:sz w:val="24"/>
+          <w:szCs w:val="24"/>
+          <w:lang w:val="pl-PL"/>
+        </w:rPr>
+      </w:pPr>
+      <w:r>
+        <w:rPr>
+          <w:sz w:val="24"/>
+          <w:szCs w:val="24"/>
+          <w:lang w:val="pl-PL"/>
+        </w:rPr>
+        <w:t>Kod SKU może przybierać dowolną składnię, ale ważne jest, aby był on zwięzły i czytelny – jak wspomniano wcześniej, głównym założeniem kodu SKU jest lokalizowanie i identyfikowanie produktu</w:t>
+      </w:r>
+      <w:r>
+        <w:rPr>
+          <w:sz w:val="24"/>
+          <w:szCs w:val="24"/>
+          <w:lang w:val="pl-PL"/>
+        </w:rPr>
+        <w:t>, więc powinien być on łatwy w interpretacji i możliwie jak najkrótszy.</w:t>
+      </w:r>
+    </w:p>
+    <w:p>
+      <w:pPr>
+        <w:ind w:left="720"/>
+        <w:rPr>
+          <w:b/>
+          <w:bCs/>
+          <w:sz w:val="24"/>
+          <w:szCs w:val="24"/>
+          <w:lang w:val="pl-PL"/>
+        </w:rPr>
+      </w:pPr>
+      <w:r>
+        <w:rPr>
+          <w:b/>
+          <w:bCs/>
+          <w:sz w:val="24"/>
+          <w:szCs w:val="24"/>
+          <w:lang w:val="pl-PL"/>
+        </w:rPr>
+        <w:t>-</w:t>
+      </w:r>
+      <w:r>
+        <w:rPr>
+          <w:b/>
+          <w:bCs/>
+          <w:sz w:val="24"/>
+          <w:szCs w:val="24"/>
+          <w:lang w:val="pl-PL"/>
+        </w:rPr>
+        <w:t xml:space="preserve"> </w:t>
+      </w:r>
+      <w:r>
+        <w:rPr>
+          <w:b/>
+          <w:bCs/>
+          <w:sz w:val="24"/>
+          <w:szCs w:val="24"/>
+          <w:lang w:val="pl-PL"/>
+        </w:rPr>
+        <w:t>CECHY SKŁADNI KODU SKU</w:t>
+      </w:r>
+    </w:p>
+    <w:p>
+      <w:pPr>
+        <w:ind w:left="720"/>
+        <w:rPr>
+          <w:b/>
+          <w:bCs/>
+          <w:sz w:val="24"/>
+          <w:szCs w:val="24"/>
+          <w:lang w:val="pl-PL"/>
+        </w:rPr>
+      </w:pPr>
+    </w:p>
+    <w:p>
+      <w:pPr>
+        <w:pStyle w:val="Heading1"/>
+        <w:rPr>
+          <w:lang w:val="pl-PL"/>
+        </w:rPr>
+      </w:pPr>
+      <w:r>
+        <w:rPr>
+          <w:lang w:val="pl-PL"/>
+        </w:rPr>
+        <w:t>-</w:t>
+      </w:r>
+      <w:r>
+        <w:rPr>
+          <w:lang w:val="pl-PL"/>
+        </w:rPr>
+        <w:t xml:space="preserve"> Kod</w:t>
+      </w:r>
+      <w:r>
+        <w:rPr>
+          <w:lang w:val="pl-PL"/>
+        </w:rPr>
+        <w:t>y</w:t>
+      </w:r>
+      <w:r>
+        <w:rPr>
+          <w:lang w:val="pl-PL"/>
+        </w:rPr>
+        <w:t xml:space="preserve"> SKU, a kod</w:t>
+      </w:r>
+      <w:r>
+        <w:rPr>
+          <w:lang w:val="pl-PL"/>
+        </w:rPr>
+        <w:t>y</w:t>
+      </w:r>
+      <w:r>
+        <w:rPr>
+          <w:lang w:val="pl-PL"/>
+        </w:rPr>
+        <w:t xml:space="preserve"> UPC</w:t>
+      </w:r>
+    </w:p>
+    <w:p>
+      <w:pPr>
+        <w:rPr>
+          <w:lang w:val="pl-PL"/>
+        </w:rPr>
+      </w:pPr>
+    </w:p>
+    <w:p>
+      <w:pPr>
+        <w:ind w:left="720"/>
+        <w:jc w:val="both"/>
+        <w:rPr>
+          <w:sz w:val="24"/>
+          <w:szCs w:val="24"/>
+          <w:lang w:val="pl-PL"/>
+        </w:rPr>
+      </w:pPr>
+      <w:r>
+        <w:rPr>
+          <w:lang w:val="pl-PL"/>
+        </w:rPr>
+        <w:t xml:space="preserve">Kody SKU są często mylnie interpretowane jako kody UPC. </w:t>
+      </w:r>
+      <w:r>
+        <w:rPr>
+          <w:sz w:val="24"/>
+          <w:szCs w:val="24"/>
+          <w:lang w:val="pl-PL"/>
+        </w:rPr>
+        <w:t xml:space="preserve">Na pierwszy rzut </w:t>
+      </w:r>
+      <w:r>
+        <w:rPr>
+          <w:sz w:val="24"/>
+          <w:szCs w:val="24"/>
+          <w:lang w:val="pl-PL"/>
+        </w:rPr>
+        <w:t xml:space="preserve">oba kody wyglądają podobnie i posiadają podobną składnię, lecz w rzeczywistości różnica jest dość duża, zwłasza pod względem potrzeb zastosowania danego kodu i szyfrowanych w nim informacji. </w:t>
+      </w:r>
+    </w:p>
+    <w:p>
+      <w:pPr>
+        <w:ind w:left="720"/>
+        <w:jc w:val="both"/>
+        <w:rPr>
+          <w:b/>
+          <w:bCs/>
+          <w:lang w:val="pl-PL"/>
+        </w:rPr>
+      </w:pPr>
+      <w:r>
+        <w:rPr>
+          <w:b/>
+          <w:bCs/>
+          <w:lang w:val="pl-PL"/>
+        </w:rPr>
+        <w:t>- POWÓWNANIA MIĘDZY KODAMI</w:t>
+      </w:r>
+    </w:p>
+    <w:p>
+      <w:pPr>
+        <w:ind w:left="720"/>
+        <w:jc w:val="both"/>
+        <w:rPr>
+          <w:lang w:val="pl-PL"/>
+        </w:rPr>
+      </w:pPr>
+      <w:r>
+        <w:rPr>
+          <w:lang w:val="pl-PL"/>
+        </w:rPr>
+        <w:lastRenderedPageBreak/>
+        <w:t>Kod SKU produktu znajdującego się w magazynie producenta może i często różni się od kodu tego samego produktu w sklepie producenta. Kod UPC zawszę będzie identyczny, niezależnie od lokalizacji.</w:t>
+      </w:r>
+    </w:p>
+    <w:p>
+      <w:pPr>
+        <w:pStyle w:val="Heading1"/>
+        <w:rPr>
+          <w:lang w:val="pl-PL"/>
+        </w:rPr>
+      </w:pPr>
+      <w:r>
+        <w:rPr>
+          <w:lang w:val="pl-PL"/>
+        </w:rPr>
+        <w:t>- Przykłady zastosowań kodów w firmach</w:t>
+      </w:r>
+    </w:p>
+    <w:p>
+      <w:pPr>
+        <w:rPr>
+          <w:sz w:val="24"/>
+          <w:szCs w:val="24"/>
           <w:lang w:val="pl-PL"/>
         </w:rPr>
       </w:pPr>
@@ -112,7 +918,7 @@
         <w:pStyle w:val="ListParagraph"/>
         <w:numPr>
           <w:ilvl w:val="0"/>
-          <w:numId w:val="1"/>
+          <w:numId w:val="2"/>
         </w:numPr>
         <w:jc w:val="both"/>
         <w:rPr>
@@ -131,31 +937,7 @@
           <w:szCs w:val="24"/>
           <w:lang w:val="pl-PL"/>
         </w:rPr>
-        <w:t xml:space="preserve">SKU (Stock keeping unit) – </w:t>
-      </w:r>
-      <w:r>
-        <w:rPr>
-          <w:sz w:val="24"/>
-          <w:szCs w:val="24"/>
-          <w:lang w:val="pl-PL"/>
-        </w:rPr>
-        <w:t xml:space="preserve">Jest to </w:t>
-      </w:r>
-      <w:r>
-        <w:rPr>
-          <w:sz w:val="24"/>
-          <w:szCs w:val="24"/>
-          <w:lang w:val="pl-PL"/>
-        </w:rPr>
-        <w:t>unikatowy</w:t>
-      </w:r>
-      <w:r>
-        <w:rPr>
-          <w:sz w:val="24"/>
-          <w:szCs w:val="24"/>
-          <w:lang w:val="pl-PL"/>
-        </w:rPr>
-        <w:t xml:space="preserve"> ciąg znaków, składający się z liter (a-z, A-Z) i cyfr (0-9), mający na celu zidentyfikowanie danego produktu, jego ilości i cech.</w:t>
+        <w:t>Firmy produkujące ubrania i obuwie</w:t>
       </w:r>
     </w:p>
     <w:p>
@@ -174,67 +956,16 @@
           <w:szCs w:val="24"/>
           <w:lang w:val="pl-PL"/>
         </w:rPr>
-        <w:t xml:space="preserve">Kody SKU, ze względu na założenia, </w:t>
-      </w:r>
-      <w:r>
-        <w:rPr>
-          <w:sz w:val="24"/>
-          <w:szCs w:val="24"/>
-          <w:lang w:val="pl-PL"/>
-        </w:rPr>
-        <w:t xml:space="preserve">przyjmowane podczas ich generowania, </w:t>
-      </w:r>
-      <w:r>
-        <w:rPr>
-          <w:sz w:val="24"/>
-          <w:szCs w:val="24"/>
-          <w:lang w:val="pl-PL"/>
-        </w:rPr>
-        <w:t>zmieniają swoją wartość wraz ze zmianą lokalizacji</w:t>
-      </w:r>
-      <w:r>
-        <w:rPr>
-          <w:sz w:val="24"/>
-          <w:szCs w:val="24"/>
-          <w:lang w:val="pl-PL"/>
-        </w:rPr>
-        <w:t xml:space="preserve">, w której się znajdują. Dany produkt może przyjmować jedną wartość, gdy znajduje się w magazynie producenta, a inną, gdy jest on składowany na pułkach w sklepie sprzedawcy. </w:t>
-      </w:r>
-      <w:r>
-        <w:rPr>
-          <w:sz w:val="24"/>
-          <w:szCs w:val="24"/>
-          <w:lang w:val="pl-PL"/>
-        </w:rPr>
-        <w:t>Zabieg ten jest stosowany, aby z łatwością można było określić, czym dokładnie jest produkt pod danym kodem SKU.</w:t>
-      </w:r>
-    </w:p>
-    <w:p>
-      <w:pPr>
-        <w:pStyle w:val="Heading1"/>
-        <w:rPr>
-          <w:lang w:val="pl-PL"/>
-        </w:rPr>
-      </w:pPr>
-      <w:r>
-        <w:rPr>
-          <w:lang w:val="pl-PL"/>
-        </w:rPr>
-        <w:t xml:space="preserve">- </w:t>
-      </w:r>
-      <w:r>
-        <w:rPr>
-          <w:lang w:val="pl-PL"/>
-        </w:rPr>
-        <w:t>Do czego służą kody SKU</w:t>
-      </w:r>
-    </w:p>
-    <w:p>
-      <w:pPr>
-        <w:rPr>
-          <w:lang w:val="pl-PL"/>
-        </w:rPr>
-      </w:pPr>
+        <w:t>Każdy sprzedawany przez firmy produkt posiada unikatowy ciąg znaków, pozwalający na zidentyfikowanie produktu. Po przepisaniu i wyszukaniu kodu w internecie, powinno otrzymać się dokładnie ten sam model, w identycznej kolorystyce</w:t>
+      </w:r>
+      <w:r>
+        <w:rPr>
+          <w:sz w:val="24"/>
+          <w:szCs w:val="24"/>
+          <w:lang w:val="pl-PL"/>
+        </w:rPr>
+        <w:t>, a nawet i rozmiarze (w zależności od sposobu oznaczania produktów kodami SKU przez daną firmę).</w:t>
+      </w:r>
     </w:p>
     <w:p>
       <w:pPr>
@@ -246,241 +977,86 @@
           <w:lang w:val="pl-PL"/>
         </w:rPr>
       </w:pPr>
-      <w:r>
-        <w:rPr>
-          <w:sz w:val="24"/>
-          <w:szCs w:val="24"/>
-          <w:lang w:val="pl-PL"/>
-        </w:rPr>
-        <w:t>Przedmioty posiadające kody SKU są łatwiejsze w śledzeniu i lokalizacji, ponieważ każdy z kodów zawiera informacje o położeniu</w:t>
-      </w:r>
-      <w:r>
-        <w:rPr>
-          <w:sz w:val="24"/>
-          <w:szCs w:val="24"/>
-          <w:lang w:val="pl-PL"/>
-        </w:rPr>
-        <w:t xml:space="preserve"> produktu (t.j. półki, hali magazynowej) względem danej lokalizacji (sklep, magazyn).</w:t>
-      </w:r>
-    </w:p>
-    <w:p>
-      <w:pPr>
-        <w:ind w:left="720"/>
-        <w:jc w:val="both"/>
-        <w:rPr>
-          <w:sz w:val="24"/>
-          <w:szCs w:val="24"/>
-          <w:lang w:val="pl-PL"/>
-        </w:rPr>
-      </w:pPr>
-      <w:r>
-        <w:rPr>
-          <w:sz w:val="24"/>
-          <w:szCs w:val="24"/>
-          <w:lang w:val="pl-PL"/>
-        </w:rPr>
-        <w:t xml:space="preserve">Kody SKU są wykożystywane </w:t>
-      </w:r>
-      <w:r>
-        <w:rPr>
-          <w:sz w:val="24"/>
-          <w:szCs w:val="24"/>
-          <w:lang w:val="pl-PL"/>
-        </w:rPr>
-        <w:t xml:space="preserve">przez sprzedawców produktów do przeprowadzania analizy rynku. Tworząc spisy ze sprzedaży produktów z odpowiadającymi im kodami, </w:t>
-      </w:r>
-      <w:r>
-        <w:rPr>
-          <w:sz w:val="24"/>
-          <w:szCs w:val="24"/>
-          <w:lang w:val="pl-PL"/>
-        </w:rPr>
-        <w:t xml:space="preserve">posiadamy możliwość szybkiego stwierdzenia, który z przedmiotów sprzedaje się lepiej niż inne, jakie posiada on cechy i w jakiej lokalizacji sprzedawanych jest najwięcej sztuk. Wszystkie informacje </w:t>
-      </w:r>
-      <w:r>
-        <w:rPr>
-          <w:sz w:val="24"/>
-          <w:szCs w:val="24"/>
-          <w:lang w:val="pl-PL"/>
-        </w:rPr>
-        <w:t>zawarte</w:t>
-      </w:r>
-      <w:r>
-        <w:rPr>
-          <w:sz w:val="24"/>
-          <w:szCs w:val="24"/>
-          <w:lang w:val="pl-PL"/>
-        </w:rPr>
-        <w:t xml:space="preserve"> </w:t>
-      </w:r>
-      <w:r>
-        <w:rPr>
-          <w:sz w:val="24"/>
-          <w:szCs w:val="24"/>
-          <w:lang w:val="pl-PL"/>
-        </w:rPr>
-        <w:t>w</w:t>
-      </w:r>
-      <w:r>
-        <w:rPr>
-          <w:sz w:val="24"/>
-          <w:szCs w:val="24"/>
-          <w:lang w:val="pl-PL"/>
-        </w:rPr>
-        <w:t xml:space="preserve"> dan</w:t>
-      </w:r>
-      <w:r>
-        <w:rPr>
-          <w:sz w:val="24"/>
-          <w:szCs w:val="24"/>
-          <w:lang w:val="pl-PL"/>
-        </w:rPr>
-        <w:t>ym</w:t>
-      </w:r>
-      <w:r>
-        <w:rPr>
-          <w:sz w:val="24"/>
-          <w:szCs w:val="24"/>
-          <w:lang w:val="pl-PL"/>
-        </w:rPr>
-        <w:t xml:space="preserve"> kod</w:t>
-      </w:r>
-      <w:r>
-        <w:rPr>
-          <w:sz w:val="24"/>
-          <w:szCs w:val="24"/>
-          <w:lang w:val="pl-PL"/>
-        </w:rPr>
-        <w:t>zie</w:t>
-      </w:r>
-      <w:r>
-        <w:rPr>
-          <w:sz w:val="24"/>
-          <w:szCs w:val="24"/>
-          <w:lang w:val="pl-PL"/>
-        </w:rPr>
-        <w:t xml:space="preserve"> są jawno dostępne </w:t>
-      </w:r>
-      <w:r>
-        <w:rPr>
-          <w:sz w:val="24"/>
-          <w:szCs w:val="24"/>
-          <w:lang w:val="pl-PL"/>
-        </w:rPr>
-        <w:t>przy wglądzie.</w:t>
-      </w:r>
-    </w:p>
-    <w:p>
-      <w:pPr>
-        <w:pStyle w:val="Heading1"/>
-        <w:rPr>
-          <w:lang w:val="pl-PL"/>
-        </w:rPr>
-      </w:pPr>
-      <w:r>
-        <w:rPr>
-          <w:lang w:val="pl-PL"/>
-        </w:rPr>
-        <w:t xml:space="preserve">- </w:t>
-      </w:r>
-      <w:r>
-        <w:rPr>
-          <w:lang w:val="pl-PL"/>
-        </w:rPr>
-        <w:t>Składnia kodów</w:t>
-      </w:r>
-    </w:p>
-    <w:p>
-      <w:pPr>
-        <w:rPr>
-          <w:lang w:val="pl-PL"/>
-        </w:rPr>
-      </w:pPr>
-    </w:p>
-    <w:p>
-      <w:pPr>
-        <w:rPr>
-          <w:lang w:val="pl-PL"/>
-        </w:rPr>
-      </w:pPr>
-      <w:r>
-        <w:rPr>
-          <w:lang w:val="pl-PL"/>
-        </w:rPr>
-        <w:t xml:space="preserve">W zależności od cech przedmiotu, dla którego generujemy kod SKU i jego lokalizacji, kody będą różnić się składnią. Niektóre z kodów </w:t>
-      </w:r>
-      <w:r>
-        <w:rPr>
-          <w:lang w:val="pl-PL"/>
-        </w:rPr>
-        <w:t xml:space="preserve">będą bardziej czytelne, bez potrzeby </w:t>
-      </w:r>
-      <w:r>
-        <w:rPr>
-          <w:lang w:val="pl-PL"/>
-        </w:rPr>
-        <w:t>uprzedniego</w:t>
-      </w:r>
-      <w:r>
-        <w:rPr>
-          <w:lang w:val="pl-PL"/>
-        </w:rPr>
-        <w:t xml:space="preserve"> rozszyfrowywania, inne z </w:t>
-      </w:r>
-      <w:r>
-        <w:rPr>
-          <w:lang w:val="pl-PL"/>
-        </w:rPr>
-        <w:lastRenderedPageBreak/>
-        <w:t xml:space="preserve">kolei mogą przybierać ściśle określone </w:t>
-      </w:r>
-      <w:r>
-        <w:rPr>
-          <w:lang w:val="pl-PL"/>
-        </w:rPr>
-        <w:t xml:space="preserve">przez sprzedawcę </w:t>
-      </w:r>
-      <w:r>
-        <w:rPr>
-          <w:lang w:val="pl-PL"/>
-        </w:rPr>
-        <w:t>wartośći dla danych parametrów (np. kolor produktu określany w kodzie sekwencją numeryczną / alfanumeryczną)</w:t>
-      </w:r>
-      <w:r>
-        <w:rPr>
-          <w:lang w:val="pl-PL"/>
-        </w:rPr>
-        <w:t>.</w:t>
-      </w:r>
-    </w:p>
-    <w:p>
-      <w:pPr>
-        <w:pStyle w:val="Heading1"/>
-        <w:rPr>
-          <w:lang w:val="pl-PL"/>
-        </w:rPr>
-      </w:pPr>
-      <w:r>
-        <w:rPr>
-          <w:lang w:val="pl-PL"/>
-        </w:rPr>
-        <w:t xml:space="preserve">- </w:t>
-      </w:r>
-      <w:r>
-        <w:rPr>
-          <w:lang w:val="pl-PL"/>
-        </w:rPr>
-        <w:t>Przykłady zastosowań kodów w firmach</w:t>
-      </w:r>
-    </w:p>
-    <w:p>
-      <w:pPr>
-        <w:rPr>
-          <w:sz w:val="24"/>
-          <w:szCs w:val="24"/>
-          <w:lang w:val="pl-PL"/>
-        </w:rPr>
-      </w:pPr>
+    </w:p>
+    <w:p>
+      <w:pPr>
+        <w:pStyle w:val="ListParagraph"/>
+        <w:numPr>
+          <w:ilvl w:val="0"/>
+          <w:numId w:val="2"/>
+        </w:numPr>
+        <w:jc w:val="both"/>
+        <w:rPr>
+          <w:b/>
+          <w:bCs/>
+          <w:sz w:val="24"/>
+          <w:szCs w:val="24"/>
+          <w:lang w:val="pl-PL"/>
+        </w:rPr>
+      </w:pPr>
+      <w:r>
+        <w:rPr>
+          <w:b/>
+          <w:bCs/>
+          <w:sz w:val="24"/>
+          <w:szCs w:val="24"/>
+          <w:lang w:val="pl-PL"/>
+        </w:rPr>
+        <w:t>Firmy budowlane</w:t>
+      </w:r>
+    </w:p>
+    <w:p>
+      <w:pPr>
+        <w:pStyle w:val="ListParagraph"/>
+        <w:jc w:val="both"/>
+        <w:rPr>
+          <w:b/>
+          <w:bCs/>
+          <w:sz w:val="24"/>
+          <w:szCs w:val="24"/>
+          <w:lang w:val="pl-PL"/>
+        </w:rPr>
+      </w:pPr>
+    </w:p>
+    <w:p>
+      <w:pPr>
+        <w:pStyle w:val="ListParagraph"/>
+        <w:jc w:val="both"/>
+        <w:rPr>
+          <w:b/>
+          <w:bCs/>
+          <w:sz w:val="24"/>
+          <w:szCs w:val="24"/>
+          <w:lang w:val="pl-PL"/>
+        </w:rPr>
+      </w:pPr>
+    </w:p>
+    <w:p>
+      <w:pPr>
+        <w:pStyle w:val="ListParagraph"/>
+        <w:numPr>
+          <w:ilvl w:val="0"/>
+          <w:numId w:val="2"/>
+        </w:numPr>
+        <w:jc w:val="both"/>
+        <w:rPr>
+          <w:b/>
+          <w:bCs/>
+          <w:sz w:val="24"/>
+          <w:szCs w:val="24"/>
+          <w:lang w:val="pl-PL"/>
+        </w:rPr>
+      </w:pPr>
+      <w:r>
+        <w:rPr>
+          <w:b/>
+          <w:bCs/>
+          <w:sz w:val="24"/>
+          <w:szCs w:val="24"/>
+          <w:lang w:val="pl-PL"/>
+        </w:rPr>
+        <w:t>Firmy spożywcze</w:t>
+      </w:r>
     </w:p>
     <w:sectPr>
       <w:pgSz w:w="12240" w:h="15840"/>
@@ -497,15 +1073,12 @@
   <w:abstractNum w:abstractNumId="0" w15:restartNumberingAfterBreak="0">
     <w:nsid w:val="2DDA46DB"/>
     <w:multiLevelType w:val="hybridMultilevel"/>
-    <w:tmpl w:val="F0E66B66"/>
+    <w:tmpl w:val="5E1233B4"/>
     <w:lvl w:ilvl="0" w:tplc="04090001">
       <w:start w:val="1"/>
       <w:numFmt w:val="bullet"/>
       <w:lvlText w:val=""/>
       <w:lvlJc w:val="left"/>
-      <w:pPr>
-        <w:ind w:left="720" w:hanging="360"/>
-      </w:pPr>
       <w:rPr>
         <w:rFonts w:ascii="Symbol" w:hAnsi="Symbol" w:hint="default"/>
       </w:rPr>
@@ -607,8 +1180,124 @@
       </w:rPr>
     </w:lvl>
   </w:abstractNum>
+  <w:abstractNum w:abstractNumId="1" w15:restartNumberingAfterBreak="0">
+    <w:nsid w:val="79366746"/>
+    <w:multiLevelType w:val="hybridMultilevel"/>
+    <w:tmpl w:val="A2A299B0"/>
+    <w:lvl w:ilvl="0" w:tplc="04090001">
+      <w:start w:val="1"/>
+      <w:numFmt w:val="bullet"/>
+      <w:lvlText w:val=""/>
+      <w:lvlJc w:val="left"/>
+      <w:pPr>
+        <w:ind w:left="720" w:hanging="360"/>
+      </w:pPr>
+      <w:rPr>
+        <w:rFonts w:ascii="Symbol" w:hAnsi="Symbol" w:hint="default"/>
+      </w:rPr>
+    </w:lvl>
+    <w:lvl w:ilvl="1" w:tplc="04090003" w:tentative="1">
+      <w:start w:val="1"/>
+      <w:numFmt w:val="bullet"/>
+      <w:lvlText w:val="o"/>
+      <w:lvlJc w:val="left"/>
+      <w:pPr>
+        <w:ind w:left="1440" w:hanging="360"/>
+      </w:pPr>
+      <w:rPr>
+        <w:rFonts w:ascii="Courier New" w:hAnsi="Courier New" w:cs="Courier New" w:hint="default"/>
+      </w:rPr>
+    </w:lvl>
+    <w:lvl w:ilvl="2" w:tplc="04090005" w:tentative="1">
+      <w:start w:val="1"/>
+      <w:numFmt w:val="bullet"/>
+      <w:lvlText w:val=""/>
+      <w:lvlJc w:val="left"/>
+      <w:pPr>
+        <w:ind w:left="2160" w:hanging="360"/>
+      </w:pPr>
+      <w:rPr>
+        <w:rFonts w:ascii="Wingdings" w:hAnsi="Wingdings" w:hint="default"/>
+      </w:rPr>
+    </w:lvl>
+    <w:lvl w:ilvl="3" w:tplc="04090001" w:tentative="1">
+      <w:start w:val="1"/>
+      <w:numFmt w:val="bullet"/>
+      <w:lvlText w:val=""/>
+      <w:lvlJc w:val="left"/>
+      <w:pPr>
+        <w:ind w:left="2880" w:hanging="360"/>
+      </w:pPr>
+      <w:rPr>
+        <w:rFonts w:ascii="Symbol" w:hAnsi="Symbol" w:hint="default"/>
+      </w:rPr>
+    </w:lvl>
+    <w:lvl w:ilvl="4" w:tplc="04090003" w:tentative="1">
+      <w:start w:val="1"/>
+      <w:numFmt w:val="bullet"/>
+      <w:lvlText w:val="o"/>
+      <w:lvlJc w:val="left"/>
+      <w:pPr>
+        <w:ind w:left="3600" w:hanging="360"/>
+      </w:pPr>
+      <w:rPr>
+        <w:rFonts w:ascii="Courier New" w:hAnsi="Courier New" w:cs="Courier New" w:hint="default"/>
+      </w:rPr>
+    </w:lvl>
+    <w:lvl w:ilvl="5" w:tplc="04090005" w:tentative="1">
+      <w:start w:val="1"/>
+      <w:numFmt w:val="bullet"/>
+      <w:lvlText w:val=""/>
+      <w:lvlJc w:val="left"/>
+      <w:pPr>
+        <w:ind w:left="4320" w:hanging="360"/>
+      </w:pPr>
+      <w:rPr>
+        <w:rFonts w:ascii="Wingdings" w:hAnsi="Wingdings" w:hint="default"/>
+      </w:rPr>
+    </w:lvl>
+    <w:lvl w:ilvl="6" w:tplc="04090001" w:tentative="1">
+      <w:start w:val="1"/>
+      <w:numFmt w:val="bullet"/>
+      <w:lvlText w:val=""/>
+      <w:lvlJc w:val="left"/>
+      <w:pPr>
+        <w:ind w:left="5040" w:hanging="360"/>
+      </w:pPr>
+      <w:rPr>
+        <w:rFonts w:ascii="Symbol" w:hAnsi="Symbol" w:hint="default"/>
+      </w:rPr>
+    </w:lvl>
+    <w:lvl w:ilvl="7" w:tplc="04090003" w:tentative="1">
+      <w:start w:val="1"/>
+      <w:numFmt w:val="bullet"/>
+      <w:lvlText w:val="o"/>
+      <w:lvlJc w:val="left"/>
+      <w:pPr>
+        <w:ind w:left="5760" w:hanging="360"/>
+      </w:pPr>
+      <w:rPr>
+        <w:rFonts w:ascii="Courier New" w:hAnsi="Courier New" w:cs="Courier New" w:hint="default"/>
+      </w:rPr>
+    </w:lvl>
+    <w:lvl w:ilvl="8" w:tplc="04090005" w:tentative="1">
+      <w:start w:val="1"/>
+      <w:numFmt w:val="bullet"/>
+      <w:lvlText w:val=""/>
+      <w:lvlJc w:val="left"/>
+      <w:pPr>
+        <w:ind w:left="6480" w:hanging="360"/>
+      </w:pPr>
+      <w:rPr>
+        <w:rFonts w:ascii="Wingdings" w:hAnsi="Wingdings" w:hint="default"/>
+      </w:rPr>
+    </w:lvl>
+  </w:abstractNum>
   <w:num w:numId="1">
     <w:abstractNumId w:val="0"/>
+  </w:num>
+  <w:num w:numId="2">
+    <w:abstractNumId w:val="1"/>
   </w:num>
 </w:numbering>
 </file>

</xml_diff>

<commit_message>
Spell-checked SKU report. Added Photoshop project file.
</commit_message>
<xml_diff>
--- a/Information Theory/SKU.docx
+++ b/Information Theory/SKU.docx
@@ -62,14 +62,22 @@
         </w:rPr>
         <w:t>I rok, Studia Stacjonarne, Informatyka Stosowana</w:t>
       </w:r>
-    </w:p>
-    <w:p>
-      <w:pPr>
+      <w:r>
         <w:rPr>
           <w:sz w:val="28"/>
           <w:szCs w:val="28"/>
           <w:lang w:val="pl-PL"/>
         </w:rPr>
+        <w:t>, Gr. nr 5</w:t>
+      </w:r>
+    </w:p>
+    <w:p>
+      <w:pPr>
+        <w:rPr>
+          <w:sz w:val="28"/>
+          <w:szCs w:val="28"/>
+          <w:lang w:val="pl-PL"/>
+        </w:rPr>
       </w:pPr>
     </w:p>
     <w:p>
@@ -284,7 +292,39 @@
           <w:szCs w:val="24"/>
           <w:lang w:val="pl-PL"/>
         </w:rPr>
-        <w:t xml:space="preserve">Kody mają na celu ułatwienie handlowcom szybkie rozróżnianie oferowanych obiektów w bazach danych i magazynach. </w:t>
+        <w:t>Kody mają na celu ułatwienie handlowcom szybkie rozróżnianie oferowanych obiektów w bazach danych i magazynach</w:t>
+      </w:r>
+      <w:r>
+        <w:rPr>
+          <w:sz w:val="24"/>
+          <w:szCs w:val="24"/>
+          <w:lang w:val="pl-PL"/>
+        </w:rPr>
+        <w:t>, a tak</w:t>
+      </w:r>
+      <w:r>
+        <w:rPr>
+          <w:sz w:val="24"/>
+          <w:szCs w:val="24"/>
+          <w:lang w:val="pl-PL"/>
+        </w:rPr>
+        <w:t>ż</w:t>
+      </w:r>
+      <w:r>
+        <w:rPr>
+          <w:sz w:val="24"/>
+          <w:szCs w:val="24"/>
+          <w:lang w:val="pl-PL"/>
+        </w:rPr>
+        <w:t>e sprawdzanie, jakie produkty sprzedają się najlepiej spośród wszystkich</w:t>
+      </w:r>
+      <w:r>
+        <w:rPr>
+          <w:sz w:val="24"/>
+          <w:szCs w:val="24"/>
+          <w:lang w:val="pl-PL"/>
+        </w:rPr>
+        <w:t>.</w:t>
       </w:r>
     </w:p>
     <w:p>
@@ -303,7 +343,23 @@
           <w:szCs w:val="24"/>
           <w:lang w:val="pl-PL"/>
         </w:rPr>
-        <w:t xml:space="preserve">Kody SKU są wykożystywane </w:t>
+        <w:t>Kody SKU są wyko</w:t>
+      </w:r>
+      <w:r>
+        <w:rPr>
+          <w:sz w:val="24"/>
+          <w:szCs w:val="24"/>
+          <w:lang w:val="pl-PL"/>
+        </w:rPr>
+        <w:t>rz</w:t>
+      </w:r>
+      <w:r>
+        <w:rPr>
+          <w:sz w:val="24"/>
+          <w:szCs w:val="24"/>
+          <w:lang w:val="pl-PL"/>
+        </w:rPr>
+        <w:t xml:space="preserve">ystywane </w:t>
       </w:r>
       <w:r>
         <w:rPr>
@@ -319,7 +375,15 @@
           <w:szCs w:val="24"/>
           <w:lang w:val="pl-PL"/>
         </w:rPr>
-        <w:t xml:space="preserve">posiadamy możliwość szybkiego stwierdzenia, który z przedmiotów sprzedaje się lepiej niż inne, jakie posiada on cechy i w jakiej lokalizacji sprzedawanych jest najwięcej sztuk. Wszystkie informacje </w:t>
+        <w:t xml:space="preserve">mamy </w:t>
+      </w:r>
+      <w:r>
+        <w:rPr>
+          <w:sz w:val="24"/>
+          <w:szCs w:val="24"/>
+          <w:lang w:val="pl-PL"/>
+        </w:rPr>
+        <w:t xml:space="preserve">możliwość szybkiego stwierdzenia, który z przedmiotów sprzedaje się lepiej niż inne, jakie posiada on cechy i w jakiej lokalizacji sprzedawanych jest najwięcej sztuk. Wszystkie informacje </w:t>
       </w:r>
       <w:r>
         <w:rPr>
@@ -383,15 +447,47 @@
           <w:szCs w:val="24"/>
           <w:lang w:val="pl-PL"/>
         </w:rPr>
-        <w:t xml:space="preserve"> są jawno dostępne </w:t>
-      </w:r>
-      <w:r>
-        <w:rPr>
-          <w:sz w:val="24"/>
-          <w:szCs w:val="24"/>
-          <w:lang w:val="pl-PL"/>
-        </w:rPr>
-        <w:t>przy wglądzie.</w:t>
+        <w:t xml:space="preserve"> są jawn</w:t>
+      </w:r>
+      <w:r>
+        <w:rPr>
+          <w:sz w:val="24"/>
+          <w:szCs w:val="24"/>
+          <w:lang w:val="pl-PL"/>
+        </w:rPr>
+        <w:t>ie</w:t>
+      </w:r>
+      <w:r>
+        <w:rPr>
+          <w:sz w:val="24"/>
+          <w:szCs w:val="24"/>
+          <w:lang w:val="pl-PL"/>
+        </w:rPr>
+        <w:t xml:space="preserve"> dostępne </w:t>
+      </w:r>
+      <w:r>
+        <w:rPr>
+          <w:sz w:val="24"/>
+          <w:szCs w:val="24"/>
+          <w:lang w:val="pl-PL"/>
+        </w:rPr>
+        <w:t>przy wglądzie</w:t>
+      </w:r>
+      <w:r>
+        <w:rPr>
+          <w:sz w:val="24"/>
+          <w:szCs w:val="24"/>
+          <w:lang w:val="pl-PL"/>
+        </w:rPr>
+        <w:t>, o ile został on umyślnie wygenerowany</w:t>
+      </w:r>
+      <w:r>
+        <w:rPr>
+          <w:sz w:val="24"/>
+          <w:szCs w:val="24"/>
+          <w:lang w:val="pl-PL"/>
+        </w:rPr>
+        <w:t>.</w:t>
       </w:r>
     </w:p>
     <w:p>
@@ -416,7 +512,6 @@
         <w:rPr>
           <w:lang w:val="pl-PL"/>
         </w:rPr>
-        <w:lastRenderedPageBreak/>
         <w:t>- Składnia kodów</w:t>
       </w:r>
     </w:p>
@@ -526,7 +621,23 @@
           <w:szCs w:val="24"/>
           <w:lang w:val="pl-PL"/>
         </w:rPr>
-        <w:t>wartośći dla danych parametrów (np. kolor produktu określany w kodzie sekwencją numeryczną / alfanumeryczną)</w:t>
+        <w:t>wartoś</w:t>
+      </w:r>
+      <w:r>
+        <w:rPr>
+          <w:sz w:val="24"/>
+          <w:szCs w:val="24"/>
+          <w:lang w:val="pl-PL"/>
+        </w:rPr>
+        <w:t>c</w:t>
+      </w:r>
+      <w:r>
+        <w:rPr>
+          <w:sz w:val="24"/>
+          <w:szCs w:val="24"/>
+          <w:lang w:val="pl-PL"/>
+        </w:rPr>
+        <w:t>i dla danych parametrów (np. kolor produktu określany w kodzie sekwencją numeryczną / alfanumeryczną)</w:t>
       </w:r>
       <w:r>
         <w:rPr>
@@ -553,7 +664,23 @@
           <w:szCs w:val="24"/>
           <w:lang w:val="pl-PL"/>
         </w:rPr>
-        <w:t>Składnia kodu może przybrać dowolną wartość, ale przykładowm sposobem znakowania produktów przez firmy wygląda w taki sposób:</w:t>
+        <w:t>Składnia kodu może przybrać dowolną wartość, ale przykładow</w:t>
+      </w:r>
+      <w:r>
+        <w:rPr>
+          <w:sz w:val="24"/>
+          <w:szCs w:val="24"/>
+          <w:lang w:val="pl-PL"/>
+        </w:rPr>
+        <w:t>y</w:t>
+      </w:r>
+      <w:r>
+        <w:rPr>
+          <w:sz w:val="24"/>
+          <w:szCs w:val="24"/>
+          <w:lang w:val="pl-PL"/>
+        </w:rPr>
+        <w:t>m sposobem znakowania produktów przez firmy wygląda w taki sposób:</w:t>
       </w:r>
     </w:p>
     <w:p>
@@ -684,7 +811,23 @@
           <w:szCs w:val="24"/>
           <w:lang w:val="pl-PL"/>
         </w:rPr>
-        <w:t>oddzielania od siebie części kodu (oddzielania wyrazów, słów klczowych lub ich utworzonych od nich skrótów). Nie jest on wymagany, a stosowanie go ma na celu poprawę czytelności i estetyki kodów.</w:t>
+        <w:t>oddzielania od siebie części kodu (oddzielania wyrazów, słów kl</w:t>
+      </w:r>
+      <w:r>
+        <w:rPr>
+          <w:sz w:val="24"/>
+          <w:szCs w:val="24"/>
+          <w:lang w:val="pl-PL"/>
+        </w:rPr>
+        <w:t>u</w:t>
+      </w:r>
+      <w:r>
+        <w:rPr>
+          <w:sz w:val="24"/>
+          <w:szCs w:val="24"/>
+          <w:lang w:val="pl-PL"/>
+        </w:rPr>
+        <w:t>czowych lub ich utworzonych od nich skrótów). Nie jest on wymagany, a stosowanie go ma na celu poprawę czytelności i estetyki kodów.</w:t>
       </w:r>
     </w:p>
     <w:p>
@@ -721,42 +864,34 @@
       <w:pPr>
         <w:ind w:left="720"/>
         <w:rPr>
-          <w:b/>
-          <w:bCs/>
-          <w:sz w:val="24"/>
-          <w:szCs w:val="24"/>
-          <w:lang w:val="pl-PL"/>
-        </w:rPr>
-      </w:pPr>
-      <w:r>
-        <w:rPr>
-          <w:b/>
-          <w:bCs/>
-          <w:sz w:val="24"/>
-          <w:szCs w:val="24"/>
-          <w:lang w:val="pl-PL"/>
-        </w:rPr>
-        <w:t>-</w:t>
-      </w:r>
-      <w:r>
-        <w:rPr>
-          <w:b/>
-          <w:bCs/>
-          <w:sz w:val="24"/>
-          <w:szCs w:val="24"/>
-          <w:lang w:val="pl-PL"/>
-        </w:rPr>
-        <w:t xml:space="preserve"> </w:t>
-      </w:r>
-      <w:r>
-        <w:rPr>
-          <w:b/>
-          <w:bCs/>
-          <w:sz w:val="24"/>
-          <w:szCs w:val="24"/>
-          <w:lang w:val="pl-PL"/>
-        </w:rPr>
-        <w:t>CECHY SKŁADNI KODU SKU</w:t>
+          <w:sz w:val="24"/>
+          <w:szCs w:val="24"/>
+          <w:lang w:val="pl-PL"/>
+        </w:rPr>
+      </w:pPr>
+      <w:r>
+        <w:rPr>
+          <w:sz w:val="24"/>
+          <w:szCs w:val="24"/>
+          <w:lang w:val="pl-PL"/>
+        </w:rPr>
+        <w:t xml:space="preserve">Zazwyczaj przyjmowana jest ilość 8 – 12 </w:t>
+      </w:r>
+      <w:r>
+        <w:rPr>
+          <w:sz w:val="24"/>
+          <w:szCs w:val="24"/>
+          <w:lang w:val="pl-PL"/>
+        </w:rPr>
+        <w:t>znaków</w:t>
+      </w:r>
+      <w:r>
+        <w:rPr>
+          <w:sz w:val="24"/>
+          <w:szCs w:val="24"/>
+          <w:lang w:val="pl-PL"/>
+        </w:rPr>
+        <w:t>.</w:t>
       </w:r>
     </w:p>
     <w:p>
@@ -782,13 +917,7 @@
         <w:rPr>
           <w:lang w:val="pl-PL"/>
         </w:rPr>
-        <w:t>-</w:t>
-      </w:r>
-      <w:r>
-        <w:rPr>
-          <w:lang w:val="pl-PL"/>
-        </w:rPr>
-        <w:t xml:space="preserve"> Kod</w:t>
+        <w:t>- Kod</w:t>
       </w:r>
       <w:r>
         <w:rPr>
@@ -852,7 +981,23 @@
           <w:szCs w:val="24"/>
           <w:lang w:val="pl-PL"/>
         </w:rPr>
-        <w:t xml:space="preserve">oba kody wyglądają podobnie i posiadają podobną składnię, lecz w rzeczywistości różnica jest dość duża, zwłasza pod względem potrzeb zastosowania danego kodu i szyfrowanych w nim informacji. </w:t>
+        <w:t>oba kody wyglądają podobnie i posiadają podobną składnię, lecz w rzeczywistości różnica jest dość duża, zwłasz</w:t>
+      </w:r>
+      <w:r>
+        <w:rPr>
+          <w:sz w:val="24"/>
+          <w:szCs w:val="24"/>
+          <w:lang w:val="pl-PL"/>
+        </w:rPr>
+        <w:t>cz</w:t>
+      </w:r>
+      <w:r>
+        <w:rPr>
+          <w:sz w:val="24"/>
+          <w:szCs w:val="24"/>
+          <w:lang w:val="pl-PL"/>
+        </w:rPr>
+        <w:t xml:space="preserve">a pod względem potrzeb zastosowania danego kodu i szyfrowanych w nim informacji. </w:t>
       </w:r>
     </w:p>
     <w:p>
@@ -871,171 +1016,249 @@
           <w:bCs/>
           <w:lang w:val="pl-PL"/>
         </w:rPr>
-        <w:t>- POWÓWNANIA MIĘDZY KODAMI</w:t>
-      </w:r>
-    </w:p>
-    <w:p>
-      <w:pPr>
-        <w:ind w:left="720"/>
-        <w:jc w:val="both"/>
-        <w:rPr>
-          <w:lang w:val="pl-PL"/>
-        </w:rPr>
-      </w:pPr>
-      <w:r>
-        <w:rPr>
-          <w:lang w:val="pl-PL"/>
-        </w:rPr>
-        <w:lastRenderedPageBreak/>
-        <w:t>Kod SKU produktu znajdującego się w magazynie producenta może i często różni się od kodu tego samego produktu w sklepie producenta. Kod UPC zawszę będzie identyczny, niezależnie od lokalizacji.</w:t>
-      </w:r>
-    </w:p>
-    <w:p>
-      <w:pPr>
-        <w:pStyle w:val="Heading1"/>
-        <w:rPr>
-          <w:lang w:val="pl-PL"/>
-        </w:rPr>
-      </w:pPr>
-      <w:r>
-        <w:rPr>
-          <w:lang w:val="pl-PL"/>
-        </w:rPr>
-        <w:t>- Przykłady zastosowań kodów w firmach</w:t>
-      </w:r>
-    </w:p>
-    <w:p>
-      <w:pPr>
-        <w:rPr>
-          <w:sz w:val="24"/>
-          <w:szCs w:val="24"/>
-          <w:lang w:val="pl-PL"/>
-        </w:rPr>
-      </w:pPr>
+        <w:t>Porównania pomiędzy kodami:</w:t>
+      </w:r>
     </w:p>
     <w:p>
       <w:pPr>
         <w:pStyle w:val="ListParagraph"/>
         <w:numPr>
           <w:ilvl w:val="0"/>
-          <w:numId w:val="2"/>
+          <w:numId w:val="3"/>
         </w:numPr>
         <w:jc w:val="both"/>
         <w:rPr>
-          <w:b/>
-          <w:bCs/>
-          <w:sz w:val="24"/>
-          <w:szCs w:val="24"/>
-          <w:lang w:val="pl-PL"/>
-        </w:rPr>
-      </w:pPr>
-      <w:r>
-        <w:rPr>
-          <w:b/>
-          <w:bCs/>
-          <w:sz w:val="24"/>
-          <w:szCs w:val="24"/>
-          <w:lang w:val="pl-PL"/>
-        </w:rPr>
-        <w:t>Firmy produkujące ubrania i obuwie</w:t>
-      </w:r>
-    </w:p>
-    <w:p>
-      <w:pPr>
-        <w:ind w:left="720"/>
-        <w:jc w:val="both"/>
-        <w:rPr>
-          <w:sz w:val="24"/>
-          <w:szCs w:val="24"/>
-          <w:lang w:val="pl-PL"/>
-        </w:rPr>
-      </w:pPr>
-      <w:r>
-        <w:rPr>
-          <w:sz w:val="24"/>
-          <w:szCs w:val="24"/>
-          <w:lang w:val="pl-PL"/>
-        </w:rPr>
-        <w:t>Każdy sprzedawany przez firmy produkt posiada unikatowy ciąg znaków, pozwalający na zidentyfikowanie produktu. Po przepisaniu i wyszukaniu kodu w internecie, powinno otrzymać się dokładnie ten sam model, w identycznej kolorystyce</w:t>
-      </w:r>
-      <w:r>
-        <w:rPr>
-          <w:sz w:val="24"/>
-          <w:szCs w:val="24"/>
-          <w:lang w:val="pl-PL"/>
-        </w:rPr>
-        <w:t>, a nawet i rozmiarze (w zależności od sposobu oznaczania produktów kodami SKU przez daną firmę).</w:t>
-      </w:r>
-    </w:p>
-    <w:p>
-      <w:pPr>
-        <w:ind w:left="720"/>
-        <w:jc w:val="both"/>
-        <w:rPr>
-          <w:sz w:val="24"/>
-          <w:szCs w:val="24"/>
-          <w:lang w:val="pl-PL"/>
-        </w:rPr>
-      </w:pPr>
+          <w:lang w:val="pl-PL"/>
+        </w:rPr>
+      </w:pPr>
+      <w:r>
+        <w:rPr>
+          <w:lang w:val="pl-PL"/>
+        </w:rPr>
+        <w:lastRenderedPageBreak/>
+        <w:t>Ciąg liczb</w:t>
+      </w:r>
+      <w:r>
+        <w:rPr>
+          <w:lang w:val="pl-PL"/>
+        </w:rPr>
+        <w:t>,</w:t>
+      </w:r>
+      <w:r>
+        <w:rPr>
+          <w:lang w:val="pl-PL"/>
+        </w:rPr>
+        <w:t xml:space="preserve"> z których stworzony został kod UPC, będzie zawsze taki sam, niezależnie od miejsca składowania towaru lub jego cech. Kody SKU natomiast mogą zmieniać postać i sposób szyfrowania dla danego przedmiotu, w zależności od dystrybutora towaru.</w:t>
+      </w:r>
     </w:p>
     <w:p>
       <w:pPr>
         <w:pStyle w:val="ListParagraph"/>
         <w:numPr>
           <w:ilvl w:val="0"/>
-          <w:numId w:val="2"/>
+          <w:numId w:val="3"/>
         </w:numPr>
         <w:jc w:val="both"/>
         <w:rPr>
-          <w:b/>
-          <w:bCs/>
-          <w:sz w:val="24"/>
-          <w:szCs w:val="24"/>
-          <w:lang w:val="pl-PL"/>
-        </w:rPr>
-      </w:pPr>
-      <w:r>
-        <w:rPr>
-          <w:b/>
-          <w:bCs/>
-          <w:sz w:val="24"/>
-          <w:szCs w:val="24"/>
-          <w:lang w:val="pl-PL"/>
-        </w:rPr>
-        <w:t>Firmy budowlane</w:t>
-      </w:r>
-    </w:p>
-    <w:p>
-      <w:pPr>
-        <w:pStyle w:val="ListParagraph"/>
-        <w:jc w:val="both"/>
-        <w:rPr>
-          <w:b/>
-          <w:bCs/>
-          <w:sz w:val="24"/>
-          <w:szCs w:val="24"/>
-          <w:lang w:val="pl-PL"/>
-        </w:rPr>
-      </w:pPr>
-    </w:p>
-    <w:p>
-      <w:pPr>
-        <w:pStyle w:val="ListParagraph"/>
-        <w:jc w:val="both"/>
-        <w:rPr>
-          <w:b/>
-          <w:bCs/>
-          <w:sz w:val="24"/>
-          <w:szCs w:val="24"/>
-          <w:lang w:val="pl-PL"/>
-        </w:rPr>
-      </w:pPr>
+          <w:lang w:val="pl-PL"/>
+        </w:rPr>
+      </w:pPr>
+      <w:r>
+        <w:rPr>
+          <w:lang w:val="pl-PL"/>
+        </w:rPr>
+        <w:t xml:space="preserve">Kody SKU są zbudowane z liczb i liter, w odróżnieniu </w:t>
+      </w:r>
+      <w:r>
+        <w:rPr>
+          <w:lang w:val="pl-PL"/>
+        </w:rPr>
+        <w:t>od</w:t>
+      </w:r>
+      <w:r>
+        <w:rPr>
+          <w:lang w:val="pl-PL"/>
+        </w:rPr>
+        <w:t xml:space="preserve"> kodów UPC, które zawsze zapisywane są za pomocą ciągów liczb.</w:t>
+      </w:r>
     </w:p>
     <w:p>
       <w:pPr>
         <w:pStyle w:val="ListParagraph"/>
         <w:numPr>
           <w:ilvl w:val="0"/>
+          <w:numId w:val="3"/>
+        </w:numPr>
+        <w:jc w:val="both"/>
+        <w:rPr>
+          <w:lang w:val="pl-PL"/>
+        </w:rPr>
+      </w:pPr>
+      <w:r>
+        <w:rPr>
+          <w:lang w:val="pl-PL"/>
+        </w:rPr>
+        <w:t xml:space="preserve">Kody SKU mogą mieć dowolną długość, krótkie i czytelne kody to tylko zalecenie w odróżnieniu </w:t>
+      </w:r>
+      <w:r>
+        <w:rPr>
+          <w:lang w:val="pl-PL"/>
+        </w:rPr>
+        <w:t>od</w:t>
+      </w:r>
+      <w:r>
+        <w:rPr>
+          <w:lang w:val="pl-PL"/>
+        </w:rPr>
+        <w:t xml:space="preserve"> kodów UPC, które zawsze będą liczyły 12 znaków liczbowych.</w:t>
+      </w:r>
+    </w:p>
+    <w:p>
+      <w:pPr>
+        <w:pStyle w:val="ListParagraph"/>
+        <w:numPr>
+          <w:ilvl w:val="0"/>
+          <w:numId w:val="3"/>
+        </w:numPr>
+        <w:jc w:val="both"/>
+        <w:rPr>
+          <w:lang w:val="pl-PL"/>
+        </w:rPr>
+      </w:pPr>
+      <w:r>
+        <w:rPr>
+          <w:lang w:val="pl-PL"/>
+        </w:rPr>
+        <w:t>Kod SKU produktu znajdującego się w magazynie producenta może i często różni</w:t>
+      </w:r>
+      <w:r>
+        <w:rPr>
+          <w:lang w:val="pl-PL"/>
+        </w:rPr>
+        <w:t>ć</w:t>
+      </w:r>
+      <w:r>
+        <w:rPr>
+          <w:lang w:val="pl-PL"/>
+        </w:rPr>
+        <w:t xml:space="preserve"> się od kodu tego samego produktu w sklepie producenta. Kod UPC zawszę będzie identyczny, niezależnie od lokalizacji.</w:t>
+      </w:r>
+    </w:p>
+    <w:p>
+      <w:pPr>
+        <w:pStyle w:val="ListParagraph"/>
+        <w:numPr>
+          <w:ilvl w:val="0"/>
+          <w:numId w:val="3"/>
+        </w:numPr>
+        <w:jc w:val="both"/>
+        <w:rPr>
+          <w:lang w:val="pl-PL"/>
+        </w:rPr>
+      </w:pPr>
+      <w:r>
+        <w:rPr>
+          <w:lang w:val="pl-PL"/>
+        </w:rPr>
+        <w:t xml:space="preserve">Kody SKU są tworzone przez sprzedawców produktów, gdzie kody UPC przyznawane </w:t>
+      </w:r>
+      <w:r>
+        <w:rPr>
+          <w:lang w:val="pl-PL"/>
+        </w:rPr>
+        <w:t>są przez GS1.</w:t>
+      </w:r>
+    </w:p>
+    <w:p>
+      <w:pPr>
+        <w:pStyle w:val="Heading1"/>
+        <w:rPr>
+          <w:lang w:val="pl-PL"/>
+        </w:rPr>
+      </w:pPr>
+      <w:r>
+        <w:rPr>
+          <w:lang w:val="pl-PL"/>
+        </w:rPr>
+        <w:t xml:space="preserve">- Przykłady zastosowań kodów </w:t>
+      </w:r>
+      <w:r>
+        <w:rPr>
+          <w:lang w:val="pl-PL"/>
+        </w:rPr>
+        <w:t xml:space="preserve">SKU </w:t>
+      </w:r>
+      <w:r>
+        <w:rPr>
+          <w:lang w:val="pl-PL"/>
+        </w:rPr>
+        <w:t>w firmach</w:t>
+      </w:r>
+    </w:p>
+    <w:p>
+      <w:pPr>
+        <w:rPr>
+          <w:sz w:val="24"/>
+          <w:szCs w:val="24"/>
+          <w:lang w:val="pl-PL"/>
+        </w:rPr>
+      </w:pPr>
+    </w:p>
+    <w:p>
+      <w:pPr>
+        <w:pStyle w:val="ListParagraph"/>
+        <w:jc w:val="both"/>
+        <w:rPr>
+          <w:b/>
+          <w:bCs/>
+          <w:sz w:val="24"/>
+          <w:szCs w:val="24"/>
+          <w:lang w:val="pl-PL"/>
+        </w:rPr>
+      </w:pPr>
+      <w:r>
+        <w:rPr>
+          <w:b/>
+          <w:bCs/>
+          <w:sz w:val="24"/>
+          <w:szCs w:val="24"/>
+          <w:lang w:val="pl-PL"/>
+        </w:rPr>
+        <w:t>Firmy produkujące ubrania i obuwie</w:t>
+      </w:r>
+    </w:p>
+    <w:p>
+      <w:pPr>
+        <w:ind w:left="720"/>
+        <w:jc w:val="both"/>
+        <w:rPr>
+          <w:sz w:val="24"/>
+          <w:szCs w:val="24"/>
+          <w:lang w:val="pl-PL"/>
+        </w:rPr>
+      </w:pPr>
+      <w:r>
+        <w:rPr>
+          <w:sz w:val="24"/>
+          <w:szCs w:val="24"/>
+          <w:lang w:val="pl-PL"/>
+        </w:rPr>
+        <w:t>Każdy sprzedawany przez firmy produkt posiada unikatowy ciąg znaków, pozwalający na zidentyfikowanie produktu. Po przepisaniu i wyszukaniu kodu w internecie powinno otrzymać się dokładnie ten sam model, w identycznej kolorystyce</w:t>
+      </w:r>
+      <w:r>
+        <w:rPr>
+          <w:sz w:val="24"/>
+          <w:szCs w:val="24"/>
+          <w:lang w:val="pl-PL"/>
+        </w:rPr>
+        <w:t>, a nawet i rozmiarze (w zależności od sposobu oznaczania produktów kodami SKU przez daną firmę).</w:t>
+      </w:r>
+    </w:p>
+    <w:p>
+      <w:pPr>
+        <w:pStyle w:val="ListParagraph"/>
+        <w:numPr>
+          <w:ilvl w:val="1"/>
           <w:numId w:val="2"/>
         </w:numPr>
         <w:jc w:val="both"/>
@@ -1055,8 +1278,1278 @@
           <w:szCs w:val="24"/>
           <w:lang w:val="pl-PL"/>
         </w:rPr>
-        <w:t>Firmy spożywcze</w:t>
-      </w:r>
+        <w:t>Nike</w:t>
+      </w:r>
+    </w:p>
+    <w:p>
+      <w:pPr>
+        <w:pStyle w:val="ListParagraph"/>
+        <w:ind w:left="1440"/>
+        <w:jc w:val="both"/>
+        <w:rPr>
+          <w:sz w:val="24"/>
+          <w:szCs w:val="24"/>
+          <w:lang w:val="pl-PL"/>
+        </w:rPr>
+      </w:pPr>
+      <w:r>
+        <w:rPr>
+          <w:sz w:val="24"/>
+          <w:szCs w:val="24"/>
+          <w:lang w:val="pl-PL"/>
+        </w:rPr>
+        <w:t>Do znakowania swoich produktów, firma używa kodów SKU, składających się z 6 znaków alfanumerycznych, myślnika i kolejnych dwóch znaków alfanumerycznych. Przykład</w:t>
+      </w:r>
+      <w:r>
+        <w:rPr>
+          <w:sz w:val="24"/>
+          <w:szCs w:val="24"/>
+          <w:lang w:val="pl-PL"/>
+        </w:rPr>
+        <w:t>y</w:t>
+      </w:r>
+      <w:r>
+        <w:rPr>
+          <w:sz w:val="24"/>
+          <w:szCs w:val="24"/>
+          <w:lang w:val="pl-PL"/>
+        </w:rPr>
+        <w:t>:</w:t>
+      </w:r>
+    </w:p>
+    <w:p>
+      <w:pPr>
+        <w:pStyle w:val="ListParagraph"/>
+        <w:ind w:left="1440"/>
+        <w:jc w:val="both"/>
+        <w:rPr>
+          <w:sz w:val="24"/>
+          <w:szCs w:val="24"/>
+          <w:lang w:val="pl-PL"/>
+        </w:rPr>
+      </w:pPr>
+    </w:p>
+    <w:p>
+      <w:pPr>
+        <w:pStyle w:val="ListParagraph"/>
+        <w:ind w:left="1440"/>
+        <w:jc w:val="both"/>
+        <w:rPr>
+          <w:b/>
+          <w:bCs/>
+          <w:sz w:val="24"/>
+          <w:szCs w:val="24"/>
+          <w:lang w:val="pl-PL"/>
+        </w:rPr>
+      </w:pPr>
+      <w:r>
+        <w:rPr>
+          <w:b/>
+          <w:bCs/>
+          <w:sz w:val="24"/>
+          <w:szCs w:val="24"/>
+          <w:lang w:val="pl-PL"/>
+        </w:rPr>
+        <w:t xml:space="preserve">- </w:t>
+      </w:r>
+      <w:r>
+        <w:rPr>
+          <w:b/>
+          <w:bCs/>
+          <w:sz w:val="24"/>
+          <w:szCs w:val="24"/>
+          <w:lang w:val="pl-PL"/>
+        </w:rPr>
+        <w:t>555088-140</w:t>
+      </w:r>
+    </w:p>
+    <w:p>
+      <w:pPr>
+        <w:pStyle w:val="ListParagraph"/>
+        <w:ind w:left="1440"/>
+        <w:jc w:val="both"/>
+        <w:rPr>
+          <w:b/>
+          <w:bCs/>
+          <w:sz w:val="24"/>
+          <w:szCs w:val="24"/>
+          <w:lang w:val="pl-PL"/>
+        </w:rPr>
+      </w:pPr>
+      <w:r>
+        <w:rPr>
+          <w:b/>
+          <w:bCs/>
+          <w:sz w:val="24"/>
+          <w:szCs w:val="24"/>
+          <w:lang w:val="pl-PL"/>
+        </w:rPr>
+        <w:t>- DD1391-100</w:t>
+      </w:r>
+    </w:p>
+    <w:p>
+      <w:pPr>
+        <w:pStyle w:val="ListParagraph"/>
+        <w:ind w:left="1440"/>
+        <w:jc w:val="both"/>
+        <w:rPr>
+          <w:rFonts w:ascii="Arial" w:hAnsi="Arial" w:cs="Arial"/>
+          <w:b/>
+          <w:bCs/>
+          <w:caps/>
+          <w:color w:val="0F0F0F"/>
+          <w:spacing w:val="1"/>
+          <w:sz w:val="21"/>
+          <w:szCs w:val="21"/>
+          <w:shd w:val="clear" w:color="auto" w:fill="FFFFFF"/>
+          <w:lang w:val="pl-PL"/>
+        </w:rPr>
+      </w:pPr>
+      <w:r>
+        <w:rPr>
+          <w:b/>
+          <w:bCs/>
+          <w:sz w:val="24"/>
+          <w:szCs w:val="24"/>
+          <w:lang w:val="pl-PL"/>
+        </w:rPr>
+        <w:t xml:space="preserve">- </w:t>
+      </w:r>
+      <w:r>
+        <w:rPr>
+          <w:rFonts w:ascii="Arial" w:hAnsi="Arial" w:cs="Arial"/>
+          <w:b/>
+          <w:bCs/>
+          <w:caps/>
+          <w:color w:val="0F0F0F"/>
+          <w:spacing w:val="1"/>
+          <w:sz w:val="21"/>
+          <w:szCs w:val="21"/>
+          <w:shd w:val="clear" w:color="auto" w:fill="FFFFFF"/>
+          <w:lang w:val="pl-PL"/>
+        </w:rPr>
+        <w:t>AA3832-700</w:t>
+      </w:r>
+    </w:p>
+    <w:p>
+      <w:pPr>
+        <w:pStyle w:val="ListParagraph"/>
+        <w:ind w:left="1440"/>
+        <w:jc w:val="both"/>
+        <w:rPr>
+          <w:rFonts w:ascii="Arial" w:hAnsi="Arial" w:cs="Arial"/>
+          <w:b/>
+          <w:bCs/>
+          <w:caps/>
+          <w:color w:val="0F0F0F"/>
+          <w:spacing w:val="1"/>
+          <w:sz w:val="21"/>
+          <w:szCs w:val="21"/>
+          <w:shd w:val="clear" w:color="auto" w:fill="FFFFFF"/>
+          <w:lang w:val="pl-PL"/>
+        </w:rPr>
+      </w:pPr>
+      <w:r>
+        <w:rPr>
+          <w:b/>
+          <w:bCs/>
+          <w:sz w:val="24"/>
+          <w:szCs w:val="24"/>
+          <w:lang w:val="pl-PL"/>
+        </w:rPr>
+        <w:t>-</w:t>
+      </w:r>
+      <w:r>
+        <w:rPr>
+          <w:rFonts w:ascii="Arial" w:hAnsi="Arial" w:cs="Arial"/>
+          <w:b/>
+          <w:bCs/>
+          <w:caps/>
+          <w:color w:val="0F0F0F"/>
+          <w:spacing w:val="1"/>
+          <w:sz w:val="21"/>
+          <w:szCs w:val="21"/>
+          <w:shd w:val="clear" w:color="auto" w:fill="FFFFFF"/>
+          <w:lang w:val="pl-PL"/>
+        </w:rPr>
+        <w:t xml:space="preserve"> DD6215-010</w:t>
+      </w:r>
+    </w:p>
+    <w:p>
+      <w:pPr>
+        <w:pStyle w:val="ListParagraph"/>
+        <w:ind w:left="1440"/>
+        <w:jc w:val="both"/>
+        <w:rPr>
+          <w:rFonts w:ascii="Arial" w:hAnsi="Arial" w:cs="Arial"/>
+          <w:b/>
+          <w:bCs/>
+          <w:caps/>
+          <w:color w:val="0F0F0F"/>
+          <w:spacing w:val="1"/>
+          <w:sz w:val="21"/>
+          <w:szCs w:val="21"/>
+          <w:shd w:val="clear" w:color="auto" w:fill="FFFFFF"/>
+          <w:lang w:val="pl-PL"/>
+        </w:rPr>
+      </w:pPr>
+    </w:p>
+    <w:p>
+      <w:pPr>
+        <w:pStyle w:val="ListParagraph"/>
+        <w:ind w:left="1440"/>
+        <w:jc w:val="both"/>
+        <w:rPr>
+          <w:sz w:val="24"/>
+          <w:szCs w:val="24"/>
+          <w:lang w:val="pl-PL"/>
+        </w:rPr>
+      </w:pPr>
+      <w:r>
+        <w:rPr>
+          <w:sz w:val="24"/>
+          <w:szCs w:val="24"/>
+          <w:lang w:val="pl-PL"/>
+        </w:rPr>
+        <w:t>Pierwsza część kodu,</w:t>
+      </w:r>
+      <w:r>
+        <w:rPr>
+          <w:sz w:val="24"/>
+          <w:szCs w:val="24"/>
+          <w:lang w:val="pl-PL"/>
+        </w:rPr>
+        <w:t xml:space="preserve"> przed myślnikiem, oznacza tutaj określony model buta, część po myślniku wskazuje na kolorystykę produktu.</w:t>
+      </w:r>
+    </w:p>
+    <w:p>
+      <w:pPr>
+        <w:pStyle w:val="ListParagraph"/>
+        <w:ind w:left="1440"/>
+        <w:jc w:val="both"/>
+        <w:rPr>
+          <w:sz w:val="24"/>
+          <w:szCs w:val="24"/>
+          <w:lang w:val="pl-PL"/>
+        </w:rPr>
+      </w:pPr>
+    </w:p>
+    <w:p>
+      <w:pPr>
+        <w:pStyle w:val="ListParagraph"/>
+        <w:ind w:left="1440"/>
+        <w:jc w:val="both"/>
+        <w:rPr>
+          <w:sz w:val="24"/>
+          <w:szCs w:val="24"/>
+          <w:lang w:val="pl-PL"/>
+        </w:rPr>
+      </w:pPr>
+      <w:r>
+        <w:rPr>
+          <w:sz w:val="24"/>
+          <w:szCs w:val="24"/>
+          <w:lang w:val="pl-PL"/>
+        </w:rPr>
+        <w:t>Posiadając kod, możemy w łatwy sposób znaleźć wyszukiwany przez nas przedmio</w:t>
+      </w:r>
+      <w:r>
+        <w:rPr>
+          <w:sz w:val="24"/>
+          <w:szCs w:val="24"/>
+          <w:lang w:val="pl-PL"/>
+        </w:rPr>
+        <w:t>tó</w:t>
+      </w:r>
+      <w:r>
+        <w:rPr>
+          <w:sz w:val="24"/>
+          <w:szCs w:val="24"/>
+          <w:lang w:val="pl-PL"/>
+        </w:rPr>
+        <w:t>w w internecie</w:t>
+      </w:r>
+      <w:r>
+        <w:rPr>
+          <w:sz w:val="24"/>
+          <w:szCs w:val="24"/>
+          <w:lang w:val="pl-PL"/>
+        </w:rPr>
+        <w:t>:</w:t>
+      </w:r>
+    </w:p>
+    <w:p>
+      <w:pPr>
+        <w:pStyle w:val="ListParagraph"/>
+        <w:ind w:left="1440"/>
+        <w:jc w:val="both"/>
+        <w:rPr>
+          <w:sz w:val="24"/>
+          <w:szCs w:val="24"/>
+          <w:lang w:val="pl-PL"/>
+        </w:rPr>
+      </w:pPr>
+    </w:p>
+    <w:p>
+      <w:pPr>
+        <w:pStyle w:val="ListParagraph"/>
+        <w:ind w:left="1440"/>
+        <w:jc w:val="both"/>
+        <w:rPr>
+          <w:b/>
+          <w:bCs/>
+          <w:sz w:val="24"/>
+          <w:szCs w:val="24"/>
+          <w:lang w:val="pl-PL"/>
+        </w:rPr>
+      </w:pPr>
+      <w:r>
+        <w:rPr>
+          <w:b/>
+          <w:bCs/>
+          <w:sz w:val="24"/>
+          <w:szCs w:val="24"/>
+          <w:lang w:val="pl-PL"/>
+        </w:rPr>
+        <w:t>*</w:t>
+      </w:r>
+      <w:r>
+        <w:rPr>
+          <w:b/>
+          <w:bCs/>
+          <w:sz w:val="24"/>
+          <w:szCs w:val="24"/>
+          <w:lang w:val="pl-PL"/>
+        </w:rPr>
+        <w:t>Photo</w:t>
+      </w:r>
+    </w:p>
+    <w:p>
+      <w:pPr>
+        <w:pStyle w:val="ListParagraph"/>
+        <w:ind w:left="1440"/>
+        <w:jc w:val="both"/>
+        <w:rPr>
+          <w:sz w:val="24"/>
+          <w:szCs w:val="24"/>
+          <w:lang w:val="pl-PL"/>
+        </w:rPr>
+      </w:pPr>
+    </w:p>
+    <w:p>
+      <w:pPr>
+        <w:pStyle w:val="ListParagraph"/>
+        <w:ind w:left="1440"/>
+        <w:jc w:val="both"/>
+        <w:rPr>
+          <w:sz w:val="24"/>
+          <w:szCs w:val="24"/>
+          <w:lang w:val="pl-PL"/>
+        </w:rPr>
+      </w:pPr>
+      <w:r>
+        <w:rPr>
+          <w:sz w:val="24"/>
+          <w:szCs w:val="24"/>
+          <w:lang w:val="pl-PL"/>
+        </w:rPr>
+        <w:lastRenderedPageBreak/>
+        <w:t>Nike st</w:t>
+      </w:r>
+      <w:r>
+        <w:rPr>
+          <w:sz w:val="24"/>
+          <w:szCs w:val="24"/>
+          <w:lang w:val="pl-PL"/>
+        </w:rPr>
+        <w:t>o</w:t>
+      </w:r>
+      <w:r>
+        <w:rPr>
+          <w:sz w:val="24"/>
+          <w:szCs w:val="24"/>
+          <w:lang w:val="pl-PL"/>
+        </w:rPr>
+        <w:t xml:space="preserve">suje </w:t>
+      </w:r>
+      <w:r>
+        <w:rPr>
+          <w:sz w:val="24"/>
+          <w:szCs w:val="24"/>
+          <w:lang w:val="pl-PL"/>
+        </w:rPr>
+        <w:t>kody SKU tego rodzaju (12 znakowe, oddzielane myślnikiem) do praktycznie wszystkich oferowanych przez siebi</w:t>
+      </w:r>
+      <w:r>
+        <w:rPr>
+          <w:sz w:val="24"/>
+          <w:szCs w:val="24"/>
+          <w:lang w:val="pl-PL"/>
+        </w:rPr>
+        <w:t xml:space="preserve">e </w:t>
+      </w:r>
+      <w:r>
+        <w:rPr>
+          <w:sz w:val="24"/>
+          <w:szCs w:val="24"/>
+          <w:lang w:val="pl-PL"/>
+        </w:rPr>
+        <w:t>produktów.</w:t>
+      </w:r>
+      <w:r>
+        <w:rPr>
+          <w:sz w:val="24"/>
+          <w:szCs w:val="24"/>
+          <w:lang w:val="pl-PL"/>
+        </w:rPr>
+        <w:t xml:space="preserve"> Poza butami, identycznymi kodami oznaczana jest również odzież, czy akcesoria.</w:t>
+      </w:r>
+    </w:p>
+    <w:p>
+      <w:pPr>
+        <w:pStyle w:val="ListParagraph"/>
+        <w:ind w:left="1440"/>
+        <w:jc w:val="both"/>
+        <w:rPr>
+          <w:sz w:val="24"/>
+          <w:szCs w:val="24"/>
+          <w:lang w:val="pl-PL"/>
+        </w:rPr>
+      </w:pPr>
+    </w:p>
+    <w:p>
+      <w:pPr>
+        <w:pStyle w:val="ListParagraph"/>
+        <w:numPr>
+          <w:ilvl w:val="1"/>
+          <w:numId w:val="2"/>
+        </w:numPr>
+        <w:jc w:val="both"/>
+        <w:rPr>
+          <w:b/>
+          <w:bCs/>
+          <w:sz w:val="24"/>
+          <w:szCs w:val="24"/>
+          <w:lang w:val="pl-PL"/>
+        </w:rPr>
+      </w:pPr>
+      <w:r>
+        <w:rPr>
+          <w:b/>
+          <w:bCs/>
+          <w:sz w:val="24"/>
+          <w:szCs w:val="24"/>
+          <w:lang w:val="pl-PL"/>
+        </w:rPr>
+        <w:t>Adidas</w:t>
+      </w:r>
+    </w:p>
+    <w:p>
+      <w:pPr>
+        <w:pStyle w:val="ListParagraph"/>
+        <w:ind w:left="1440"/>
+        <w:jc w:val="both"/>
+        <w:rPr>
+          <w:sz w:val="24"/>
+          <w:szCs w:val="24"/>
+          <w:lang w:val="pl-PL"/>
+        </w:rPr>
+      </w:pPr>
+      <w:r>
+        <w:rPr>
+          <w:sz w:val="24"/>
+          <w:szCs w:val="24"/>
+          <w:lang w:val="pl-PL"/>
+        </w:rPr>
+        <w:t>Podobnie jak Nike</w:t>
+      </w:r>
+      <w:r>
+        <w:rPr>
+          <w:sz w:val="24"/>
+          <w:szCs w:val="24"/>
+          <w:lang w:val="pl-PL"/>
+        </w:rPr>
+        <w:t>, firma Adidas wyko</w:t>
+      </w:r>
+      <w:r>
+        <w:rPr>
+          <w:sz w:val="24"/>
+          <w:szCs w:val="24"/>
+          <w:lang w:val="pl-PL"/>
+        </w:rPr>
+        <w:t>rz</w:t>
+      </w:r>
+      <w:r>
+        <w:rPr>
+          <w:sz w:val="24"/>
+          <w:szCs w:val="24"/>
+          <w:lang w:val="pl-PL"/>
+        </w:rPr>
+        <w:t>ystuje alfanumeryczne ciągi znaków</w:t>
+      </w:r>
+      <w:r>
+        <w:rPr>
+          <w:sz w:val="24"/>
+          <w:szCs w:val="24"/>
+          <w:lang w:val="pl-PL"/>
+        </w:rPr>
+        <w:t xml:space="preserve"> do pospisywania produkowanego przez siebie towaru. Przykładowe numery  SKU firmy Adidas:</w:t>
+      </w:r>
+    </w:p>
+    <w:p>
+      <w:pPr>
+        <w:pStyle w:val="ListParagraph"/>
+        <w:ind w:left="1440"/>
+        <w:jc w:val="both"/>
+        <w:rPr>
+          <w:sz w:val="24"/>
+          <w:szCs w:val="24"/>
+          <w:lang w:val="pl-PL"/>
+        </w:rPr>
+      </w:pPr>
+    </w:p>
+    <w:p>
+      <w:pPr>
+        <w:pStyle w:val="ListParagraph"/>
+        <w:ind w:left="1440"/>
+        <w:jc w:val="both"/>
+        <w:rPr>
+          <w:rFonts w:ascii="Helvetica" w:hAnsi="Helvetica" w:cs="Helvetica"/>
+          <w:b/>
+          <w:bCs/>
+          <w:color w:val="000000"/>
+          <w:sz w:val="24"/>
+          <w:szCs w:val="24"/>
+          <w:shd w:val="clear" w:color="auto" w:fill="FFFFFF"/>
+        </w:rPr>
+      </w:pPr>
+      <w:r>
+        <w:rPr>
+          <w:b/>
+          <w:bCs/>
+          <w:sz w:val="24"/>
+          <w:szCs w:val="24"/>
+          <w:lang w:val="pl-PL"/>
+        </w:rPr>
+        <w:t xml:space="preserve">- </w:t>
+      </w:r>
+      <w:r>
+        <w:rPr>
+          <w:rFonts w:cstheme="minorHAnsi"/>
+          <w:b/>
+          <w:bCs/>
+          <w:color w:val="000000"/>
+          <w:sz w:val="24"/>
+          <w:szCs w:val="24"/>
+          <w:shd w:val="clear" w:color="auto" w:fill="FFFFFF"/>
+        </w:rPr>
+        <w:t>GN3487</w:t>
+      </w:r>
+    </w:p>
+    <w:p>
+      <w:pPr>
+        <w:pStyle w:val="ListParagraph"/>
+        <w:ind w:left="1440"/>
+        <w:jc w:val="both"/>
+        <w:rPr>
+          <w:b/>
+          <w:bCs/>
+          <w:sz w:val="24"/>
+          <w:szCs w:val="24"/>
+          <w:lang w:val="pl-PL"/>
+        </w:rPr>
+      </w:pPr>
+      <w:r>
+        <w:rPr>
+          <w:b/>
+          <w:bCs/>
+          <w:sz w:val="24"/>
+          <w:szCs w:val="24"/>
+          <w:lang w:val="pl-PL"/>
+        </w:rPr>
+        <w:t xml:space="preserve">- </w:t>
+      </w:r>
+      <w:r>
+        <w:rPr>
+          <w:b/>
+          <w:bCs/>
+          <w:sz w:val="24"/>
+          <w:szCs w:val="24"/>
+          <w:lang w:val="pl-PL"/>
+        </w:rPr>
+        <w:t>GN3458</w:t>
+      </w:r>
+    </w:p>
+    <w:p>
+      <w:pPr>
+        <w:pStyle w:val="ListParagraph"/>
+        <w:ind w:left="1440"/>
+        <w:jc w:val="both"/>
+        <w:rPr>
+          <w:b/>
+          <w:bCs/>
+          <w:sz w:val="24"/>
+          <w:szCs w:val="24"/>
+          <w:lang w:val="pl-PL"/>
+        </w:rPr>
+      </w:pPr>
+      <w:r>
+        <w:rPr>
+          <w:b/>
+          <w:bCs/>
+          <w:sz w:val="24"/>
+          <w:szCs w:val="24"/>
+          <w:lang w:val="pl-PL"/>
+        </w:rPr>
+        <w:t>- H35596</w:t>
+      </w:r>
+    </w:p>
+    <w:p>
+      <w:pPr>
+        <w:pStyle w:val="ListParagraph"/>
+        <w:ind w:left="1440"/>
+        <w:jc w:val="both"/>
+        <w:rPr>
+          <w:b/>
+          <w:bCs/>
+          <w:sz w:val="24"/>
+          <w:szCs w:val="24"/>
+          <w:lang w:val="pl-PL"/>
+        </w:rPr>
+      </w:pPr>
+      <w:r>
+        <w:rPr>
+          <w:b/>
+          <w:bCs/>
+          <w:sz w:val="24"/>
+          <w:szCs w:val="24"/>
+          <w:lang w:val="pl-PL"/>
+        </w:rPr>
+        <w:t>- GD3575</w:t>
+      </w:r>
+    </w:p>
+    <w:p>
+      <w:pPr>
+        <w:pStyle w:val="ListParagraph"/>
+        <w:ind w:left="1440"/>
+        <w:jc w:val="both"/>
+        <w:rPr>
+          <w:b/>
+          <w:bCs/>
+          <w:sz w:val="24"/>
+          <w:szCs w:val="24"/>
+          <w:lang w:val="pl-PL"/>
+        </w:rPr>
+      </w:pPr>
+    </w:p>
+    <w:p>
+      <w:pPr>
+        <w:pStyle w:val="ListParagraph"/>
+        <w:ind w:left="1440"/>
+        <w:jc w:val="both"/>
+        <w:rPr>
+          <w:sz w:val="24"/>
+          <w:szCs w:val="24"/>
+          <w:lang w:val="pl-PL"/>
+        </w:rPr>
+      </w:pPr>
+      <w:r>
+        <w:rPr>
+          <w:sz w:val="24"/>
+          <w:szCs w:val="24"/>
+          <w:lang w:val="pl-PL"/>
+        </w:rPr>
+        <w:t>W odróżnien</w:t>
+      </w:r>
+      <w:r>
+        <w:rPr>
+          <w:sz w:val="24"/>
+          <w:szCs w:val="24"/>
+          <w:lang w:val="pl-PL"/>
+        </w:rPr>
+        <w:t>i</w:t>
+      </w:r>
+      <w:r>
+        <w:rPr>
+          <w:sz w:val="24"/>
+          <w:szCs w:val="24"/>
+          <w:lang w:val="pl-PL"/>
+        </w:rPr>
+        <w:t>u o</w:t>
+      </w:r>
+      <w:r>
+        <w:rPr>
+          <w:sz w:val="24"/>
+          <w:szCs w:val="24"/>
+          <w:lang w:val="pl-PL"/>
+        </w:rPr>
+        <w:t>d</w:t>
+      </w:r>
+      <w:r>
+        <w:rPr>
+          <w:sz w:val="24"/>
+          <w:szCs w:val="24"/>
+          <w:lang w:val="pl-PL"/>
+        </w:rPr>
+        <w:t xml:space="preserve"> firmy Nike, Adidas nie stosuje </w:t>
+      </w:r>
+      <w:r>
+        <w:rPr>
+          <w:sz w:val="24"/>
+          <w:szCs w:val="24"/>
+          <w:lang w:val="pl-PL"/>
+        </w:rPr>
+        <w:t>w</w:t>
+      </w:r>
+      <w:r>
+        <w:rPr>
+          <w:sz w:val="24"/>
+          <w:szCs w:val="24"/>
+          <w:lang w:val="pl-PL"/>
+        </w:rPr>
+        <w:t xml:space="preserve"> </w:t>
+      </w:r>
+      <w:r>
+        <w:rPr>
+          <w:sz w:val="24"/>
+          <w:szCs w:val="24"/>
+          <w:lang w:val="pl-PL"/>
+        </w:rPr>
+        <w:t>swoich</w:t>
+      </w:r>
+      <w:r>
+        <w:rPr>
+          <w:sz w:val="24"/>
+          <w:szCs w:val="24"/>
+          <w:lang w:val="pl-PL"/>
+        </w:rPr>
+        <w:t xml:space="preserve"> </w:t>
+      </w:r>
+      <w:r>
+        <w:rPr>
+          <w:sz w:val="24"/>
+          <w:szCs w:val="24"/>
+          <w:lang w:val="pl-PL"/>
+        </w:rPr>
+        <w:t>kodach</w:t>
+      </w:r>
+      <w:r>
+        <w:rPr>
+          <w:sz w:val="24"/>
+          <w:szCs w:val="24"/>
+          <w:lang w:val="pl-PL"/>
+        </w:rPr>
+        <w:t xml:space="preserve"> myślników do oddzielania informacji o produkcie.</w:t>
+      </w:r>
+    </w:p>
+    <w:p>
+      <w:pPr>
+        <w:pStyle w:val="ListParagraph"/>
+        <w:ind w:left="1440"/>
+        <w:jc w:val="both"/>
+        <w:rPr>
+          <w:sz w:val="24"/>
+          <w:szCs w:val="24"/>
+          <w:lang w:val="pl-PL"/>
+        </w:rPr>
+      </w:pPr>
+    </w:p>
+    <w:p>
+      <w:pPr>
+        <w:pStyle w:val="ListParagraph"/>
+        <w:jc w:val="both"/>
+        <w:rPr>
+          <w:b/>
+          <w:bCs/>
+          <w:sz w:val="24"/>
+          <w:szCs w:val="24"/>
+          <w:lang w:val="pl-PL"/>
+        </w:rPr>
+      </w:pPr>
+      <w:r>
+        <w:rPr>
+          <w:b/>
+          <w:bCs/>
+          <w:sz w:val="24"/>
+          <w:szCs w:val="24"/>
+          <w:lang w:val="pl-PL"/>
+        </w:rPr>
+        <w:t>Sklepy z ubraniami</w:t>
+      </w:r>
+    </w:p>
+    <w:p>
+      <w:pPr>
+        <w:ind w:left="720"/>
+        <w:jc w:val="both"/>
+        <w:rPr>
+          <w:sz w:val="24"/>
+          <w:szCs w:val="24"/>
+          <w:lang w:val="pl-PL"/>
+        </w:rPr>
+      </w:pPr>
+      <w:r>
+        <w:rPr>
+          <w:sz w:val="24"/>
+          <w:szCs w:val="24"/>
+          <w:lang w:val="pl-PL"/>
+        </w:rPr>
+        <w:t>Jak wcześniej wspomniano, kody zmieniają swoją wartość, wraz ze zmianą poł</w:t>
+      </w:r>
+      <w:r>
+        <w:rPr>
+          <w:sz w:val="24"/>
+          <w:szCs w:val="24"/>
+          <w:lang w:val="pl-PL"/>
+        </w:rPr>
+        <w:t>ożenia lub obecnego właściciela</w:t>
+      </w:r>
+      <w:r>
+        <w:rPr>
+          <w:sz w:val="24"/>
+          <w:szCs w:val="24"/>
+          <w:lang w:val="pl-PL"/>
+        </w:rPr>
+        <w:t xml:space="preserve"> towaru. Z uwagi na to, sposób kodowania tego samego produktu zmieni się, gdy będzie on magazynowany przez dyskonty sprzedające ubrania, gdzie będzie on sprzedawany.</w:t>
+      </w:r>
+    </w:p>
+    <w:p>
+      <w:pPr>
+        <w:pStyle w:val="ListParagraph"/>
+        <w:numPr>
+          <w:ilvl w:val="1"/>
+          <w:numId w:val="2"/>
+        </w:numPr>
+        <w:jc w:val="both"/>
+        <w:rPr>
+          <w:b/>
+          <w:bCs/>
+          <w:sz w:val="24"/>
+          <w:szCs w:val="24"/>
+          <w:lang w:val="pl-PL"/>
+        </w:rPr>
+      </w:pPr>
+      <w:r>
+        <w:rPr>
+          <w:b/>
+          <w:bCs/>
+          <w:sz w:val="24"/>
+          <w:szCs w:val="24"/>
+          <w:lang w:val="pl-PL"/>
+        </w:rPr>
+        <w:t>K</w:t>
+      </w:r>
+      <w:r>
+        <w:rPr>
+          <w:b/>
+          <w:bCs/>
+          <w:sz w:val="24"/>
+          <w:szCs w:val="24"/>
+          <w:lang w:val="pl-PL"/>
+        </w:rPr>
+        <w:t>ITH</w:t>
+      </w:r>
+    </w:p>
+    <w:p>
+      <w:pPr>
+        <w:ind w:left="1080"/>
+        <w:jc w:val="both"/>
+        <w:rPr>
+          <w:b/>
+          <w:bCs/>
+          <w:sz w:val="24"/>
+          <w:szCs w:val="24"/>
+          <w:lang w:val="pl-PL"/>
+        </w:rPr>
+      </w:pPr>
+      <w:r>
+        <w:rPr>
+          <w:sz w:val="24"/>
+          <w:szCs w:val="24"/>
+          <w:lang w:val="pl-PL"/>
+        </w:rPr>
+        <w:t xml:space="preserve">Jednym z przykładów sklepów, które modyfikują kody SKU na swoje potrzeby w prosty i zrozumiały sposób, jest sklep </w:t>
+      </w:r>
+      <w:r>
+        <w:rPr>
+          <w:sz w:val="24"/>
+          <w:szCs w:val="24"/>
+          <w:lang w:val="pl-PL"/>
+        </w:rPr>
+        <w:t>KITH</w:t>
+      </w:r>
+      <w:r>
+        <w:rPr>
+          <w:b/>
+          <w:bCs/>
+          <w:sz w:val="24"/>
+          <w:szCs w:val="24"/>
+          <w:lang w:val="pl-PL"/>
+        </w:rPr>
+        <w:t>.</w:t>
+      </w:r>
+    </w:p>
+    <w:p>
+      <w:pPr>
+        <w:ind w:left="1080"/>
+        <w:jc w:val="both"/>
+        <w:rPr>
+          <w:sz w:val="24"/>
+          <w:szCs w:val="24"/>
+          <w:lang w:val="pl-PL"/>
+        </w:rPr>
+      </w:pPr>
+      <w:r>
+        <w:rPr>
+          <w:sz w:val="24"/>
+          <w:szCs w:val="24"/>
+          <w:lang w:val="pl-PL"/>
+        </w:rPr>
+        <w:t>Sposób kodowania wyko</w:t>
+      </w:r>
+      <w:r>
+        <w:rPr>
+          <w:sz w:val="24"/>
+          <w:szCs w:val="24"/>
+          <w:lang w:val="pl-PL"/>
+        </w:rPr>
+        <w:t>rz</w:t>
+      </w:r>
+      <w:r>
+        <w:rPr>
+          <w:sz w:val="24"/>
+          <w:szCs w:val="24"/>
+          <w:lang w:val="pl-PL"/>
+        </w:rPr>
+        <w:t xml:space="preserve">ystywany przez tę firmę polega na kopiowaniu kodu SKU produktu producenta, a następnie dodawaniu przed nim dwóch liter lub cyfr, które określają producenta. W przypadku produktów firmy Nike będzie </w:t>
+      </w:r>
+      <w:r>
+        <w:rPr>
+          <w:sz w:val="24"/>
+          <w:szCs w:val="24"/>
+          <w:lang w:val="pl-PL"/>
+        </w:rPr>
+        <w:t>to ‘NK’, w przypadku firmy Jordan Brand, będzie to ‘JB’.</w:t>
+      </w:r>
+      <w:r>
+        <w:rPr>
+          <w:sz w:val="24"/>
+          <w:szCs w:val="24"/>
+          <w:lang w:val="pl-PL"/>
+        </w:rPr>
+        <w:t xml:space="preserve"> Przykłady:</w:t>
+      </w:r>
+    </w:p>
+    <w:p>
+      <w:pPr>
+        <w:ind w:left="1080"/>
+        <w:jc w:val="both"/>
+        <w:rPr>
+          <w:sz w:val="24"/>
+          <w:szCs w:val="24"/>
+          <w:lang w:val="pl-PL"/>
+        </w:rPr>
+      </w:pPr>
+    </w:p>
+    <w:p>
+      <w:pPr>
+        <w:ind w:left="1080"/>
+        <w:jc w:val="both"/>
+        <w:rPr>
+          <w:b/>
+          <w:bCs/>
+          <w:sz w:val="24"/>
+          <w:szCs w:val="24"/>
+          <w:lang w:val="pl-PL"/>
+        </w:rPr>
+      </w:pPr>
+      <w:r>
+        <w:rPr>
+          <w:b/>
+          <w:bCs/>
+          <w:sz w:val="24"/>
+          <w:szCs w:val="24"/>
+          <w:lang w:val="pl-PL"/>
+        </w:rPr>
+        <w:t xml:space="preserve">- </w:t>
+      </w:r>
+      <w:r>
+        <w:rPr>
+          <w:b/>
+          <w:bCs/>
+          <w:sz w:val="24"/>
+          <w:szCs w:val="24"/>
+          <w:lang w:val="pl-PL"/>
+        </w:rPr>
+        <w:t>555088-140</w:t>
+      </w:r>
+      <w:r>
+        <w:rPr>
+          <w:b/>
+          <w:bCs/>
+          <w:sz w:val="24"/>
+          <w:szCs w:val="24"/>
+          <w:lang w:val="pl-PL"/>
+        </w:rPr>
+        <w:t xml:space="preserve"> -&gt; NK</w:t>
+      </w:r>
+      <w:r>
+        <w:rPr>
+          <w:b/>
+          <w:bCs/>
+          <w:sz w:val="24"/>
+          <w:szCs w:val="24"/>
+          <w:lang w:val="pl-PL"/>
+        </w:rPr>
+        <w:t>555088-140</w:t>
+      </w:r>
+    </w:p>
+    <w:p>
+      <w:pPr>
+        <w:ind w:left="1080"/>
+        <w:jc w:val="both"/>
+        <w:rPr>
+          <w:b/>
+          <w:bCs/>
+          <w:sz w:val="24"/>
+          <w:szCs w:val="24"/>
+          <w:lang w:val="pl-PL"/>
+        </w:rPr>
+      </w:pPr>
+      <w:r>
+        <w:rPr>
+          <w:b/>
+          <w:bCs/>
+          <w:sz w:val="24"/>
+          <w:szCs w:val="24"/>
+          <w:lang w:val="pl-PL"/>
+        </w:rPr>
+        <w:t xml:space="preserve">- </w:t>
+      </w:r>
+      <w:r>
+        <w:rPr>
+          <w:b/>
+          <w:bCs/>
+          <w:sz w:val="24"/>
+          <w:szCs w:val="24"/>
+          <w:lang w:val="pl-PL"/>
+        </w:rPr>
+        <w:t>DD1391-100</w:t>
+      </w:r>
+      <w:r>
+        <w:rPr>
+          <w:b/>
+          <w:bCs/>
+          <w:sz w:val="24"/>
+          <w:szCs w:val="24"/>
+          <w:lang w:val="pl-PL"/>
+        </w:rPr>
+        <w:t xml:space="preserve"> -&gt; NK</w:t>
+      </w:r>
+      <w:r>
+        <w:rPr>
+          <w:b/>
+          <w:bCs/>
+          <w:sz w:val="24"/>
+          <w:szCs w:val="24"/>
+          <w:lang w:val="pl-PL"/>
+        </w:rPr>
+        <w:t>DD1391-100</w:t>
+      </w:r>
+    </w:p>
+    <w:p>
+      <w:pPr>
+        <w:ind w:left="1080"/>
+        <w:jc w:val="both"/>
+        <w:rPr>
+          <w:b/>
+          <w:bCs/>
+          <w:sz w:val="24"/>
+          <w:szCs w:val="24"/>
+          <w:lang w:val="pl-PL"/>
+        </w:rPr>
+      </w:pPr>
+      <w:r>
+        <w:rPr>
+          <w:b/>
+          <w:bCs/>
+          <w:sz w:val="24"/>
+          <w:szCs w:val="24"/>
+          <w:lang w:val="pl-PL"/>
+        </w:rPr>
+        <w:t>- CT8527-016 -&gt; JB</w:t>
+      </w:r>
+      <w:r>
+        <w:rPr>
+          <w:b/>
+          <w:bCs/>
+          <w:sz w:val="24"/>
+          <w:szCs w:val="24"/>
+          <w:lang w:val="pl-PL"/>
+        </w:rPr>
+        <w:t>CT8527-016</w:t>
+      </w:r>
+    </w:p>
+    <w:p>
+      <w:pPr>
+        <w:ind w:left="1080"/>
+        <w:jc w:val="both"/>
+        <w:rPr>
+          <w:b/>
+          <w:bCs/>
+          <w:sz w:val="24"/>
+          <w:szCs w:val="24"/>
+          <w:lang w:val="pl-PL"/>
+        </w:rPr>
+      </w:pPr>
+    </w:p>
+    <w:p>
+      <w:pPr>
+        <w:ind w:left="1080"/>
+        <w:jc w:val="both"/>
+        <w:rPr>
+          <w:sz w:val="24"/>
+          <w:szCs w:val="24"/>
+          <w:lang w:val="pl-PL"/>
+        </w:rPr>
+      </w:pPr>
+      <w:r>
+        <w:rPr>
+          <w:sz w:val="24"/>
+          <w:szCs w:val="24"/>
+          <w:lang w:val="pl-PL"/>
+        </w:rPr>
+        <w:t xml:space="preserve">Jest </w:t>
+      </w:r>
+      <w:r>
+        <w:rPr>
+          <w:sz w:val="24"/>
+          <w:szCs w:val="24"/>
+          <w:lang w:val="pl-PL"/>
+        </w:rPr>
+        <w:t xml:space="preserve">to łatwy do zapamiętania zabieg, </w:t>
+      </w:r>
+      <w:r>
+        <w:rPr>
+          <w:sz w:val="24"/>
+          <w:szCs w:val="24"/>
+          <w:lang w:val="pl-PL"/>
+        </w:rPr>
+        <w:t>który umożliwia na szybkie skoja</w:t>
+      </w:r>
+      <w:r>
+        <w:rPr>
+          <w:sz w:val="24"/>
+          <w:szCs w:val="24"/>
+          <w:lang w:val="pl-PL"/>
+        </w:rPr>
+        <w:t>rz</w:t>
+      </w:r>
+      <w:r>
+        <w:rPr>
+          <w:sz w:val="24"/>
+          <w:szCs w:val="24"/>
+          <w:lang w:val="pl-PL"/>
+        </w:rPr>
+        <w:t xml:space="preserve">enie produktu </w:t>
+      </w:r>
+      <w:r>
+        <w:rPr>
+          <w:sz w:val="24"/>
+          <w:szCs w:val="24"/>
+          <w:lang w:val="pl-PL"/>
+        </w:rPr>
+        <w:t>z</w:t>
+      </w:r>
+      <w:r>
+        <w:rPr>
+          <w:sz w:val="24"/>
+          <w:szCs w:val="24"/>
+          <w:lang w:val="pl-PL"/>
+        </w:rPr>
+        <w:t xml:space="preserve"> odpowiednim producentem.</w:t>
+      </w:r>
+    </w:p>
+    <w:p>
+      <w:pPr>
+        <w:ind w:left="1080"/>
+        <w:jc w:val="both"/>
+        <w:rPr>
+          <w:sz w:val="24"/>
+          <w:szCs w:val="24"/>
+          <w:lang w:val="pl-PL"/>
+        </w:rPr>
+      </w:pPr>
+    </w:p>
+    <w:p>
+      <w:pPr>
+        <w:pStyle w:val="Heading1"/>
+        <w:rPr>
+          <w:lang w:val="pl-PL"/>
+        </w:rPr>
+      </w:pPr>
+      <w:r>
+        <w:rPr>
+          <w:lang w:val="pl-PL"/>
+        </w:rPr>
+        <w:t>- Źródła</w:t>
+      </w:r>
+    </w:p>
+    <w:p>
+      <w:pPr>
+        <w:rPr>
+          <w:lang w:val="pl-PL"/>
+        </w:rPr>
+      </w:pPr>
+    </w:p>
+    <w:p>
+      <w:pPr>
+        <w:pStyle w:val="ListParagraph"/>
+        <w:numPr>
+          <w:ilvl w:val="0"/>
+          <w:numId w:val="6"/>
+        </w:numPr>
+        <w:rPr>
+          <w:lang w:val="pl-PL"/>
+        </w:rPr>
+      </w:pPr>
+      <w:hyperlink r:id="rId5" w:history="1">
+        <w:r>
+          <w:rPr>
+            <w:rStyle w:val="Hyperlink"/>
+            <w:lang w:val="pl-PL"/>
+          </w:rPr>
+          <w:t>https://www.shopify.com/retail/what-is-a-sku-number</w:t>
+        </w:r>
+      </w:hyperlink>
+    </w:p>
+    <w:p>
+      <w:pPr>
+        <w:pStyle w:val="ListParagraph"/>
+        <w:numPr>
+          <w:ilvl w:val="0"/>
+          <w:numId w:val="6"/>
+        </w:numPr>
+        <w:rPr>
+          <w:lang w:val="pl-PL"/>
+        </w:rPr>
+      </w:pPr>
+      <w:hyperlink r:id="rId6" w:history="1">
+        <w:r>
+          <w:rPr>
+            <w:rStyle w:val="Hyperlink"/>
+            <w:lang w:val="pl-PL"/>
+          </w:rPr>
+          <w:t>https://www.skuvault.com/blog/how-to-create-sku-numbers-for-your-inventory/</w:t>
+        </w:r>
+      </w:hyperlink>
+    </w:p>
+    <w:p>
+      <w:pPr>
+        <w:pStyle w:val="ListParagraph"/>
+        <w:rPr>
+          <w:lang w:val="pl-PL"/>
+        </w:rPr>
+      </w:pPr>
     </w:p>
     <w:sectPr>
       <w:pgSz w:w="12240" w:h="15840"/>
@@ -1181,22 +2674,444 @@
     </w:lvl>
   </w:abstractNum>
   <w:abstractNum w:abstractNumId="1" w15:restartNumberingAfterBreak="0">
+    <w:nsid w:val="3B270985"/>
+    <w:multiLevelType w:val="hybridMultilevel"/>
+    <w:tmpl w:val="1B9201D2"/>
+    <w:lvl w:ilvl="0" w:tplc="04090001">
+      <w:start w:val="1"/>
+      <w:numFmt w:val="bullet"/>
+      <w:lvlText w:val=""/>
+      <w:lvlJc w:val="left"/>
+      <w:rPr>
+        <w:rFonts w:ascii="Symbol" w:hAnsi="Symbol" w:hint="default"/>
+      </w:rPr>
+    </w:lvl>
+    <w:lvl w:ilvl="1" w:tplc="04090003" w:tentative="1">
+      <w:start w:val="1"/>
+      <w:numFmt w:val="bullet"/>
+      <w:lvlText w:val="o"/>
+      <w:lvlJc w:val="left"/>
+      <w:pPr>
+        <w:ind w:left="2160" w:hanging="360"/>
+      </w:pPr>
+      <w:rPr>
+        <w:rFonts w:ascii="Courier New" w:hAnsi="Courier New" w:cs="Courier New" w:hint="default"/>
+      </w:rPr>
+    </w:lvl>
+    <w:lvl w:ilvl="2" w:tplc="04090005" w:tentative="1">
+      <w:start w:val="1"/>
+      <w:numFmt w:val="bullet"/>
+      <w:lvlText w:val=""/>
+      <w:lvlJc w:val="left"/>
+      <w:pPr>
+        <w:ind w:left="2880" w:hanging="360"/>
+      </w:pPr>
+      <w:rPr>
+        <w:rFonts w:ascii="Wingdings" w:hAnsi="Wingdings" w:hint="default"/>
+      </w:rPr>
+    </w:lvl>
+    <w:lvl w:ilvl="3" w:tplc="04090001" w:tentative="1">
+      <w:start w:val="1"/>
+      <w:numFmt w:val="bullet"/>
+      <w:lvlText w:val=""/>
+      <w:lvlJc w:val="left"/>
+      <w:pPr>
+        <w:ind w:left="3600" w:hanging="360"/>
+      </w:pPr>
+      <w:rPr>
+        <w:rFonts w:ascii="Symbol" w:hAnsi="Symbol" w:hint="default"/>
+      </w:rPr>
+    </w:lvl>
+    <w:lvl w:ilvl="4" w:tplc="04090003" w:tentative="1">
+      <w:start w:val="1"/>
+      <w:numFmt w:val="bullet"/>
+      <w:lvlText w:val="o"/>
+      <w:lvlJc w:val="left"/>
+      <w:pPr>
+        <w:ind w:left="4320" w:hanging="360"/>
+      </w:pPr>
+      <w:rPr>
+        <w:rFonts w:ascii="Courier New" w:hAnsi="Courier New" w:cs="Courier New" w:hint="default"/>
+      </w:rPr>
+    </w:lvl>
+    <w:lvl w:ilvl="5" w:tplc="04090005" w:tentative="1">
+      <w:start w:val="1"/>
+      <w:numFmt w:val="bullet"/>
+      <w:lvlText w:val=""/>
+      <w:lvlJc w:val="left"/>
+      <w:pPr>
+        <w:ind w:left="5040" w:hanging="360"/>
+      </w:pPr>
+      <w:rPr>
+        <w:rFonts w:ascii="Wingdings" w:hAnsi="Wingdings" w:hint="default"/>
+      </w:rPr>
+    </w:lvl>
+    <w:lvl w:ilvl="6" w:tplc="04090001" w:tentative="1">
+      <w:start w:val="1"/>
+      <w:numFmt w:val="bullet"/>
+      <w:lvlText w:val=""/>
+      <w:lvlJc w:val="left"/>
+      <w:pPr>
+        <w:ind w:left="5760" w:hanging="360"/>
+      </w:pPr>
+      <w:rPr>
+        <w:rFonts w:ascii="Symbol" w:hAnsi="Symbol" w:hint="default"/>
+      </w:rPr>
+    </w:lvl>
+    <w:lvl w:ilvl="7" w:tplc="04090003" w:tentative="1">
+      <w:start w:val="1"/>
+      <w:numFmt w:val="bullet"/>
+      <w:lvlText w:val="o"/>
+      <w:lvlJc w:val="left"/>
+      <w:pPr>
+        <w:ind w:left="6480" w:hanging="360"/>
+      </w:pPr>
+      <w:rPr>
+        <w:rFonts w:ascii="Courier New" w:hAnsi="Courier New" w:cs="Courier New" w:hint="default"/>
+      </w:rPr>
+    </w:lvl>
+    <w:lvl w:ilvl="8" w:tplc="04090005" w:tentative="1">
+      <w:start w:val="1"/>
+      <w:numFmt w:val="bullet"/>
+      <w:lvlText w:val=""/>
+      <w:lvlJc w:val="left"/>
+      <w:pPr>
+        <w:ind w:left="7200" w:hanging="360"/>
+      </w:pPr>
+      <w:rPr>
+        <w:rFonts w:ascii="Wingdings" w:hAnsi="Wingdings" w:hint="default"/>
+      </w:rPr>
+    </w:lvl>
+  </w:abstractNum>
+  <w:abstractNum w:abstractNumId="2" w15:restartNumberingAfterBreak="0">
+    <w:nsid w:val="42173BB5"/>
+    <w:multiLevelType w:val="hybridMultilevel"/>
+    <w:tmpl w:val="B1DE15B4"/>
+    <w:lvl w:ilvl="0" w:tplc="04090001">
+      <w:start w:val="1"/>
+      <w:numFmt w:val="bullet"/>
+      <w:lvlText w:val=""/>
+      <w:lvlJc w:val="left"/>
+      <w:pPr>
+        <w:ind w:left="720" w:hanging="360"/>
+      </w:pPr>
+      <w:rPr>
+        <w:rFonts w:ascii="Symbol" w:hAnsi="Symbol" w:hint="default"/>
+      </w:rPr>
+    </w:lvl>
+    <w:lvl w:ilvl="1" w:tplc="04090003" w:tentative="1">
+      <w:start w:val="1"/>
+      <w:numFmt w:val="bullet"/>
+      <w:lvlText w:val="o"/>
+      <w:lvlJc w:val="left"/>
+      <w:pPr>
+        <w:ind w:left="1440" w:hanging="360"/>
+      </w:pPr>
+      <w:rPr>
+        <w:rFonts w:ascii="Courier New" w:hAnsi="Courier New" w:cs="Courier New" w:hint="default"/>
+      </w:rPr>
+    </w:lvl>
+    <w:lvl w:ilvl="2" w:tplc="04090005" w:tentative="1">
+      <w:start w:val="1"/>
+      <w:numFmt w:val="bullet"/>
+      <w:lvlText w:val=""/>
+      <w:lvlJc w:val="left"/>
+      <w:pPr>
+        <w:ind w:left="2160" w:hanging="360"/>
+      </w:pPr>
+      <w:rPr>
+        <w:rFonts w:ascii="Wingdings" w:hAnsi="Wingdings" w:hint="default"/>
+      </w:rPr>
+    </w:lvl>
+    <w:lvl w:ilvl="3" w:tplc="04090001" w:tentative="1">
+      <w:start w:val="1"/>
+      <w:numFmt w:val="bullet"/>
+      <w:lvlText w:val=""/>
+      <w:lvlJc w:val="left"/>
+      <w:pPr>
+        <w:ind w:left="2880" w:hanging="360"/>
+      </w:pPr>
+      <w:rPr>
+        <w:rFonts w:ascii="Symbol" w:hAnsi="Symbol" w:hint="default"/>
+      </w:rPr>
+    </w:lvl>
+    <w:lvl w:ilvl="4" w:tplc="04090003" w:tentative="1">
+      <w:start w:val="1"/>
+      <w:numFmt w:val="bullet"/>
+      <w:lvlText w:val="o"/>
+      <w:lvlJc w:val="left"/>
+      <w:pPr>
+        <w:ind w:left="3600" w:hanging="360"/>
+      </w:pPr>
+      <w:rPr>
+        <w:rFonts w:ascii="Courier New" w:hAnsi="Courier New" w:cs="Courier New" w:hint="default"/>
+      </w:rPr>
+    </w:lvl>
+    <w:lvl w:ilvl="5" w:tplc="04090005" w:tentative="1">
+      <w:start w:val="1"/>
+      <w:numFmt w:val="bullet"/>
+      <w:lvlText w:val=""/>
+      <w:lvlJc w:val="left"/>
+      <w:pPr>
+        <w:ind w:left="4320" w:hanging="360"/>
+      </w:pPr>
+      <w:rPr>
+        <w:rFonts w:ascii="Wingdings" w:hAnsi="Wingdings" w:hint="default"/>
+      </w:rPr>
+    </w:lvl>
+    <w:lvl w:ilvl="6" w:tplc="04090001" w:tentative="1">
+      <w:start w:val="1"/>
+      <w:numFmt w:val="bullet"/>
+      <w:lvlText w:val=""/>
+      <w:lvlJc w:val="left"/>
+      <w:pPr>
+        <w:ind w:left="5040" w:hanging="360"/>
+      </w:pPr>
+      <w:rPr>
+        <w:rFonts w:ascii="Symbol" w:hAnsi="Symbol" w:hint="default"/>
+      </w:rPr>
+    </w:lvl>
+    <w:lvl w:ilvl="7" w:tplc="04090003" w:tentative="1">
+      <w:start w:val="1"/>
+      <w:numFmt w:val="bullet"/>
+      <w:lvlText w:val="o"/>
+      <w:lvlJc w:val="left"/>
+      <w:pPr>
+        <w:ind w:left="5760" w:hanging="360"/>
+      </w:pPr>
+      <w:rPr>
+        <w:rFonts w:ascii="Courier New" w:hAnsi="Courier New" w:cs="Courier New" w:hint="default"/>
+      </w:rPr>
+    </w:lvl>
+    <w:lvl w:ilvl="8" w:tplc="04090005" w:tentative="1">
+      <w:start w:val="1"/>
+      <w:numFmt w:val="bullet"/>
+      <w:lvlText w:val=""/>
+      <w:lvlJc w:val="left"/>
+      <w:pPr>
+        <w:ind w:left="6480" w:hanging="360"/>
+      </w:pPr>
+      <w:rPr>
+        <w:rFonts w:ascii="Wingdings" w:hAnsi="Wingdings" w:hint="default"/>
+      </w:rPr>
+    </w:lvl>
+  </w:abstractNum>
+  <w:abstractNum w:abstractNumId="3" w15:restartNumberingAfterBreak="0">
+    <w:nsid w:val="5C2A7AB4"/>
+    <w:multiLevelType w:val="hybridMultilevel"/>
+    <w:tmpl w:val="4DFE7DF6"/>
+    <w:lvl w:ilvl="0" w:tplc="04090001">
+      <w:start w:val="1"/>
+      <w:numFmt w:val="bullet"/>
+      <w:lvlText w:val=""/>
+      <w:lvlJc w:val="left"/>
+      <w:pPr>
+        <w:ind w:left="1440" w:hanging="360"/>
+      </w:pPr>
+      <w:rPr>
+        <w:rFonts w:ascii="Symbol" w:hAnsi="Symbol" w:hint="default"/>
+      </w:rPr>
+    </w:lvl>
+    <w:lvl w:ilvl="1" w:tplc="04090003" w:tentative="1">
+      <w:start w:val="1"/>
+      <w:numFmt w:val="bullet"/>
+      <w:lvlText w:val="o"/>
+      <w:lvlJc w:val="left"/>
+      <w:pPr>
+        <w:ind w:left="2160" w:hanging="360"/>
+      </w:pPr>
+      <w:rPr>
+        <w:rFonts w:ascii="Courier New" w:hAnsi="Courier New" w:cs="Courier New" w:hint="default"/>
+      </w:rPr>
+    </w:lvl>
+    <w:lvl w:ilvl="2" w:tplc="04090005" w:tentative="1">
+      <w:start w:val="1"/>
+      <w:numFmt w:val="bullet"/>
+      <w:lvlText w:val=""/>
+      <w:lvlJc w:val="left"/>
+      <w:pPr>
+        <w:ind w:left="2880" w:hanging="360"/>
+      </w:pPr>
+      <w:rPr>
+        <w:rFonts w:ascii="Wingdings" w:hAnsi="Wingdings" w:hint="default"/>
+      </w:rPr>
+    </w:lvl>
+    <w:lvl w:ilvl="3" w:tplc="04090001" w:tentative="1">
+      <w:start w:val="1"/>
+      <w:numFmt w:val="bullet"/>
+      <w:lvlText w:val=""/>
+      <w:lvlJc w:val="left"/>
+      <w:pPr>
+        <w:ind w:left="3600" w:hanging="360"/>
+      </w:pPr>
+      <w:rPr>
+        <w:rFonts w:ascii="Symbol" w:hAnsi="Symbol" w:hint="default"/>
+      </w:rPr>
+    </w:lvl>
+    <w:lvl w:ilvl="4" w:tplc="04090003" w:tentative="1">
+      <w:start w:val="1"/>
+      <w:numFmt w:val="bullet"/>
+      <w:lvlText w:val="o"/>
+      <w:lvlJc w:val="left"/>
+      <w:pPr>
+        <w:ind w:left="4320" w:hanging="360"/>
+      </w:pPr>
+      <w:rPr>
+        <w:rFonts w:ascii="Courier New" w:hAnsi="Courier New" w:cs="Courier New" w:hint="default"/>
+      </w:rPr>
+    </w:lvl>
+    <w:lvl w:ilvl="5" w:tplc="04090005" w:tentative="1">
+      <w:start w:val="1"/>
+      <w:numFmt w:val="bullet"/>
+      <w:lvlText w:val=""/>
+      <w:lvlJc w:val="left"/>
+      <w:pPr>
+        <w:ind w:left="5040" w:hanging="360"/>
+      </w:pPr>
+      <w:rPr>
+        <w:rFonts w:ascii="Wingdings" w:hAnsi="Wingdings" w:hint="default"/>
+      </w:rPr>
+    </w:lvl>
+    <w:lvl w:ilvl="6" w:tplc="04090001" w:tentative="1">
+      <w:start w:val="1"/>
+      <w:numFmt w:val="bullet"/>
+      <w:lvlText w:val=""/>
+      <w:lvlJc w:val="left"/>
+      <w:pPr>
+        <w:ind w:left="5760" w:hanging="360"/>
+      </w:pPr>
+      <w:rPr>
+        <w:rFonts w:ascii="Symbol" w:hAnsi="Symbol" w:hint="default"/>
+      </w:rPr>
+    </w:lvl>
+    <w:lvl w:ilvl="7" w:tplc="04090003" w:tentative="1">
+      <w:start w:val="1"/>
+      <w:numFmt w:val="bullet"/>
+      <w:lvlText w:val="o"/>
+      <w:lvlJc w:val="left"/>
+      <w:pPr>
+        <w:ind w:left="6480" w:hanging="360"/>
+      </w:pPr>
+      <w:rPr>
+        <w:rFonts w:ascii="Courier New" w:hAnsi="Courier New" w:cs="Courier New" w:hint="default"/>
+      </w:rPr>
+    </w:lvl>
+    <w:lvl w:ilvl="8" w:tplc="04090005" w:tentative="1">
+      <w:start w:val="1"/>
+      <w:numFmt w:val="bullet"/>
+      <w:lvlText w:val=""/>
+      <w:lvlJc w:val="left"/>
+      <w:pPr>
+        <w:ind w:left="7200" w:hanging="360"/>
+      </w:pPr>
+      <w:rPr>
+        <w:rFonts w:ascii="Wingdings" w:hAnsi="Wingdings" w:hint="default"/>
+      </w:rPr>
+    </w:lvl>
+  </w:abstractNum>
+  <w:abstractNum w:abstractNumId="4" w15:restartNumberingAfterBreak="0">
+    <w:nsid w:val="72265F27"/>
+    <w:multiLevelType w:val="hybridMultilevel"/>
+    <w:tmpl w:val="562078B2"/>
+    <w:lvl w:ilvl="0" w:tplc="0409000F">
+      <w:start w:val="1"/>
+      <w:numFmt w:val="decimal"/>
+      <w:lvlText w:val="%1."/>
+      <w:lvlJc w:val="left"/>
+      <w:pPr>
+        <w:ind w:left="720" w:hanging="360"/>
+      </w:pPr>
+    </w:lvl>
+    <w:lvl w:ilvl="1" w:tplc="04090019" w:tentative="1">
+      <w:start w:val="1"/>
+      <w:numFmt w:val="lowerLetter"/>
+      <w:lvlText w:val="%2."/>
+      <w:lvlJc w:val="left"/>
+      <w:pPr>
+        <w:ind w:left="1440" w:hanging="360"/>
+      </w:pPr>
+    </w:lvl>
+    <w:lvl w:ilvl="2" w:tplc="0409001B" w:tentative="1">
+      <w:start w:val="1"/>
+      <w:numFmt w:val="lowerRoman"/>
+      <w:lvlText w:val="%3."/>
+      <w:lvlJc w:val="right"/>
+      <w:pPr>
+        <w:ind w:left="2160" w:hanging="180"/>
+      </w:pPr>
+    </w:lvl>
+    <w:lvl w:ilvl="3" w:tplc="0409000F" w:tentative="1">
+      <w:start w:val="1"/>
+      <w:numFmt w:val="decimal"/>
+      <w:lvlText w:val="%4."/>
+      <w:lvlJc w:val="left"/>
+      <w:pPr>
+        <w:ind w:left="2880" w:hanging="360"/>
+      </w:pPr>
+    </w:lvl>
+    <w:lvl w:ilvl="4" w:tplc="04090019" w:tentative="1">
+      <w:start w:val="1"/>
+      <w:numFmt w:val="lowerLetter"/>
+      <w:lvlText w:val="%5."/>
+      <w:lvlJc w:val="left"/>
+      <w:pPr>
+        <w:ind w:left="3600" w:hanging="360"/>
+      </w:pPr>
+    </w:lvl>
+    <w:lvl w:ilvl="5" w:tplc="0409001B" w:tentative="1">
+      <w:start w:val="1"/>
+      <w:numFmt w:val="lowerRoman"/>
+      <w:lvlText w:val="%6."/>
+      <w:lvlJc w:val="right"/>
+      <w:pPr>
+        <w:ind w:left="4320" w:hanging="180"/>
+      </w:pPr>
+    </w:lvl>
+    <w:lvl w:ilvl="6" w:tplc="0409000F" w:tentative="1">
+      <w:start w:val="1"/>
+      <w:numFmt w:val="decimal"/>
+      <w:lvlText w:val="%7."/>
+      <w:lvlJc w:val="left"/>
+      <w:pPr>
+        <w:ind w:left="5040" w:hanging="360"/>
+      </w:pPr>
+    </w:lvl>
+    <w:lvl w:ilvl="7" w:tplc="04090019" w:tentative="1">
+      <w:start w:val="1"/>
+      <w:numFmt w:val="lowerLetter"/>
+      <w:lvlText w:val="%8."/>
+      <w:lvlJc w:val="left"/>
+      <w:pPr>
+        <w:ind w:left="5760" w:hanging="360"/>
+      </w:pPr>
+    </w:lvl>
+    <w:lvl w:ilvl="8" w:tplc="0409001B" w:tentative="1">
+      <w:start w:val="1"/>
+      <w:numFmt w:val="lowerRoman"/>
+      <w:lvlText w:val="%9."/>
+      <w:lvlJc w:val="right"/>
+      <w:pPr>
+        <w:ind w:left="6480" w:hanging="180"/>
+      </w:pPr>
+    </w:lvl>
+  </w:abstractNum>
+  <w:abstractNum w:abstractNumId="5" w15:restartNumberingAfterBreak="0">
     <w:nsid w:val="79366746"/>
     <w:multiLevelType w:val="hybridMultilevel"/>
-    <w:tmpl w:val="A2A299B0"/>
+    <w:tmpl w:val="BC302704"/>
     <w:lvl w:ilvl="0" w:tplc="04090001">
       <w:start w:val="1"/>
       <w:numFmt w:val="bullet"/>
       <w:lvlText w:val=""/>
       <w:lvlJc w:val="left"/>
       <w:pPr>
-        <w:ind w:left="720" w:hanging="360"/>
+        <w:ind w:left="720"/>
       </w:pPr>
       <w:rPr>
         <w:rFonts w:ascii="Symbol" w:hAnsi="Symbol" w:hint="default"/>
       </w:rPr>
     </w:lvl>
-    <w:lvl w:ilvl="1" w:tplc="04090003" w:tentative="1">
+    <w:lvl w:ilvl="1" w:tplc="04090003">
       <w:start w:val="1"/>
       <w:numFmt w:val="bullet"/>
       <w:lvlText w:val="o"/>
@@ -1297,7 +3212,19 @@
     <w:abstractNumId w:val="0"/>
   </w:num>
   <w:num w:numId="2">
+    <w:abstractNumId w:val="5"/>
+  </w:num>
+  <w:num w:numId="3">
+    <w:abstractNumId w:val="3"/>
+  </w:num>
+  <w:num w:numId="4">
     <w:abstractNumId w:val="1"/>
+  </w:num>
+  <w:num w:numId="5">
+    <w:abstractNumId w:val="2"/>
+  </w:num>
+  <w:num w:numId="6">
+    <w:abstractNumId w:val="4"/>
   </w:num>
 </w:numbering>
 </file>
@@ -1917,6 +3844,82 @@
       <w:contextualSpacing/>
     </w:pPr>
   </w:style>
+  <w:style w:type="paragraph" w:styleId="BodyTextIndent">
+    <w:name w:val="Body Text Indent"/>
+    <w:basedOn w:val="Normal"/>
+    <w:link w:val="BodyTextIndentChar"/>
+    <w:uiPriority w:val="99"/>
+    <w:semiHidden/>
+    <w:unhideWhenUsed/>
+    <w:rsid w:val="002217AD"/>
+    <w:pPr>
+      <w:spacing w:after="120"/>
+      <w:ind w:left="360"/>
+    </w:pPr>
+  </w:style>
+  <w:style w:type="character" w:customStyle="1" w:styleId="BodyTextIndentChar">
+    <w:name w:val="Body Text Indent Char"/>
+    <w:basedOn w:val="DefaultParagraphFont"/>
+    <w:link w:val="BodyTextIndent"/>
+    <w:uiPriority w:val="99"/>
+    <w:semiHidden/>
+    <w:rsid w:val="002217AD"/>
+  </w:style>
+  <w:style w:type="paragraph" w:styleId="BodyTextFirstIndent2">
+    <w:name w:val="Body Text First Indent 2"/>
+    <w:basedOn w:val="BodyTextIndent"/>
+    <w:link w:val="BodyTextFirstIndent2Char"/>
+    <w:uiPriority w:val="99"/>
+    <w:unhideWhenUsed/>
+    <w:rsid w:val="002217AD"/>
+    <w:pPr>
+      <w:spacing w:after="160"/>
+      <w:ind w:firstLine="360"/>
+    </w:pPr>
+  </w:style>
+  <w:style w:type="character" w:customStyle="1" w:styleId="BodyTextFirstIndent2Char">
+    <w:name w:val="Body Text First Indent 2 Char"/>
+    <w:basedOn w:val="BodyTextIndentChar"/>
+    <w:link w:val="BodyTextFirstIndent2"/>
+    <w:uiPriority w:val="99"/>
+    <w:rsid w:val="002217AD"/>
+  </w:style>
+  <w:style w:type="paragraph" w:customStyle="1" w:styleId="chakra-text">
+    <w:name w:val="chakra-text"/>
+    <w:basedOn w:val="Normal"/>
+    <w:rsid w:val="00C17318"/>
+    <w:pPr>
+      <w:spacing w:before="100" w:beforeAutospacing="1" w:after="100" w:afterAutospacing="1" w:line="240" w:lineRule="auto"/>
+    </w:pPr>
+    <w:rPr>
+      <w:rFonts w:ascii="Times New Roman" w:eastAsia="Times New Roman" w:hAnsi="Times New Roman" w:cs="Times New Roman"/>
+      <w:sz w:val="24"/>
+      <w:szCs w:val="24"/>
+    </w:rPr>
+  </w:style>
+  <w:style w:type="character" w:styleId="Hyperlink">
+    <w:name w:val="Hyperlink"/>
+    <w:basedOn w:val="DefaultParagraphFont"/>
+    <w:uiPriority w:val="99"/>
+    <w:unhideWhenUsed/>
+    <w:rsid w:val="00F61A82"/>
+    <w:rPr>
+      <w:color w:val="0563C1" w:themeColor="hyperlink"/>
+      <w:u w:val="single"/>
+    </w:rPr>
+  </w:style>
+  <w:style w:type="character" w:styleId="UnresolvedMention">
+    <w:name w:val="Unresolved Mention"/>
+    <w:basedOn w:val="DefaultParagraphFont"/>
+    <w:uiPriority w:val="99"/>
+    <w:semiHidden/>
+    <w:unhideWhenUsed/>
+    <w:rsid w:val="00F61A82"/>
+    <w:rPr>
+      <w:color w:val="605E5C"/>
+      <w:shd w:val="clear" w:color="auto" w:fill="E1DFDD"/>
+    </w:rPr>
+  </w:style>
 </w:styles>
 </file>
 

</xml_diff>

<commit_message>
Finished working on SKU document.
</commit_message>
<xml_diff>
--- a/Information Theory/SKU.docx
+++ b/Information Theory/SKU.docx
@@ -222,7 +222,23 @@
           <w:szCs w:val="24"/>
           <w:lang w:val="pl-PL"/>
         </w:rPr>
-        <w:t>Zabieg ten jest stosowany, aby z łatwością można było określić, czym dokładnie jest produkt pod danym kodem SKU.</w:t>
+        <w:t>Zabieg ten jest stosowany, aby z łatwością można było określić, czym dokładnie jest produkt pod danym kodem SKU</w:t>
+      </w:r>
+      <w:r>
+        <w:rPr>
+          <w:sz w:val="24"/>
+          <w:szCs w:val="24"/>
+          <w:lang w:val="pl-PL"/>
+        </w:rPr>
+        <w:t xml:space="preserve"> i w jakim miejscu jest przechowywany</w:t>
+      </w:r>
+      <w:r>
+        <w:rPr>
+          <w:sz w:val="24"/>
+          <w:szCs w:val="24"/>
+          <w:lang w:val="pl-PL"/>
+        </w:rPr>
+        <w:t>.</w:t>
       </w:r>
     </w:p>
     <w:p>
@@ -680,7 +696,23 @@
           <w:szCs w:val="24"/>
           <w:lang w:val="pl-PL"/>
         </w:rPr>
-        <w:t>m sposobem znakowania produktów przez firmy wygląda w taki sposób:</w:t>
+        <w:t xml:space="preserve">m sposobem znakowania produktów przez firmy </w:t>
+      </w:r>
+      <w:r>
+        <w:rPr>
+          <w:sz w:val="24"/>
+          <w:szCs w:val="24"/>
+          <w:lang w:val="pl-PL"/>
+        </w:rPr>
+        <w:t>może być</w:t>
+      </w:r>
+      <w:r>
+        <w:rPr>
+          <w:sz w:val="24"/>
+          <w:szCs w:val="24"/>
+          <w:lang w:val="pl-PL"/>
+        </w:rPr>
+        <w:t>:</w:t>
       </w:r>
     </w:p>
     <w:p>
@@ -827,7 +859,23 @@
           <w:szCs w:val="24"/>
           <w:lang w:val="pl-PL"/>
         </w:rPr>
-        <w:t>czowych lub ich utworzonych od nich skrótów). Nie jest on wymagany, a stosowanie go ma na celu poprawę czytelności i estetyki kodów.</w:t>
+        <w:t>czowych lub</w:t>
+      </w:r>
+      <w:r>
+        <w:rPr>
+          <w:sz w:val="24"/>
+          <w:szCs w:val="24"/>
+          <w:lang w:val="pl-PL"/>
+        </w:rPr>
+        <w:t xml:space="preserve"> </w:t>
+      </w:r>
+      <w:r>
+        <w:rPr>
+          <w:sz w:val="24"/>
+          <w:szCs w:val="24"/>
+          <w:lang w:val="pl-PL"/>
+        </w:rPr>
+        <w:t>utworzonych od nich skrótów). Nie jest on wymagany, a stosowanie go ma na celu poprawę czytelności i estetyki kodów.</w:t>
       </w:r>
     </w:p>
     <w:p>
@@ -963,25 +1011,43 @@
       </w:pPr>
       <w:r>
         <w:rPr>
-          <w:lang w:val="pl-PL"/>
-        </w:rPr>
-        <w:t xml:space="preserve">Kody SKU są często mylnie interpretowane jako kody UPC. </w:t>
-      </w:r>
-      <w:r>
-        <w:rPr>
-          <w:sz w:val="24"/>
-          <w:szCs w:val="24"/>
-          <w:lang w:val="pl-PL"/>
-        </w:rPr>
-        <w:t xml:space="preserve">Na pierwszy rzut </w:t>
-      </w:r>
-      <w:r>
-        <w:rPr>
-          <w:sz w:val="24"/>
-          <w:szCs w:val="24"/>
-          <w:lang w:val="pl-PL"/>
-        </w:rPr>
-        <w:t>oba kody wyglądają podobnie i posiadają podobną składnię, lecz w rzeczywistości różnica jest dość duża, zwłasz</w:t>
+          <w:sz w:val="24"/>
+          <w:szCs w:val="24"/>
+          <w:lang w:val="pl-PL"/>
+        </w:rPr>
+        <w:t xml:space="preserve">Kody SKU są często mylnie interpretowane jako kody UPC. Na pierwszy rzut </w:t>
+      </w:r>
+      <w:r>
+        <w:rPr>
+          <w:sz w:val="24"/>
+          <w:szCs w:val="24"/>
+          <w:lang w:val="pl-PL"/>
+        </w:rPr>
+        <w:t xml:space="preserve">oka, </w:t>
+      </w:r>
+      <w:r>
+        <w:rPr>
+          <w:sz w:val="24"/>
+          <w:szCs w:val="24"/>
+          <w:lang w:val="pl-PL"/>
+        </w:rPr>
+        <w:t>ob</w:t>
+      </w:r>
+      <w:r>
+        <w:rPr>
+          <w:sz w:val="24"/>
+          <w:szCs w:val="24"/>
+          <w:lang w:val="pl-PL"/>
+        </w:rPr>
+        <w:t>ydwa</w:t>
+      </w:r>
+      <w:r>
+        <w:rPr>
+          <w:sz w:val="24"/>
+          <w:szCs w:val="24"/>
+          <w:lang w:val="pl-PL"/>
+        </w:rPr>
+        <w:t xml:space="preserve"> kody wyglądają podobnie i posiadają podobną składnię, lecz w rzeczywistości różnica jest dość duża, zwłasz</w:t>
       </w:r>
       <w:r>
         <w:rPr>
@@ -1007,15 +1073,20 @@
         <w:rPr>
           <w:b/>
           <w:bCs/>
-          <w:lang w:val="pl-PL"/>
-        </w:rPr>
-      </w:pPr>
-      <w:r>
-        <w:rPr>
-          <w:b/>
-          <w:bCs/>
-          <w:lang w:val="pl-PL"/>
-        </w:rPr>
+          <w:sz w:val="24"/>
+          <w:szCs w:val="24"/>
+          <w:lang w:val="pl-PL"/>
+        </w:rPr>
+      </w:pPr>
+      <w:r>
+        <w:rPr>
+          <w:b/>
+          <w:bCs/>
+          <w:sz w:val="24"/>
+          <w:szCs w:val="24"/>
+          <w:lang w:val="pl-PL"/>
+        </w:rPr>
+        <w:lastRenderedPageBreak/>
         <w:t>Porównania pomiędzy kodami:</w:t>
       </w:r>
     </w:p>
@@ -1028,24 +1099,31 @@
         </w:numPr>
         <w:jc w:val="both"/>
         <w:rPr>
-          <w:lang w:val="pl-PL"/>
-        </w:rPr>
-      </w:pPr>
-      <w:r>
-        <w:rPr>
-          <w:lang w:val="pl-PL"/>
-        </w:rPr>
-        <w:lastRenderedPageBreak/>
+          <w:sz w:val="24"/>
+          <w:szCs w:val="24"/>
+          <w:lang w:val="pl-PL"/>
+        </w:rPr>
+      </w:pPr>
+      <w:r>
+        <w:rPr>
+          <w:sz w:val="24"/>
+          <w:szCs w:val="24"/>
+          <w:lang w:val="pl-PL"/>
+        </w:rPr>
         <w:t>Ciąg liczb</w:t>
       </w:r>
       <w:r>
         <w:rPr>
+          <w:sz w:val="24"/>
+          <w:szCs w:val="24"/>
           <w:lang w:val="pl-PL"/>
         </w:rPr>
         <w:t>,</w:t>
       </w:r>
       <w:r>
         <w:rPr>
+          <w:sz w:val="24"/>
+          <w:szCs w:val="24"/>
           <w:lang w:val="pl-PL"/>
         </w:rPr>
         <w:t xml:space="preserve"> z których stworzony został kod UPC, będzie zawsze taki sam, niezależnie od miejsca składowania towaru lub jego cech. Kody SKU natomiast mogą zmieniać postać i sposób szyfrowania dla danego przedmiotu, w zależności od dystrybutora towaru.</w:t>
@@ -1060,23 +1138,31 @@
         </w:numPr>
         <w:jc w:val="both"/>
         <w:rPr>
-          <w:lang w:val="pl-PL"/>
-        </w:rPr>
-      </w:pPr>
-      <w:r>
-        <w:rPr>
+          <w:sz w:val="24"/>
+          <w:szCs w:val="24"/>
+          <w:lang w:val="pl-PL"/>
+        </w:rPr>
+      </w:pPr>
+      <w:r>
+        <w:rPr>
+          <w:sz w:val="24"/>
+          <w:szCs w:val="24"/>
           <w:lang w:val="pl-PL"/>
         </w:rPr>
         <w:t xml:space="preserve">Kody SKU są zbudowane z liczb i liter, w odróżnieniu </w:t>
       </w:r>
       <w:r>
         <w:rPr>
+          <w:sz w:val="24"/>
+          <w:szCs w:val="24"/>
           <w:lang w:val="pl-PL"/>
         </w:rPr>
         <w:t>od</w:t>
       </w:r>
       <w:r>
         <w:rPr>
+          <w:sz w:val="24"/>
+          <w:szCs w:val="24"/>
           <w:lang w:val="pl-PL"/>
         </w:rPr>
         <w:t xml:space="preserve"> kodów UPC, które zawsze zapisywane są za pomocą ciągów liczb.</w:t>
@@ -1091,23 +1177,63 @@
         </w:numPr>
         <w:jc w:val="both"/>
         <w:rPr>
-          <w:lang w:val="pl-PL"/>
-        </w:rPr>
-      </w:pPr>
-      <w:r>
-        <w:rPr>
-          <w:lang w:val="pl-PL"/>
-        </w:rPr>
-        <w:t xml:space="preserve">Kody SKU mogą mieć dowolną długość, krótkie i czytelne kody to tylko zalecenie w odróżnieniu </w:t>
-      </w:r>
-      <w:r>
-        <w:rPr>
+          <w:sz w:val="24"/>
+          <w:szCs w:val="24"/>
+          <w:lang w:val="pl-PL"/>
+        </w:rPr>
+      </w:pPr>
+      <w:r>
+        <w:rPr>
+          <w:sz w:val="24"/>
+          <w:szCs w:val="24"/>
+          <w:lang w:val="pl-PL"/>
+        </w:rPr>
+        <w:t>Kody SKU mogą mieć dowolną długość</w:t>
+      </w:r>
+      <w:r>
+        <w:rPr>
+          <w:sz w:val="24"/>
+          <w:szCs w:val="24"/>
+          <w:lang w:val="pl-PL"/>
+        </w:rPr>
+        <w:t>.</w:t>
+      </w:r>
+      <w:r>
+        <w:rPr>
+          <w:sz w:val="24"/>
+          <w:szCs w:val="24"/>
+          <w:lang w:val="pl-PL"/>
+        </w:rPr>
+        <w:t xml:space="preserve"> </w:t>
+      </w:r>
+      <w:r>
+        <w:rPr>
+          <w:sz w:val="24"/>
+          <w:szCs w:val="24"/>
+          <w:lang w:val="pl-PL"/>
+        </w:rPr>
+        <w:t>K</w:t>
+      </w:r>
+      <w:r>
+        <w:rPr>
+          <w:sz w:val="24"/>
+          <w:szCs w:val="24"/>
+          <w:lang w:val="pl-PL"/>
+        </w:rPr>
+        <w:t xml:space="preserve">rótkie i czytelne kody to tylko zalecenie w odróżnieniu </w:t>
+      </w:r>
+      <w:r>
+        <w:rPr>
+          <w:sz w:val="24"/>
+          <w:szCs w:val="24"/>
           <w:lang w:val="pl-PL"/>
         </w:rPr>
         <w:t>od</w:t>
       </w:r>
       <w:r>
         <w:rPr>
+          <w:sz w:val="24"/>
+          <w:szCs w:val="24"/>
           <w:lang w:val="pl-PL"/>
         </w:rPr>
         <w:t xml:space="preserve"> kodów UPC, które zawsze będą liczyły 12 znaków liczbowych.</w:t>
@@ -1122,26 +1248,58 @@
         </w:numPr>
         <w:jc w:val="both"/>
         <w:rPr>
-          <w:lang w:val="pl-PL"/>
-        </w:rPr>
-      </w:pPr>
-      <w:r>
-        <w:rPr>
-          <w:lang w:val="pl-PL"/>
-        </w:rPr>
-        <w:t>Kod SKU produktu znajdującego się w magazynie producenta może i często różni</w:t>
-      </w:r>
-      <w:r>
-        <w:rPr>
-          <w:lang w:val="pl-PL"/>
-        </w:rPr>
-        <w:t>ć</w:t>
-      </w:r>
-      <w:r>
-        <w:rPr>
-          <w:lang w:val="pl-PL"/>
-        </w:rPr>
-        <w:t xml:space="preserve"> się od kodu tego samego produktu w sklepie producenta. Kod UPC zawszę będzie identyczny, niezależnie od lokalizacji.</w:t>
+          <w:sz w:val="24"/>
+          <w:szCs w:val="24"/>
+          <w:lang w:val="pl-PL"/>
+        </w:rPr>
+      </w:pPr>
+      <w:r>
+        <w:rPr>
+          <w:sz w:val="24"/>
+          <w:szCs w:val="24"/>
+          <w:lang w:val="pl-PL"/>
+        </w:rPr>
+        <w:t>Kod SKU produktu znajdującego się w magazynie producenta może i często różni się od kodu tego samego produktu w sklepie producenta. Kod UPC</w:t>
+      </w:r>
+      <w:r>
+        <w:rPr>
+          <w:sz w:val="24"/>
+          <w:szCs w:val="24"/>
+          <w:lang w:val="pl-PL"/>
+        </w:rPr>
+        <w:t xml:space="preserve"> </w:t>
+      </w:r>
+      <w:r>
+        <w:rPr>
+          <w:sz w:val="24"/>
+          <w:szCs w:val="24"/>
+          <w:lang w:val="pl-PL"/>
+        </w:rPr>
+        <w:t xml:space="preserve">będzie </w:t>
+      </w:r>
+      <w:r>
+        <w:rPr>
+          <w:sz w:val="24"/>
+          <w:szCs w:val="24"/>
+          <w:lang w:val="pl-PL"/>
+        </w:rPr>
+        <w:t>zawsz</w:t>
+      </w:r>
+      <w:r>
+        <w:rPr>
+          <w:sz w:val="24"/>
+          <w:szCs w:val="24"/>
+          <w:lang w:val="pl-PL"/>
+        </w:rPr>
+        <w:t xml:space="preserve">e </w:t>
+      </w:r>
+      <w:r>
+        <w:rPr>
+          <w:sz w:val="24"/>
+          <w:szCs w:val="24"/>
+          <w:lang w:val="pl-PL"/>
+        </w:rPr>
+        <w:t>identyczny, niezależnie od lokalizacji.</w:t>
       </w:r>
     </w:p>
     <w:p>
@@ -1153,21 +1311,87 @@
         </w:numPr>
         <w:jc w:val="both"/>
         <w:rPr>
-          <w:lang w:val="pl-PL"/>
-        </w:rPr>
-      </w:pPr>
-      <w:r>
-        <w:rPr>
-          <w:lang w:val="pl-PL"/>
-        </w:rPr>
-        <w:t xml:space="preserve">Kody SKU są tworzone przez sprzedawców produktów, gdzie kody UPC przyznawane </w:t>
-      </w:r>
-      <w:r>
-        <w:rPr>
-          <w:lang w:val="pl-PL"/>
-        </w:rPr>
-        <w:t>są przez GS1.</w:t>
-      </w:r>
+          <w:sz w:val="24"/>
+          <w:szCs w:val="24"/>
+          <w:lang w:val="pl-PL"/>
+        </w:rPr>
+      </w:pPr>
+      <w:r>
+        <w:rPr>
+          <w:sz w:val="24"/>
+          <w:szCs w:val="24"/>
+          <w:lang w:val="pl-PL"/>
+        </w:rPr>
+        <w:t>Kody SKU są tworzone przez sprzedawców produktów</w:t>
+      </w:r>
+      <w:r>
+        <w:rPr>
+          <w:sz w:val="24"/>
+          <w:szCs w:val="24"/>
+          <w:lang w:val="pl-PL"/>
+        </w:rPr>
+        <w:t xml:space="preserve"> i handlowców</w:t>
+      </w:r>
+      <w:r>
+        <w:rPr>
+          <w:sz w:val="24"/>
+          <w:szCs w:val="24"/>
+          <w:lang w:val="pl-PL"/>
+        </w:rPr>
+        <w:t xml:space="preserve">, gdzie kody UPC przyznawane </w:t>
+      </w:r>
+      <w:r>
+        <w:rPr>
+          <w:sz w:val="24"/>
+          <w:szCs w:val="24"/>
+          <w:lang w:val="pl-PL"/>
+        </w:rPr>
+        <w:t xml:space="preserve">są </w:t>
+      </w:r>
+      <w:r>
+        <w:rPr>
+          <w:sz w:val="24"/>
+          <w:szCs w:val="24"/>
+          <w:lang w:val="pl-PL"/>
+        </w:rPr>
+        <w:t xml:space="preserve">produktom firmy </w:t>
+      </w:r>
+      <w:r>
+        <w:rPr>
+          <w:sz w:val="24"/>
+          <w:szCs w:val="24"/>
+          <w:lang w:val="pl-PL"/>
+        </w:rPr>
+        <w:t xml:space="preserve">przez </w:t>
+      </w:r>
+      <w:r>
+        <w:rPr>
+          <w:sz w:val="24"/>
+          <w:szCs w:val="24"/>
+          <w:lang w:val="pl-PL"/>
+        </w:rPr>
+        <w:t xml:space="preserve">organizację </w:t>
+      </w:r>
+      <w:r>
+        <w:rPr>
+          <w:sz w:val="24"/>
+          <w:szCs w:val="24"/>
+          <w:lang w:val="pl-PL"/>
+        </w:rPr>
+        <w:t>GS1.</w:t>
+      </w:r>
+    </w:p>
+    <w:p>
+      <w:pPr>
+        <w:pStyle w:val="ListParagraph"/>
+        <w:ind w:left="1440"/>
+        <w:jc w:val="both"/>
+        <w:rPr>
+          <w:sz w:val="24"/>
+          <w:szCs w:val="24"/>
+          <w:lang w:val="pl-PL"/>
+        </w:rPr>
+      </w:pPr>
     </w:p>
     <w:p>
       <w:pPr>
@@ -1209,15 +1433,17 @@
         <w:pStyle w:val="ListParagraph"/>
         <w:jc w:val="both"/>
         <w:rPr>
-          <w:b/>
-          <w:bCs/>
-          <w:sz w:val="24"/>
-          <w:szCs w:val="24"/>
-          <w:lang w:val="pl-PL"/>
-        </w:rPr>
-      </w:pPr>
-      <w:r>
-        <w:rPr>
+          <w:rFonts w:cstheme="minorHAnsi"/>
+          <w:b/>
+          <w:bCs/>
+          <w:sz w:val="24"/>
+          <w:szCs w:val="24"/>
+          <w:lang w:val="pl-PL"/>
+        </w:rPr>
+      </w:pPr>
+      <w:r>
+        <w:rPr>
+          <w:rFonts w:cstheme="minorHAnsi"/>
           <w:b/>
           <w:bCs/>
           <w:sz w:val="24"/>
@@ -1232,26 +1458,86 @@
         <w:ind w:left="720"/>
         <w:jc w:val="both"/>
         <w:rPr>
-          <w:sz w:val="24"/>
-          <w:szCs w:val="24"/>
-          <w:lang w:val="pl-PL"/>
-        </w:rPr>
-      </w:pPr>
-      <w:r>
-        <w:rPr>
-          <w:sz w:val="24"/>
-          <w:szCs w:val="24"/>
-          <w:lang w:val="pl-PL"/>
-        </w:rPr>
-        <w:t>Każdy sprzedawany przez firmy produkt posiada unikatowy ciąg znaków, pozwalający na zidentyfikowanie produktu. Po przepisaniu i wyszukaniu kodu w internecie powinno otrzymać się dokładnie ten sam model, w identycznej kolorystyce</w:t>
-      </w:r>
-      <w:r>
-        <w:rPr>
+          <w:rFonts w:cstheme="minorHAnsi"/>
+          <w:sz w:val="24"/>
+          <w:szCs w:val="24"/>
+          <w:lang w:val="pl-PL"/>
+        </w:rPr>
+      </w:pPr>
+      <w:r>
+        <w:rPr>
+          <w:rFonts w:cstheme="minorHAnsi"/>
+          <w:sz w:val="24"/>
+          <w:szCs w:val="24"/>
+          <w:lang w:val="pl-PL"/>
+        </w:rPr>
+        <w:t>Każdy sprzedawany przez firm</w:t>
+      </w:r>
+      <w:r>
+        <w:rPr>
+          <w:rFonts w:cstheme="minorHAnsi"/>
+          <w:sz w:val="24"/>
+          <w:szCs w:val="24"/>
+          <w:lang w:val="pl-PL"/>
+        </w:rPr>
+        <w:t>ę</w:t>
+      </w:r>
+      <w:r>
+        <w:rPr>
+          <w:rFonts w:cstheme="minorHAnsi"/>
+          <w:sz w:val="24"/>
+          <w:szCs w:val="24"/>
+          <w:lang w:val="pl-PL"/>
+        </w:rPr>
+        <w:t xml:space="preserve"> produkt posiada unikatowy ciąg znaków, pozwalający na zidentyfikowanie produktu. Po przepisaniu i wyszukaniu kodu w internecie powinno otrzymać się dokładnie ten sam model, w identycznej kolorystyce</w:t>
+      </w:r>
+      <w:r>
+        <w:rPr>
+          <w:rFonts w:cstheme="minorHAnsi"/>
           <w:sz w:val="24"/>
           <w:szCs w:val="24"/>
           <w:lang w:val="pl-PL"/>
         </w:rPr>
         <w:t>, a nawet i rozmiarze (w zależności od sposobu oznaczania produktów kodami SKU przez daną firmę).</w:t>
+      </w:r>
+    </w:p>
+    <w:p>
+      <w:pPr>
+        <w:ind w:left="720"/>
+        <w:jc w:val="both"/>
+        <w:rPr>
+          <w:rFonts w:cstheme="minorHAnsi"/>
+          <w:sz w:val="24"/>
+          <w:szCs w:val="24"/>
+          <w:lang w:val="pl-PL"/>
+        </w:rPr>
+      </w:pPr>
+      <w:r>
+        <w:rPr>
+          <w:rFonts w:cstheme="minorHAnsi"/>
+          <w:sz w:val="24"/>
+          <w:szCs w:val="24"/>
+          <w:lang w:val="pl-PL"/>
+        </w:rPr>
+        <w:t>Dla firm i ich klientów jest to pozytywna cecha, ponieważ daje możl</w:t>
+      </w:r>
+      <w:r>
+        <w:rPr>
+          <w:rFonts w:cstheme="minorHAnsi"/>
+          <w:sz w:val="24"/>
+          <w:szCs w:val="24"/>
+          <w:lang w:val="pl-PL"/>
+        </w:rPr>
+        <w:t>i</w:t>
+      </w:r>
+      <w:r>
+        <w:rPr>
+          <w:rFonts w:cstheme="minorHAnsi"/>
+          <w:sz w:val="24"/>
+          <w:szCs w:val="24"/>
+          <w:lang w:val="pl-PL"/>
+        </w:rPr>
+        <w:t>wość ponownego sprzedania lub nabycia danego produktu przez zadowolonego klienta, który bez problemu może znaleźć przedmiot w internecie, posługując się kodem SKU.</w:t>
       </w:r>
     </w:p>
     <w:p>
@@ -1263,15 +1549,17 @@
         </w:numPr>
         <w:jc w:val="both"/>
         <w:rPr>
-          <w:b/>
-          <w:bCs/>
-          <w:sz w:val="24"/>
-          <w:szCs w:val="24"/>
-          <w:lang w:val="pl-PL"/>
-        </w:rPr>
-      </w:pPr>
-      <w:r>
-        <w:rPr>
+          <w:rFonts w:cstheme="minorHAnsi"/>
+          <w:b/>
+          <w:bCs/>
+          <w:sz w:val="24"/>
+          <w:szCs w:val="24"/>
+          <w:lang w:val="pl-PL"/>
+        </w:rPr>
+      </w:pPr>
+      <w:r>
+        <w:rPr>
+          <w:rFonts w:cstheme="minorHAnsi"/>
           <w:b/>
           <w:bCs/>
           <w:sz w:val="24"/>
@@ -1287,32 +1575,43 @@
         <w:ind w:left="1440"/>
         <w:jc w:val="both"/>
         <w:rPr>
-          <w:sz w:val="24"/>
-          <w:szCs w:val="24"/>
-          <w:lang w:val="pl-PL"/>
-        </w:rPr>
-      </w:pPr>
-      <w:r>
-        <w:rPr>
-          <w:sz w:val="24"/>
-          <w:szCs w:val="24"/>
-          <w:lang w:val="pl-PL"/>
-        </w:rPr>
-        <w:t>Do znakowania swoich produktów, firma używa kodów SKU, składających się z 6 znaków alfanumerycznych, myślnika i kolejnych dwóch znaków alfanumerycznych. Przykład</w:t>
-      </w:r>
-      <w:r>
-        <w:rPr>
-          <w:sz w:val="24"/>
-          <w:szCs w:val="24"/>
-          <w:lang w:val="pl-PL"/>
+          <w:rFonts w:cstheme="minorHAnsi"/>
+          <w:sz w:val="24"/>
+          <w:szCs w:val="24"/>
+        </w:rPr>
+      </w:pPr>
+      <w:r>
+        <w:rPr>
+          <w:rFonts w:cstheme="minorHAnsi"/>
+          <w:sz w:val="24"/>
+          <w:szCs w:val="24"/>
+          <w:lang w:val="pl-PL"/>
+        </w:rPr>
+        <w:t xml:space="preserve">Do znakowania swoich produktów, firma używa kodów SKU, składających się z 6 znaków alfanumerycznych, myślnika i kolejnych dwóch znaków alfanumerycznych. </w:t>
+      </w:r>
+      <w:proofErr w:type="spellStart"/>
+      <w:r>
+        <w:rPr>
+          <w:rFonts w:cstheme="minorHAnsi"/>
+          <w:sz w:val="24"/>
+          <w:szCs w:val="24"/>
+        </w:rPr>
+        <w:t>Przykład</w:t>
+      </w:r>
+      <w:r>
+        <w:rPr>
+          <w:rFonts w:cstheme="minorHAnsi"/>
+          <w:sz w:val="24"/>
+          <w:szCs w:val="24"/>
         </w:rPr>
         <w:t>y</w:t>
       </w:r>
-      <w:r>
-        <w:rPr>
-          <w:sz w:val="24"/>
-          <w:szCs w:val="24"/>
-          <w:lang w:val="pl-PL"/>
+      <w:proofErr w:type="spellEnd"/>
+      <w:r>
+        <w:rPr>
+          <w:rFonts w:cstheme="minorHAnsi"/>
+          <w:sz w:val="24"/>
+          <w:szCs w:val="24"/>
         </w:rPr>
         <w:t>:</w:t>
       </w:r>
@@ -1323,9 +1622,9 @@
         <w:ind w:left="1440"/>
         <w:jc w:val="both"/>
         <w:rPr>
-          <w:sz w:val="24"/>
-          <w:szCs w:val="24"/>
-          <w:lang w:val="pl-PL"/>
+          <w:rFonts w:cstheme="minorHAnsi"/>
+          <w:sz w:val="24"/>
+          <w:szCs w:val="24"/>
         </w:rPr>
       </w:pPr>
     </w:p>
@@ -1335,32 +1634,42 @@
         <w:ind w:left="1440"/>
         <w:jc w:val="both"/>
         <w:rPr>
-          <w:b/>
-          <w:bCs/>
-          <w:sz w:val="24"/>
-          <w:szCs w:val="24"/>
-          <w:lang w:val="pl-PL"/>
-        </w:rPr>
-      </w:pPr>
-      <w:r>
-        <w:rPr>
-          <w:b/>
-          <w:bCs/>
-          <w:sz w:val="24"/>
-          <w:szCs w:val="24"/>
-          <w:lang w:val="pl-PL"/>
-        </w:rPr>
-        <w:t xml:space="preserve">- </w:t>
-      </w:r>
-      <w:r>
-        <w:rPr>
-          <w:b/>
-          <w:bCs/>
-          <w:sz w:val="24"/>
-          <w:szCs w:val="24"/>
-          <w:lang w:val="pl-PL"/>
-        </w:rPr>
-        <w:t>555088-140</w:t>
+          <w:rFonts w:cstheme="minorHAnsi"/>
+          <w:i/>
+          <w:iCs/>
+          <w:sz w:val="24"/>
+          <w:szCs w:val="24"/>
+        </w:rPr>
+      </w:pPr>
+      <w:r>
+        <w:rPr>
+          <w:rFonts w:cstheme="minorHAnsi"/>
+          <w:b/>
+          <w:bCs/>
+          <w:sz w:val="24"/>
+          <w:szCs w:val="24"/>
+        </w:rPr>
+        <w:t>- 555088-140</w:t>
+      </w:r>
+      <w:r>
+        <w:rPr>
+          <w:rFonts w:cstheme="minorHAnsi"/>
+          <w:b/>
+          <w:bCs/>
+          <w:sz w:val="24"/>
+          <w:szCs w:val="24"/>
+        </w:rPr>
+        <w:t xml:space="preserve"> – </w:t>
+      </w:r>
+      <w:r>
+        <w:rPr>
+          <w:rFonts w:cstheme="minorHAnsi"/>
+          <w:i/>
+          <w:iCs/>
+          <w:sz w:val="24"/>
+          <w:szCs w:val="24"/>
+        </w:rPr>
+        <w:t>Air Jordan 1 Retro High Obsidian UNC</w:t>
       </w:r>
     </w:p>
     <w:p>
@@ -1369,22 +1678,52 @@
         <w:ind w:left="1440"/>
         <w:jc w:val="both"/>
         <w:rPr>
-          <w:b/>
-          <w:bCs/>
-          <w:sz w:val="24"/>
-          <w:szCs w:val="24"/>
-          <w:lang w:val="pl-PL"/>
-        </w:rPr>
-      </w:pPr>
-      <w:r>
-        <w:rPr>
-          <w:b/>
-          <w:bCs/>
-          <w:sz w:val="24"/>
-          <w:szCs w:val="24"/>
-          <w:lang w:val="pl-PL"/>
+          <w:rFonts w:cstheme="minorHAnsi"/>
+          <w:b/>
+          <w:bCs/>
+          <w:sz w:val="24"/>
+          <w:szCs w:val="24"/>
+        </w:rPr>
+      </w:pPr>
+      <w:r>
+        <w:rPr>
+          <w:rFonts w:cstheme="minorHAnsi"/>
+          <w:b/>
+          <w:bCs/>
+          <w:sz w:val="24"/>
+          <w:szCs w:val="24"/>
         </w:rPr>
         <w:t>- DD1391-100</w:t>
+      </w:r>
+      <w:r>
+        <w:rPr>
+          <w:rFonts w:cstheme="minorHAnsi"/>
+          <w:b/>
+          <w:bCs/>
+          <w:sz w:val="24"/>
+          <w:szCs w:val="24"/>
+        </w:rPr>
+        <w:t xml:space="preserve"> – </w:t>
+      </w:r>
+      <w:r>
+        <w:rPr>
+          <w:rFonts w:cstheme="minorHAnsi"/>
+          <w:i/>
+          <w:iCs/>
+          <w:sz w:val="24"/>
+          <w:szCs w:val="24"/>
+        </w:rPr>
+        <w:t>Nike Dunk Low Retro White Black</w:t>
+      </w:r>
+      <w:r>
+        <w:rPr>
+          <w:rFonts w:cstheme="minorHAnsi"/>
+          <w:i/>
+          <w:iCs/>
+          <w:sz w:val="24"/>
+          <w:szCs w:val="24"/>
+        </w:rPr>
+        <w:t xml:space="preserve"> *(2021)</w:t>
       </w:r>
     </w:p>
     <w:p>
@@ -1393,86 +1732,130 @@
         <w:ind w:left="1440"/>
         <w:jc w:val="both"/>
         <w:rPr>
-          <w:rFonts w:ascii="Arial" w:hAnsi="Arial" w:cs="Arial"/>
+          <w:rFonts w:cstheme="minorHAnsi"/>
+          <w:b/>
+          <w:bCs/>
+          <w:sz w:val="24"/>
+          <w:szCs w:val="24"/>
+        </w:rPr>
+      </w:pPr>
+      <w:r>
+        <w:rPr>
+          <w:rFonts w:cstheme="minorHAnsi"/>
+          <w:b/>
+          <w:bCs/>
+          <w:sz w:val="24"/>
+          <w:szCs w:val="24"/>
+        </w:rPr>
+        <w:t xml:space="preserve">- </w:t>
+      </w:r>
+      <w:r>
+        <w:rPr>
+          <w:rFonts w:cstheme="minorHAnsi"/>
           <w:b/>
           <w:bCs/>
           <w:caps/>
           <w:color w:val="0F0F0F"/>
           <w:spacing w:val="1"/>
-          <w:sz w:val="21"/>
-          <w:szCs w:val="21"/>
+          <w:sz w:val="24"/>
+          <w:szCs w:val="24"/>
           <w:shd w:val="clear" w:color="auto" w:fill="FFFFFF"/>
-          <w:lang w:val="pl-PL"/>
-        </w:rPr>
-      </w:pPr>
-      <w:r>
-        <w:rPr>
-          <w:b/>
-          <w:bCs/>
-          <w:sz w:val="24"/>
-          <w:szCs w:val="24"/>
-          <w:lang w:val="pl-PL"/>
-        </w:rPr>
-        <w:t xml:space="preserve">- </w:t>
-      </w:r>
-      <w:r>
-        <w:rPr>
-          <w:rFonts w:ascii="Arial" w:hAnsi="Arial" w:cs="Arial"/>
+        </w:rPr>
+        <w:t>AA3832-700</w:t>
+      </w:r>
+      <w:r>
+        <w:rPr>
+          <w:rFonts w:cstheme="minorHAnsi"/>
           <w:b/>
           <w:bCs/>
           <w:caps/>
           <w:color w:val="0F0F0F"/>
           <w:spacing w:val="1"/>
-          <w:sz w:val="21"/>
-          <w:szCs w:val="21"/>
+          <w:sz w:val="24"/>
+          <w:szCs w:val="24"/>
           <w:shd w:val="clear" w:color="auto" w:fill="FFFFFF"/>
-          <w:lang w:val="pl-PL"/>
-        </w:rPr>
-        <w:t>AA3832-700</w:t>
-      </w:r>
-    </w:p>
-    <w:p>
-      <w:pPr>
-        <w:pStyle w:val="ListParagraph"/>
-        <w:ind w:left="1440"/>
-        <w:jc w:val="both"/>
-        <w:rPr>
-          <w:rFonts w:ascii="Arial" w:hAnsi="Arial" w:cs="Arial"/>
+        </w:rPr>
+        <w:t xml:space="preserve"> </w:t>
+      </w:r>
+      <w:r>
+        <w:rPr>
+          <w:rFonts w:cstheme="minorHAnsi"/>
           <w:b/>
           <w:bCs/>
           <w:caps/>
           <w:color w:val="0F0F0F"/>
           <w:spacing w:val="1"/>
-          <w:sz w:val="21"/>
-          <w:szCs w:val="21"/>
+          <w:sz w:val="24"/>
+          <w:szCs w:val="24"/>
           <w:shd w:val="clear" w:color="auto" w:fill="FFFFFF"/>
-          <w:lang w:val="pl-PL"/>
-        </w:rPr>
-      </w:pPr>
-      <w:r>
-        <w:rPr>
-          <w:b/>
-          <w:bCs/>
-          <w:sz w:val="24"/>
-          <w:szCs w:val="24"/>
-          <w:lang w:val="pl-PL"/>
-        </w:rPr>
-        <w:t>-</w:t>
-      </w:r>
-      <w:r>
-        <w:rPr>
-          <w:rFonts w:ascii="Arial" w:hAnsi="Arial" w:cs="Arial"/>
+        </w:rPr>
+        <w:t>–</w:t>
+      </w:r>
+      <w:r>
+        <w:rPr>
+          <w:rFonts w:cstheme="minorHAnsi"/>
           <w:b/>
           <w:bCs/>
           <w:caps/>
           <w:color w:val="0F0F0F"/>
           <w:spacing w:val="1"/>
-          <w:sz w:val="21"/>
-          <w:szCs w:val="21"/>
+          <w:sz w:val="24"/>
+          <w:szCs w:val="24"/>
           <w:shd w:val="clear" w:color="auto" w:fill="FFFFFF"/>
-          <w:lang w:val="pl-PL"/>
-        </w:rPr>
-        <w:t xml:space="preserve"> DD6215-010</w:t>
+        </w:rPr>
+        <w:t xml:space="preserve"> </w:t>
+      </w:r>
+      <w:r>
+        <w:rPr>
+          <w:rFonts w:cstheme="minorHAnsi"/>
+          <w:i/>
+          <w:iCs/>
+          <w:sz w:val="24"/>
+          <w:szCs w:val="24"/>
+        </w:rPr>
+        <w:t xml:space="preserve">Nike </w:t>
+      </w:r>
+      <w:r>
+        <w:rPr>
+          <w:rFonts w:cstheme="minorHAnsi"/>
+          <w:i/>
+          <w:iCs/>
+          <w:sz w:val="24"/>
+          <w:szCs w:val="24"/>
+        </w:rPr>
+        <w:t>Blazer</w:t>
+      </w:r>
+      <w:r>
+        <w:rPr>
+          <w:rFonts w:cstheme="minorHAnsi"/>
+          <w:i/>
+          <w:iCs/>
+          <w:sz w:val="24"/>
+          <w:szCs w:val="24"/>
+        </w:rPr>
+        <w:t xml:space="preserve"> Mid Off-White All </w:t>
+      </w:r>
+      <w:proofErr w:type="spellStart"/>
+      <w:r>
+        <w:rPr>
+          <w:rFonts w:cstheme="minorHAnsi"/>
+          <w:i/>
+          <w:iCs/>
+          <w:sz w:val="24"/>
+          <w:szCs w:val="24"/>
+        </w:rPr>
+        <w:t>Hallow’s</w:t>
+      </w:r>
+      <w:proofErr w:type="spellEnd"/>
+      <w:r>
+        <w:rPr>
+          <w:rFonts w:cstheme="minorHAnsi"/>
+          <w:i/>
+          <w:iCs/>
+          <w:sz w:val="24"/>
+          <w:szCs w:val="24"/>
+        </w:rPr>
+        <w:t xml:space="preserve"> Eve</w:t>
       </w:r>
     </w:p>
     <w:p>
@@ -1481,18 +1864,81 @@
         <w:ind w:left="1440"/>
         <w:jc w:val="both"/>
         <w:rPr>
-          <w:rFonts w:ascii="Arial" w:hAnsi="Arial" w:cs="Arial"/>
+          <w:rFonts w:cstheme="minorHAnsi"/>
           <w:b/>
           <w:bCs/>
           <w:caps/>
           <w:color w:val="0F0F0F"/>
           <w:spacing w:val="1"/>
-          <w:sz w:val="21"/>
-          <w:szCs w:val="21"/>
+          <w:sz w:val="24"/>
+          <w:szCs w:val="24"/>
           <w:shd w:val="clear" w:color="auto" w:fill="FFFFFF"/>
           <w:lang w:val="pl-PL"/>
         </w:rPr>
       </w:pPr>
+      <w:r>
+        <w:rPr>
+          <w:rFonts w:cstheme="minorHAnsi"/>
+          <w:b/>
+          <w:bCs/>
+          <w:sz w:val="24"/>
+          <w:szCs w:val="24"/>
+          <w:lang w:val="pl-PL"/>
+        </w:rPr>
+        <w:t>-</w:t>
+      </w:r>
+      <w:r>
+        <w:rPr>
+          <w:rFonts w:cstheme="minorHAnsi"/>
+          <w:b/>
+          <w:bCs/>
+          <w:caps/>
+          <w:color w:val="0F0F0F"/>
+          <w:spacing w:val="1"/>
+          <w:sz w:val="24"/>
+          <w:szCs w:val="24"/>
+          <w:shd w:val="clear" w:color="auto" w:fill="FFFFFF"/>
+          <w:lang w:val="pl-PL"/>
+        </w:rPr>
+        <w:t xml:space="preserve"> DD6215-010</w:t>
+      </w:r>
+      <w:r>
+        <w:rPr>
+          <w:rFonts w:cstheme="minorHAnsi"/>
+          <w:b/>
+          <w:bCs/>
+          <w:caps/>
+          <w:color w:val="0F0F0F"/>
+          <w:spacing w:val="1"/>
+          <w:sz w:val="24"/>
+          <w:szCs w:val="24"/>
+          <w:shd w:val="clear" w:color="auto" w:fill="FFFFFF"/>
+          <w:lang w:val="pl-PL"/>
+        </w:rPr>
+        <w:t xml:space="preserve"> – </w:t>
+      </w:r>
+      <w:r>
+        <w:rPr>
+          <w:rFonts w:cstheme="minorHAnsi"/>
+          <w:i/>
+          <w:iCs/>
+          <w:sz w:val="24"/>
+          <w:szCs w:val="24"/>
+          <w:lang w:val="pl-PL"/>
+        </w:rPr>
+        <w:t>Spodnie Nike Therma-F</w:t>
+      </w:r>
+      <w:r>
+        <w:rPr>
+          <w:rFonts w:cstheme="minorHAnsi"/>
+          <w:i/>
+          <w:iCs/>
+          <w:sz w:val="24"/>
+          <w:szCs w:val="24"/>
+          <w:lang w:val="pl-PL"/>
+        </w:rPr>
+        <w:t>IT Czarne</w:t>
+      </w:r>
     </w:p>
     <w:p>
       <w:pPr>
@@ -1500,27 +1946,18 @@
         <w:ind w:left="1440"/>
         <w:jc w:val="both"/>
         <w:rPr>
-          <w:sz w:val="24"/>
-          <w:szCs w:val="24"/>
-          <w:lang w:val="pl-PL"/>
-        </w:rPr>
-      </w:pPr>
-      <w:r>
-        <w:rPr>
-          <w:sz w:val="24"/>
-          <w:szCs w:val="24"/>
-          <w:lang w:val="pl-PL"/>
-        </w:rPr>
-        <w:t>Pierwsza część kodu,</w:t>
-      </w:r>
-      <w:r>
-        <w:rPr>
-          <w:sz w:val="24"/>
-          <w:szCs w:val="24"/>
-          <w:lang w:val="pl-PL"/>
-        </w:rPr>
-        <w:t xml:space="preserve"> przed myślnikiem, oznacza tutaj określony model buta, część po myślniku wskazuje na kolorystykę produktu.</w:t>
-      </w:r>
+          <w:rFonts w:cstheme="minorHAnsi"/>
+          <w:b/>
+          <w:bCs/>
+          <w:caps/>
+          <w:color w:val="0F0F0F"/>
+          <w:spacing w:val="1"/>
+          <w:sz w:val="24"/>
+          <w:szCs w:val="24"/>
+          <w:shd w:val="clear" w:color="auto" w:fill="FFFFFF"/>
+          <w:lang w:val="pl-PL"/>
+        </w:rPr>
+      </w:pPr>
     </w:p>
     <w:p>
       <w:pPr>
@@ -1528,11 +1965,39 @@
         <w:ind w:left="1440"/>
         <w:jc w:val="both"/>
         <w:rPr>
-          <w:sz w:val="24"/>
-          <w:szCs w:val="24"/>
-          <w:lang w:val="pl-PL"/>
-        </w:rPr>
-      </w:pPr>
+          <w:rFonts w:cstheme="minorHAnsi"/>
+          <w:sz w:val="24"/>
+          <w:szCs w:val="24"/>
+          <w:lang w:val="pl-PL"/>
+        </w:rPr>
+      </w:pPr>
+      <w:r>
+        <w:rPr>
+          <w:rFonts w:cstheme="minorHAnsi"/>
+          <w:sz w:val="24"/>
+          <w:szCs w:val="24"/>
+          <w:lang w:val="pl-PL"/>
+        </w:rPr>
+        <w:t xml:space="preserve">Pierwsza część kodu, przed myślnikiem, oznacza tutaj określony model buta, część po myślniku wskazuje na kolorystykę </w:t>
+      </w:r>
+      <w:r>
+        <w:rPr>
+          <w:rFonts w:cstheme="minorHAnsi"/>
+          <w:sz w:val="24"/>
+          <w:szCs w:val="24"/>
+          <w:lang w:val="pl-PL"/>
+        </w:rPr>
+        <w:t>obuwia</w:t>
+      </w:r>
+      <w:r>
+        <w:rPr>
+          <w:rFonts w:cstheme="minorHAnsi"/>
+          <w:sz w:val="24"/>
+          <w:szCs w:val="24"/>
+          <w:lang w:val="pl-PL"/>
+        </w:rPr>
+        <w:t>.</w:t>
+      </w:r>
     </w:p>
     <w:p>
       <w:pPr>
@@ -1540,42 +2005,140 @@
         <w:ind w:left="1440"/>
         <w:jc w:val="both"/>
         <w:rPr>
-          <w:sz w:val="24"/>
-          <w:szCs w:val="24"/>
-          <w:lang w:val="pl-PL"/>
-        </w:rPr>
-      </w:pPr>
-      <w:r>
-        <w:rPr>
-          <w:sz w:val="24"/>
-          <w:szCs w:val="24"/>
-          <w:lang w:val="pl-PL"/>
-        </w:rPr>
-        <w:t>Posiadając kod, możemy w łatwy sposób znaleźć wyszukiwany przez nas przedmio</w:t>
-      </w:r>
-      <w:r>
-        <w:rPr>
-          <w:sz w:val="24"/>
-          <w:szCs w:val="24"/>
-          <w:lang w:val="pl-PL"/>
-        </w:rPr>
-        <w:t>tó</w:t>
-      </w:r>
-      <w:r>
-        <w:rPr>
-          <w:sz w:val="24"/>
-          <w:szCs w:val="24"/>
-          <w:lang w:val="pl-PL"/>
-        </w:rPr>
-        <w:t>w w internecie</w:t>
-      </w:r>
-      <w:r>
-        <w:rPr>
-          <w:sz w:val="24"/>
-          <w:szCs w:val="24"/>
-          <w:lang w:val="pl-PL"/>
-        </w:rPr>
-        <w:t>:</w:t>
+          <w:rFonts w:cstheme="minorHAnsi"/>
+          <w:sz w:val="24"/>
+          <w:szCs w:val="24"/>
+          <w:lang w:val="pl-PL"/>
+        </w:rPr>
+      </w:pPr>
+      <w:r>
+        <w:rPr>
+          <w:rFonts w:cstheme="minorHAnsi"/>
+          <w:b/>
+          <w:bCs/>
+          <w:sz w:val="24"/>
+          <w:szCs w:val="24"/>
+          <w:lang w:val="pl-PL"/>
+        </w:rPr>
+        <w:lastRenderedPageBreak/>
+        <w:t>*</w:t>
+      </w:r>
+      <w:r>
+        <w:rPr>
+          <w:rFonts w:cstheme="minorHAnsi"/>
+          <w:sz w:val="24"/>
+          <w:szCs w:val="24"/>
+          <w:lang w:val="pl-PL"/>
+        </w:rPr>
+        <w:t xml:space="preserve"> - </w:t>
+      </w:r>
+      <w:r>
+        <w:rPr>
+          <w:rFonts w:cstheme="minorHAnsi"/>
+          <w:sz w:val="24"/>
+          <w:szCs w:val="24"/>
+          <w:lang w:val="pl-PL"/>
+        </w:rPr>
+        <w:t xml:space="preserve"> </w:t>
+      </w:r>
+      <w:r>
+        <w:rPr>
+          <w:rFonts w:cstheme="minorHAnsi"/>
+          <w:sz w:val="24"/>
+          <w:szCs w:val="24"/>
+          <w:lang w:val="pl-PL"/>
+        </w:rPr>
+        <w:t>N</w:t>
+      </w:r>
+      <w:r>
+        <w:rPr>
+          <w:rFonts w:cstheme="minorHAnsi"/>
+          <w:sz w:val="24"/>
+          <w:szCs w:val="24"/>
+          <w:lang w:val="pl-PL"/>
+        </w:rPr>
+        <w:t xml:space="preserve">iektóre firmy mogą produkować nowsze wersje </w:t>
+      </w:r>
+      <w:r>
+        <w:rPr>
+          <w:rFonts w:cstheme="minorHAnsi"/>
+          <w:sz w:val="24"/>
+          <w:szCs w:val="24"/>
+          <w:lang w:val="pl-PL"/>
+        </w:rPr>
+        <w:t xml:space="preserve">wcześniej wytwarzanego przez </w:t>
+      </w:r>
+      <w:r>
+        <w:rPr>
+          <w:rFonts w:cstheme="minorHAnsi"/>
+          <w:sz w:val="24"/>
+          <w:szCs w:val="24"/>
+          <w:lang w:val="pl-PL"/>
+        </w:rPr>
+        <w:t>siebie</w:t>
+      </w:r>
+      <w:r>
+        <w:rPr>
+          <w:rFonts w:cstheme="minorHAnsi"/>
+          <w:sz w:val="24"/>
+          <w:szCs w:val="24"/>
+          <w:lang w:val="pl-PL"/>
+        </w:rPr>
+        <w:t xml:space="preserve"> towaru. W zależności od firmy mogą one ponownie </w:t>
+      </w:r>
+      <w:r>
+        <w:rPr>
+          <w:rFonts w:cstheme="minorHAnsi"/>
+          <w:sz w:val="24"/>
+          <w:szCs w:val="24"/>
+          <w:lang w:val="pl-PL"/>
+        </w:rPr>
+        <w:t>wykorzystać</w:t>
+      </w:r>
+      <w:r>
+        <w:rPr>
+          <w:rFonts w:cstheme="minorHAnsi"/>
+          <w:sz w:val="24"/>
+          <w:szCs w:val="24"/>
+          <w:lang w:val="pl-PL"/>
+        </w:rPr>
+        <w:t xml:space="preserve"> kod</w:t>
+      </w:r>
+      <w:r>
+        <w:rPr>
+          <w:rFonts w:cstheme="minorHAnsi"/>
+          <w:sz w:val="24"/>
+          <w:szCs w:val="24"/>
+          <w:lang w:val="pl-PL"/>
+        </w:rPr>
+        <w:t xml:space="preserve"> </w:t>
+      </w:r>
+      <w:r>
+        <w:rPr>
+          <w:rFonts w:cstheme="minorHAnsi"/>
+          <w:sz w:val="24"/>
+          <w:szCs w:val="24"/>
+          <w:lang w:val="pl-PL"/>
+        </w:rPr>
+        <w:t>SKU z poprzednich lat, ale często można zaobserwować zjawisko, w którym identycznie wyglądający produkt będzie miał inny kod SKU</w:t>
+      </w:r>
+      <w:r>
+        <w:rPr>
+          <w:rFonts w:cstheme="minorHAnsi"/>
+          <w:sz w:val="24"/>
+          <w:szCs w:val="24"/>
+          <w:lang w:val="pl-PL"/>
+        </w:rPr>
+        <w:t xml:space="preserve"> od poprzednika</w:t>
+      </w:r>
+      <w:r>
+        <w:rPr>
+          <w:rFonts w:cstheme="minorHAnsi"/>
+          <w:sz w:val="24"/>
+          <w:szCs w:val="24"/>
+          <w:lang w:val="pl-PL"/>
+        </w:rPr>
+        <w:t>. Zabieg ten miał miejsce w przypadku pary butów ‘Dunk Low White Black’, która była już przez firmę produkowana w identycznej kolorystyce.</w:t>
       </w:r>
     </w:p>
     <w:p>
@@ -1584,6 +2147,7 @@
         <w:ind w:left="1440"/>
         <w:jc w:val="both"/>
         <w:rPr>
+          <w:rFonts w:cstheme="minorHAnsi"/>
           <w:sz w:val="24"/>
           <w:szCs w:val="24"/>
           <w:lang w:val="pl-PL"/>
@@ -1596,32 +2160,47 @@
         <w:ind w:left="1440"/>
         <w:jc w:val="both"/>
         <w:rPr>
-          <w:b/>
-          <w:bCs/>
-          <w:sz w:val="24"/>
-          <w:szCs w:val="24"/>
-          <w:lang w:val="pl-PL"/>
-        </w:rPr>
-      </w:pPr>
-      <w:r>
-        <w:rPr>
-          <w:b/>
-          <w:bCs/>
-          <w:sz w:val="24"/>
-          <w:szCs w:val="24"/>
-          <w:lang w:val="pl-PL"/>
-        </w:rPr>
-        <w:t>*</w:t>
-      </w:r>
-      <w:r>
-        <w:rPr>
-          <w:b/>
-          <w:bCs/>
-          <w:sz w:val="24"/>
-          <w:szCs w:val="24"/>
-          <w:lang w:val="pl-PL"/>
-        </w:rPr>
-        <w:t>Photo</w:t>
+          <w:rFonts w:cstheme="minorHAnsi"/>
+          <w:sz w:val="24"/>
+          <w:szCs w:val="24"/>
+          <w:lang w:val="pl-PL"/>
+        </w:rPr>
+      </w:pPr>
+      <w:r>
+        <w:rPr>
+          <w:rFonts w:cstheme="minorHAnsi"/>
+          <w:sz w:val="24"/>
+          <w:szCs w:val="24"/>
+          <w:lang w:val="pl-PL"/>
+        </w:rPr>
+        <w:t>Posiadając kod, możemy w łatwy sposób znaleźć wyszukiwany przez nas przedmio</w:t>
+      </w:r>
+      <w:r>
+        <w:rPr>
+          <w:rFonts w:cstheme="minorHAnsi"/>
+          <w:sz w:val="24"/>
+          <w:szCs w:val="24"/>
+          <w:lang w:val="pl-PL"/>
+        </w:rPr>
+        <w:t>t</w:t>
+      </w:r>
+      <w:r>
+        <w:rPr>
+          <w:rFonts w:cstheme="minorHAnsi"/>
+          <w:sz w:val="24"/>
+          <w:szCs w:val="24"/>
+          <w:lang w:val="pl-PL"/>
+        </w:rPr>
+        <w:t xml:space="preserve"> w internecie</w:t>
+      </w:r>
+      <w:r>
+        <w:rPr>
+          <w:rFonts w:cstheme="minorHAnsi"/>
+          <w:sz w:val="24"/>
+          <w:szCs w:val="24"/>
+          <w:lang w:val="pl-PL"/>
+        </w:rPr>
+        <w:t>:</w:t>
       </w:r>
     </w:p>
     <w:p>
@@ -1638,6 +2217,73 @@
     </w:p>
     <w:p>
       <w:pPr>
+        <w:jc w:val="both"/>
+        <w:rPr>
+          <w:sz w:val="24"/>
+          <w:szCs w:val="24"/>
+          <w:lang w:val="pl-PL"/>
+        </w:rPr>
+      </w:pPr>
+      <w:r>
+        <w:rPr>
+          <w:noProof/>
+          <w:lang w:val="pl-PL"/>
+        </w:rPr>
+        <w:drawing>
+          <wp:inline distT="0" distB="0" distL="0" distR="0" wp14:anchorId="32D43519" wp14:editId="2FD6B178">
+            <wp:extent cx="6525049" cy="4781550"/>
+            <wp:effectExtent l="0" t="0" r="9525" b="0"/>
+            <wp:docPr id="1" name="Picture 1"/>
+            <wp:cNvGraphicFramePr>
+              <a:graphicFrameLocks xmlns:a="http://schemas.openxmlformats.org/drawingml/2006/main" noChangeAspect="1"/>
+            </wp:cNvGraphicFramePr>
+            <a:graphic xmlns:a="http://schemas.openxmlformats.org/drawingml/2006/main">
+              <a:graphicData uri="http://schemas.openxmlformats.org/drawingml/2006/picture">
+                <pic:pic xmlns:pic="http://schemas.openxmlformats.org/drawingml/2006/picture">
+                  <pic:nvPicPr>
+                    <pic:cNvPr id="1" name="Picture 1"/>
+                    <pic:cNvPicPr/>
+                  </pic:nvPicPr>
+                  <pic:blipFill>
+                    <a:blip r:embed="rId5">
+                      <a:extLst>
+                        <a:ext uri="{28A0092B-C50C-407E-A947-70E740481C1C}">
+                          <a14:useLocalDpi xmlns:a14="http://schemas.microsoft.com/office/drawing/2010/main" val="0"/>
+                        </a:ext>
+                      </a:extLst>
+                    </a:blip>
+                    <a:stretch>
+                      <a:fillRect/>
+                    </a:stretch>
+                  </pic:blipFill>
+                  <pic:spPr>
+                    <a:xfrm>
+                      <a:off x="0" y="0"/>
+                      <a:ext cx="6598478" cy="4835359"/>
+                    </a:xfrm>
+                    <a:prstGeom prst="rect">
+                      <a:avLst/>
+                    </a:prstGeom>
+                  </pic:spPr>
+                </pic:pic>
+              </a:graphicData>
+            </a:graphic>
+          </wp:inline>
+        </w:drawing>
+      </w:r>
+    </w:p>
+    <w:p>
+      <w:pPr>
+        <w:jc w:val="both"/>
+        <w:rPr>
+          <w:sz w:val="24"/>
+          <w:szCs w:val="24"/>
+          <w:lang w:val="pl-PL"/>
+        </w:rPr>
+      </w:pPr>
+    </w:p>
+    <w:p>
+      <w:pPr>
         <w:pStyle w:val="ListParagraph"/>
         <w:ind w:left="1440"/>
         <w:jc w:val="both"/>
@@ -1647,25 +2293,12 @@
           <w:lang w:val="pl-PL"/>
         </w:rPr>
       </w:pPr>
-    </w:p>
-    <w:p>
-      <w:pPr>
-        <w:pStyle w:val="ListParagraph"/>
-        <w:ind w:left="1440"/>
-        <w:jc w:val="both"/>
-        <w:rPr>
-          <w:sz w:val="24"/>
-          <w:szCs w:val="24"/>
-          <w:lang w:val="pl-PL"/>
-        </w:rPr>
-      </w:pPr>
-      <w:r>
-        <w:rPr>
-          <w:sz w:val="24"/>
-          <w:szCs w:val="24"/>
-          <w:lang w:val="pl-PL"/>
-        </w:rPr>
-        <w:lastRenderedPageBreak/>
+      <w:r>
+        <w:rPr>
+          <w:sz w:val="24"/>
+          <w:szCs w:val="24"/>
+          <w:lang w:val="pl-PL"/>
+        </w:rPr>
         <w:t>Nike st</w:t>
       </w:r>
       <w:r>
@@ -1690,7 +2323,23 @@
           <w:szCs w:val="24"/>
           <w:lang w:val="pl-PL"/>
         </w:rPr>
-        <w:t>kody SKU tego rodzaju (12 znakowe, oddzielane myślnikiem) do praktycznie wszystkich oferowanych przez siebi</w:t>
+        <w:t>kody SKU tego rodzaju (1</w:t>
+      </w:r>
+      <w:r>
+        <w:rPr>
+          <w:sz w:val="24"/>
+          <w:szCs w:val="24"/>
+          <w:lang w:val="pl-PL"/>
+        </w:rPr>
+        <w:t>0</w:t>
+      </w:r>
+      <w:r>
+        <w:rPr>
+          <w:sz w:val="24"/>
+          <w:szCs w:val="24"/>
+          <w:lang w:val="pl-PL"/>
+        </w:rPr>
+        <w:t xml:space="preserve"> znakowe, oddzielane myślnikiem) do praktycznie wszystkich oferowanych przez siebi</w:t>
       </w:r>
       <w:r>
         <w:rPr>
@@ -1753,6 +2402,7 @@
           <w:szCs w:val="24"/>
           <w:lang w:val="pl-PL"/>
         </w:rPr>
+        <w:lastRenderedPageBreak/>
         <w:t>Adidas</w:t>
       </w:r>
     </w:p>
@@ -2075,7 +2725,39 @@
           <w:szCs w:val="24"/>
           <w:lang w:val="pl-PL"/>
         </w:rPr>
-        <w:t xml:space="preserve"> towaru. Z uwagi na to, sposób kodowania tego samego produktu zmieni się, gdy będzie on magazynowany przez dyskonty sprzedające ubrania, gdzie będzie on sprzedawany.</w:t>
+        <w:t xml:space="preserve"> towaru. Z uwagi na to, sposób kodowania tego samego produktu zmieni się, gdy będzie on magazynowany przez dyskonty</w:t>
+      </w:r>
+      <w:r>
+        <w:rPr>
+          <w:sz w:val="24"/>
+          <w:szCs w:val="24"/>
+          <w:lang w:val="pl-PL"/>
+        </w:rPr>
+        <w:t xml:space="preserve"> i domy handlowe</w:t>
+      </w:r>
+      <w:r>
+        <w:rPr>
+          <w:sz w:val="24"/>
+          <w:szCs w:val="24"/>
+          <w:lang w:val="pl-PL"/>
+        </w:rPr>
+        <w:t xml:space="preserve"> sprzedające ubrania</w:t>
+      </w:r>
+      <w:r>
+        <w:rPr>
+          <w:sz w:val="24"/>
+          <w:szCs w:val="24"/>
+          <w:lang w:val="pl-PL"/>
+        </w:rPr>
+        <w:t xml:space="preserve"> i wystawiany na półki</w:t>
+      </w:r>
+      <w:r>
+        <w:rPr>
+          <w:sz w:val="24"/>
+          <w:szCs w:val="24"/>
+          <w:lang w:val="pl-PL"/>
+        </w:rPr>
+        <w:t>.</w:t>
       </w:r>
     </w:p>
     <w:p>
@@ -2133,7 +2815,15 @@
           <w:szCs w:val="24"/>
           <w:lang w:val="pl-PL"/>
         </w:rPr>
-        <w:t xml:space="preserve">Jednym z przykładów sklepów, które modyfikują kody SKU na swoje potrzeby w prosty i zrozumiały sposób, jest sklep </w:t>
+        <w:t>Jednym z przykładów sklepów, które modyfikują kody SKU na swoje potrzeby w prosty i zrozumiały sposób, jest</w:t>
+      </w:r>
+      <w:r>
+        <w:rPr>
+          <w:sz w:val="24"/>
+          <w:szCs w:val="24"/>
+          <w:lang w:val="pl-PL"/>
+        </w:rPr>
+        <w:t xml:space="preserve"> </w:t>
       </w:r>
       <w:r>
         <w:rPr>
@@ -2186,7 +2876,23 @@
           <w:szCs w:val="24"/>
           <w:lang w:val="pl-PL"/>
         </w:rPr>
-        <w:t xml:space="preserve">ystywany przez tę firmę polega na kopiowaniu kodu SKU produktu producenta, a następnie dodawaniu przed nim dwóch liter lub cyfr, które określają producenta. W przypadku produktów firmy Nike będzie </w:t>
+        <w:t>ystywany przez tę firmę polega na kopiowaniu kodu SKU produktu producenta, a następnie dodawaniu przed ni</w:t>
+      </w:r>
+      <w:r>
+        <w:rPr>
+          <w:sz w:val="24"/>
+          <w:szCs w:val="24"/>
+          <w:lang w:val="pl-PL"/>
+        </w:rPr>
+        <w:t>ego</w:t>
+      </w:r>
+      <w:r>
+        <w:rPr>
+          <w:sz w:val="24"/>
+          <w:szCs w:val="24"/>
+          <w:lang w:val="pl-PL"/>
+        </w:rPr>
+        <w:t xml:space="preserve"> dwóch liter lub cyfr, które określają producenta. W przypadku produktów firmy Nike będzie </w:t>
       </w:r>
       <w:r>
         <w:rPr>
@@ -2417,6 +3123,7 @@
         <w:rPr>
           <w:lang w:val="pl-PL"/>
         </w:rPr>
+        <w:lastRenderedPageBreak/>
         <w:t>- Źródła</w:t>
       </w:r>
     </w:p>
@@ -2435,13 +3142,17 @@
           <w:numId w:val="6"/>
         </w:numPr>
         <w:rPr>
-          <w:lang w:val="pl-PL"/>
-        </w:rPr>
-      </w:pPr>
-      <w:hyperlink r:id="rId5" w:history="1">
+          <w:sz w:val="24"/>
+          <w:szCs w:val="24"/>
+          <w:lang w:val="pl-PL"/>
+        </w:rPr>
+      </w:pPr>
+      <w:hyperlink r:id="rId6" w:history="1">
         <w:r>
           <w:rPr>
             <w:rStyle w:val="Hyperlink"/>
+            <w:sz w:val="24"/>
+            <w:szCs w:val="24"/>
             <w:lang w:val="pl-PL"/>
           </w:rPr>
           <w:t>https://www.shopify.com/retail/what-is-a-sku-number</w:t>
@@ -2456,18 +3167,60 @@
           <w:numId w:val="6"/>
         </w:numPr>
         <w:rPr>
-          <w:lang w:val="pl-PL"/>
-        </w:rPr>
-      </w:pPr>
-      <w:hyperlink r:id="rId6" w:history="1">
+          <w:rStyle w:val="Hyperlink"/>
+          <w:color w:val="auto"/>
+          <w:sz w:val="24"/>
+          <w:szCs w:val="24"/>
+          <w:u w:val="none"/>
+          <w:lang w:val="pl-PL"/>
+        </w:rPr>
+      </w:pPr>
+      <w:hyperlink r:id="rId7" w:history="1">
         <w:r>
           <w:rPr>
             <w:rStyle w:val="Hyperlink"/>
+            <w:sz w:val="24"/>
+            <w:szCs w:val="24"/>
             <w:lang w:val="pl-PL"/>
           </w:rPr>
           <w:t>https://www.skuvault.com/blog/how-to-create-sku-numbers-for-your-inventory/</w:t>
         </w:r>
       </w:hyperlink>
+    </w:p>
+    <w:p>
+      <w:pPr>
+        <w:pStyle w:val="ListParagraph"/>
+        <w:numPr>
+          <w:ilvl w:val="0"/>
+          <w:numId w:val="6"/>
+        </w:numPr>
+        <w:rPr>
+          <w:sz w:val="24"/>
+          <w:szCs w:val="24"/>
+          <w:lang w:val="pl-PL"/>
+        </w:rPr>
+      </w:pPr>
+      <w:hyperlink r:id="rId8" w:history="1">
+        <w:r>
+          <w:rPr>
+            <w:rStyle w:val="Hyperlink"/>
+            <w:sz w:val="24"/>
+            <w:szCs w:val="24"/>
+            <w:lang w:val="pl-PL"/>
+          </w:rPr>
+          <w:t>https://fitsmallbusiness.com/sku-numbers/</w:t>
+        </w:r>
+      </w:hyperlink>
+    </w:p>
+    <w:p>
+      <w:pPr>
+        <w:pStyle w:val="ListParagraph"/>
+        <w:rPr>
+          <w:sz w:val="24"/>
+          <w:szCs w:val="24"/>
+          <w:lang w:val="pl-PL"/>
+        </w:rPr>
+      </w:pPr>
     </w:p>
     <w:p>
       <w:pPr>

</xml_diff>

<commit_message>
Changed font. Added product information.
</commit_message>
<xml_diff>
--- a/Information Theory/SKU.docx
+++ b/Information Theory/SKU.docx
@@ -6,6 +6,9 @@
       <w:pPr>
         <w:pStyle w:val="Title"/>
         <w:jc w:val="center"/>
+        <w:rPr>
+          <w:rFonts w:ascii="Times New Roman" w:hAnsi="Times New Roman" w:cs="Times New Roman"/>
+        </w:rPr>
       </w:pPr>
     </w:p>
     <w:p>
@@ -13,23 +16,27 @@
         <w:pStyle w:val="Title"/>
         <w:jc w:val="center"/>
         <w:rPr>
-          <w:lang w:val="pl-PL"/>
-        </w:rPr>
-      </w:pPr>
-      <w:r>
-        <w:rPr>
+          <w:rFonts w:ascii="Times New Roman" w:hAnsi="Times New Roman" w:cs="Times New Roman"/>
+          <w:lang w:val="pl-PL"/>
+        </w:rPr>
+      </w:pPr>
+      <w:r>
+        <w:rPr>
+          <w:rFonts w:ascii="Times New Roman" w:hAnsi="Times New Roman" w:cs="Times New Roman"/>
           <w:lang w:val="pl-PL"/>
         </w:rPr>
         <w:t>Kod</w:t>
       </w:r>
       <w:r>
         <w:rPr>
+          <w:rFonts w:ascii="Times New Roman" w:hAnsi="Times New Roman" w:cs="Times New Roman"/>
           <w:lang w:val="pl-PL"/>
         </w:rPr>
         <w:t>y</w:t>
       </w:r>
       <w:r>
         <w:rPr>
+          <w:rFonts w:ascii="Times New Roman" w:hAnsi="Times New Roman" w:cs="Times New Roman"/>
           <w:lang w:val="pl-PL"/>
         </w:rPr>
         <w:t xml:space="preserve"> SKU</w:t>
@@ -38,6 +45,7 @@
     <w:p>
       <w:pPr>
         <w:rPr>
+          <w:rFonts w:ascii="Times New Roman" w:hAnsi="Times New Roman" w:cs="Times New Roman"/>
           <w:sz w:val="28"/>
           <w:szCs w:val="28"/>
           <w:lang w:val="pl-PL"/>
@@ -49,6 +57,7 @@
         <w:pStyle w:val="Heading2"/>
         <w:jc w:val="center"/>
         <w:rPr>
+          <w:rFonts w:ascii="Times New Roman" w:hAnsi="Times New Roman" w:cs="Times New Roman"/>
           <w:sz w:val="28"/>
           <w:szCs w:val="28"/>
           <w:lang w:val="pl-PL"/>
@@ -56,6 +65,7 @@
       </w:pPr>
       <w:r>
         <w:rPr>
+          <w:rFonts w:ascii="Times New Roman" w:hAnsi="Times New Roman" w:cs="Times New Roman"/>
           <w:sz w:val="28"/>
           <w:szCs w:val="28"/>
           <w:lang w:val="pl-PL"/>
@@ -64,6 +74,7 @@
       </w:r>
       <w:r>
         <w:rPr>
+          <w:rFonts w:ascii="Times New Roman" w:hAnsi="Times New Roman" w:cs="Times New Roman"/>
           <w:sz w:val="28"/>
           <w:szCs w:val="28"/>
           <w:lang w:val="pl-PL"/>
@@ -74,6 +85,7 @@
     <w:p>
       <w:pPr>
         <w:rPr>
+          <w:rFonts w:ascii="Times New Roman" w:hAnsi="Times New Roman" w:cs="Times New Roman"/>
           <w:sz w:val="28"/>
           <w:szCs w:val="28"/>
           <w:lang w:val="pl-PL"/>
@@ -85,6 +97,7 @@
         <w:pStyle w:val="Heading2"/>
         <w:jc w:val="center"/>
         <w:rPr>
+          <w:rFonts w:ascii="Times New Roman" w:hAnsi="Times New Roman" w:cs="Times New Roman"/>
           <w:sz w:val="28"/>
           <w:szCs w:val="28"/>
           <w:lang w:val="pl-PL"/>
@@ -92,6 +105,7 @@
       </w:pPr>
       <w:r>
         <w:rPr>
+          <w:rFonts w:ascii="Times New Roman" w:hAnsi="Times New Roman" w:cs="Times New Roman"/>
           <w:sz w:val="28"/>
           <w:szCs w:val="28"/>
           <w:lang w:val="pl-PL"/>
@@ -102,6 +116,7 @@
     <w:p>
       <w:pPr>
         <w:rPr>
+          <w:rFonts w:ascii="Times New Roman" w:hAnsi="Times New Roman" w:cs="Times New Roman"/>
           <w:lang w:val="pl-PL"/>
         </w:rPr>
       </w:pPr>
@@ -110,11 +125,13 @@
       <w:pPr>
         <w:pStyle w:val="Heading1"/>
         <w:rPr>
-          <w:lang w:val="pl-PL"/>
-        </w:rPr>
-      </w:pPr>
-      <w:r>
-        <w:rPr>
+          <w:rFonts w:ascii="Times New Roman" w:hAnsi="Times New Roman" w:cs="Times New Roman"/>
+          <w:lang w:val="pl-PL"/>
+        </w:rPr>
+      </w:pPr>
+      <w:r>
+        <w:rPr>
+          <w:rFonts w:ascii="Times New Roman" w:hAnsi="Times New Roman" w:cs="Times New Roman"/>
           <w:lang w:val="pl-PL"/>
         </w:rPr>
         <w:t>- Czym jest kod SKU</w:t>
@@ -123,6 +140,7 @@
     <w:p>
       <w:pPr>
         <w:rPr>
+          <w:rFonts w:ascii="Times New Roman" w:hAnsi="Times New Roman" w:cs="Times New Roman"/>
           <w:lang w:val="pl-PL"/>
         </w:rPr>
       </w:pPr>
@@ -132,15 +150,17 @@
         <w:pStyle w:val="ListParagraph"/>
         <w:jc w:val="both"/>
         <w:rPr>
-          <w:b/>
-          <w:bCs/>
-          <w:sz w:val="24"/>
-          <w:szCs w:val="24"/>
-          <w:lang w:val="pl-PL"/>
-        </w:rPr>
-      </w:pPr>
-      <w:r>
-        <w:rPr>
+          <w:rFonts w:ascii="Times New Roman" w:hAnsi="Times New Roman" w:cs="Times New Roman"/>
+          <w:b/>
+          <w:bCs/>
+          <w:sz w:val="24"/>
+          <w:szCs w:val="24"/>
+          <w:lang w:val="pl-PL"/>
+        </w:rPr>
+      </w:pPr>
+      <w:r>
+        <w:rPr>
+          <w:rFonts w:ascii="Times New Roman" w:hAnsi="Times New Roman" w:cs="Times New Roman"/>
           <w:b/>
           <w:bCs/>
           <w:sz w:val="24"/>
@@ -151,6 +171,7 @@
       </w:r>
       <w:r>
         <w:rPr>
+          <w:rFonts w:ascii="Times New Roman" w:hAnsi="Times New Roman" w:cs="Times New Roman"/>
           <w:sz w:val="24"/>
           <w:szCs w:val="24"/>
           <w:lang w:val="pl-PL"/>
@@ -159,19 +180,12 @@
       </w:r>
       <w:r>
         <w:rPr>
-          <w:sz w:val="24"/>
-          <w:szCs w:val="24"/>
-          <w:lang w:val="pl-PL"/>
-        </w:rPr>
-        <w:t>unikatowy</w:t>
-      </w:r>
-      <w:r>
-        <w:rPr>
-          <w:sz w:val="24"/>
-          <w:szCs w:val="24"/>
-          <w:lang w:val="pl-PL"/>
-        </w:rPr>
-        <w:t xml:space="preserve"> ciąg znaków, składający się z liter (a-z, A-Z) i cyfr (0-9), mający na celu zidentyfikowanie danego produktu, jego ilości i cech.</w:t>
+          <w:rFonts w:ascii="Times New Roman" w:hAnsi="Times New Roman" w:cs="Times New Roman"/>
+          <w:sz w:val="24"/>
+          <w:szCs w:val="24"/>
+          <w:lang w:val="pl-PL"/>
+        </w:rPr>
+        <w:t>unikatowy ciąg znaków, składający się z liter (a-z, A-Z) i cyfr (0-9), mający na celu zidentyfikowanie danego produktu, jego ilości i cech.</w:t>
       </w:r>
     </w:p>
     <w:p>
@@ -179,13 +193,15 @@
         <w:ind w:left="720"/>
         <w:jc w:val="both"/>
         <w:rPr>
-          <w:sz w:val="24"/>
-          <w:szCs w:val="24"/>
-          <w:lang w:val="pl-PL"/>
-        </w:rPr>
-      </w:pPr>
-      <w:r>
-        <w:rPr>
+          <w:rFonts w:ascii="Times New Roman" w:hAnsi="Times New Roman" w:cs="Times New Roman"/>
+          <w:sz w:val="24"/>
+          <w:szCs w:val="24"/>
+          <w:lang w:val="pl-PL"/>
+        </w:rPr>
+      </w:pPr>
+      <w:r>
+        <w:rPr>
+          <w:rFonts w:ascii="Times New Roman" w:hAnsi="Times New Roman" w:cs="Times New Roman"/>
           <w:sz w:val="24"/>
           <w:szCs w:val="24"/>
           <w:lang w:val="pl-PL"/>
@@ -194,6 +210,7 @@
       </w:r>
       <w:r>
         <w:rPr>
+          <w:rFonts w:ascii="Times New Roman" w:hAnsi="Times New Roman" w:cs="Times New Roman"/>
           <w:sz w:val="24"/>
           <w:szCs w:val="24"/>
           <w:lang w:val="pl-PL"/>
@@ -202,6 +219,7 @@
       </w:r>
       <w:r>
         <w:rPr>
+          <w:rFonts w:ascii="Times New Roman" w:hAnsi="Times New Roman" w:cs="Times New Roman"/>
           <w:sz w:val="24"/>
           <w:szCs w:val="24"/>
           <w:lang w:val="pl-PL"/>
@@ -210,6 +228,7 @@
       </w:r>
       <w:r>
         <w:rPr>
+          <w:rFonts w:ascii="Times New Roman" w:hAnsi="Times New Roman" w:cs="Times New Roman"/>
           <w:sz w:val="24"/>
           <w:szCs w:val="24"/>
           <w:lang w:val="pl-PL"/>
@@ -218,6 +237,7 @@
       </w:r>
       <w:r>
         <w:rPr>
+          <w:rFonts w:ascii="Times New Roman" w:hAnsi="Times New Roman" w:cs="Times New Roman"/>
           <w:sz w:val="24"/>
           <w:szCs w:val="24"/>
           <w:lang w:val="pl-PL"/>
@@ -226,6 +246,7 @@
       </w:r>
       <w:r>
         <w:rPr>
+          <w:rFonts w:ascii="Times New Roman" w:hAnsi="Times New Roman" w:cs="Times New Roman"/>
           <w:sz w:val="24"/>
           <w:szCs w:val="24"/>
           <w:lang w:val="pl-PL"/>
@@ -234,6 +255,7 @@
       </w:r>
       <w:r>
         <w:rPr>
+          <w:rFonts w:ascii="Times New Roman" w:hAnsi="Times New Roman" w:cs="Times New Roman"/>
           <w:sz w:val="24"/>
           <w:szCs w:val="24"/>
           <w:lang w:val="pl-PL"/>
@@ -246,6 +268,7 @@
         <w:ind w:left="720"/>
         <w:jc w:val="both"/>
         <w:rPr>
+          <w:rFonts w:ascii="Times New Roman" w:hAnsi="Times New Roman" w:cs="Times New Roman"/>
           <w:sz w:val="24"/>
           <w:szCs w:val="24"/>
           <w:lang w:val="pl-PL"/>
@@ -256,11 +279,13 @@
       <w:pPr>
         <w:pStyle w:val="Heading1"/>
         <w:rPr>
-          <w:lang w:val="pl-PL"/>
-        </w:rPr>
-      </w:pPr>
-      <w:r>
-        <w:rPr>
+          <w:rFonts w:ascii="Times New Roman" w:hAnsi="Times New Roman" w:cs="Times New Roman"/>
+          <w:lang w:val="pl-PL"/>
+        </w:rPr>
+      </w:pPr>
+      <w:r>
+        <w:rPr>
+          <w:rFonts w:ascii="Times New Roman" w:hAnsi="Times New Roman" w:cs="Times New Roman"/>
           <w:lang w:val="pl-PL"/>
         </w:rPr>
         <w:t>- Do czego służą kody SKU</w:t>
@@ -269,6 +294,7 @@
     <w:p>
       <w:pPr>
         <w:rPr>
+          <w:rFonts w:ascii="Times New Roman" w:hAnsi="Times New Roman" w:cs="Times New Roman"/>
           <w:lang w:val="pl-PL"/>
         </w:rPr>
       </w:pPr>
@@ -278,13 +304,15 @@
         <w:ind w:left="720"/>
         <w:jc w:val="both"/>
         <w:rPr>
-          <w:sz w:val="24"/>
-          <w:szCs w:val="24"/>
-          <w:lang w:val="pl-PL"/>
-        </w:rPr>
-      </w:pPr>
-      <w:r>
-        <w:rPr>
+          <w:rFonts w:ascii="Times New Roman" w:hAnsi="Times New Roman" w:cs="Times New Roman"/>
+          <w:sz w:val="24"/>
+          <w:szCs w:val="24"/>
+          <w:lang w:val="pl-PL"/>
+        </w:rPr>
+      </w:pPr>
+      <w:r>
+        <w:rPr>
+          <w:rFonts w:ascii="Times New Roman" w:hAnsi="Times New Roman" w:cs="Times New Roman"/>
           <w:sz w:val="24"/>
           <w:szCs w:val="24"/>
           <w:lang w:val="pl-PL"/>
@@ -297,13 +325,15 @@
         <w:ind w:left="720"/>
         <w:jc w:val="both"/>
         <w:rPr>
-          <w:sz w:val="24"/>
-          <w:szCs w:val="24"/>
-          <w:lang w:val="pl-PL"/>
-        </w:rPr>
-      </w:pPr>
-      <w:r>
-        <w:rPr>
+          <w:rFonts w:ascii="Times New Roman" w:hAnsi="Times New Roman" w:cs="Times New Roman"/>
+          <w:sz w:val="24"/>
+          <w:szCs w:val="24"/>
+          <w:lang w:val="pl-PL"/>
+        </w:rPr>
+      </w:pPr>
+      <w:r>
+        <w:rPr>
+          <w:rFonts w:ascii="Times New Roman" w:hAnsi="Times New Roman" w:cs="Times New Roman"/>
           <w:sz w:val="24"/>
           <w:szCs w:val="24"/>
           <w:lang w:val="pl-PL"/>
@@ -312,30 +342,16 @@
       </w:r>
       <w:r>
         <w:rPr>
-          <w:sz w:val="24"/>
-          <w:szCs w:val="24"/>
-          <w:lang w:val="pl-PL"/>
-        </w:rPr>
-        <w:t>, a tak</w:t>
-      </w:r>
-      <w:r>
-        <w:rPr>
-          <w:sz w:val="24"/>
-          <w:szCs w:val="24"/>
-          <w:lang w:val="pl-PL"/>
-        </w:rPr>
-        <w:t>ż</w:t>
-      </w:r>
-      <w:r>
-        <w:rPr>
-          <w:sz w:val="24"/>
-          <w:szCs w:val="24"/>
-          <w:lang w:val="pl-PL"/>
-        </w:rPr>
-        <w:t>e sprawdzanie, jakie produkty sprzedają się najlepiej spośród wszystkich</w:t>
-      </w:r>
-      <w:r>
-        <w:rPr>
+          <w:rFonts w:ascii="Times New Roman" w:hAnsi="Times New Roman" w:cs="Times New Roman"/>
+          <w:sz w:val="24"/>
+          <w:szCs w:val="24"/>
+          <w:lang w:val="pl-PL"/>
+        </w:rPr>
+        <w:t>, a także sprawdzanie, jakie produkty sprzedają się najlepiej spośród wszystkich</w:t>
+      </w:r>
+      <w:r>
+        <w:rPr>
+          <w:rFonts w:ascii="Times New Roman" w:hAnsi="Times New Roman" w:cs="Times New Roman"/>
           <w:sz w:val="24"/>
           <w:szCs w:val="24"/>
           <w:lang w:val="pl-PL"/>
@@ -348,13 +364,15 @@
         <w:ind w:left="720"/>
         <w:jc w:val="both"/>
         <w:rPr>
-          <w:sz w:val="24"/>
-          <w:szCs w:val="24"/>
-          <w:lang w:val="pl-PL"/>
-        </w:rPr>
-      </w:pPr>
-      <w:r>
-        <w:rPr>
+          <w:rFonts w:ascii="Times New Roman" w:hAnsi="Times New Roman" w:cs="Times New Roman"/>
+          <w:sz w:val="24"/>
+          <w:szCs w:val="24"/>
+          <w:lang w:val="pl-PL"/>
+        </w:rPr>
+      </w:pPr>
+      <w:r>
+        <w:rPr>
+          <w:rFonts w:ascii="Times New Roman" w:hAnsi="Times New Roman" w:cs="Times New Roman"/>
           <w:sz w:val="24"/>
           <w:szCs w:val="24"/>
           <w:lang w:val="pl-PL"/>
@@ -363,6 +381,7 @@
       </w:r>
       <w:r>
         <w:rPr>
+          <w:rFonts w:ascii="Times New Roman" w:hAnsi="Times New Roman" w:cs="Times New Roman"/>
           <w:sz w:val="24"/>
           <w:szCs w:val="24"/>
           <w:lang w:val="pl-PL"/>
@@ -371,6 +390,7 @@
       </w:r>
       <w:r>
         <w:rPr>
+          <w:rFonts w:ascii="Times New Roman" w:hAnsi="Times New Roman" w:cs="Times New Roman"/>
           <w:sz w:val="24"/>
           <w:szCs w:val="24"/>
           <w:lang w:val="pl-PL"/>
@@ -379,6 +399,7 @@
       </w:r>
       <w:r>
         <w:rPr>
+          <w:rFonts w:ascii="Times New Roman" w:hAnsi="Times New Roman" w:cs="Times New Roman"/>
           <w:sz w:val="24"/>
           <w:szCs w:val="24"/>
           <w:lang w:val="pl-PL"/>
@@ -387,6 +408,7 @@
       </w:r>
       <w:r>
         <w:rPr>
+          <w:rFonts w:ascii="Times New Roman" w:hAnsi="Times New Roman" w:cs="Times New Roman"/>
           <w:sz w:val="24"/>
           <w:szCs w:val="24"/>
           <w:lang w:val="pl-PL"/>
@@ -395,6 +417,7 @@
       </w:r>
       <w:r>
         <w:rPr>
+          <w:rFonts w:ascii="Times New Roman" w:hAnsi="Times New Roman" w:cs="Times New Roman"/>
           <w:sz w:val="24"/>
           <w:szCs w:val="24"/>
           <w:lang w:val="pl-PL"/>
@@ -403,6 +426,7 @@
       </w:r>
       <w:r>
         <w:rPr>
+          <w:rFonts w:ascii="Times New Roman" w:hAnsi="Times New Roman" w:cs="Times New Roman"/>
           <w:sz w:val="24"/>
           <w:szCs w:val="24"/>
           <w:lang w:val="pl-PL"/>
@@ -411,6 +435,7 @@
       </w:r>
       <w:r>
         <w:rPr>
+          <w:rFonts w:ascii="Times New Roman" w:hAnsi="Times New Roman" w:cs="Times New Roman"/>
           <w:sz w:val="24"/>
           <w:szCs w:val="24"/>
           <w:lang w:val="pl-PL"/>
@@ -419,6 +444,7 @@
       </w:r>
       <w:r>
         <w:rPr>
+          <w:rFonts w:ascii="Times New Roman" w:hAnsi="Times New Roman" w:cs="Times New Roman"/>
           <w:sz w:val="24"/>
           <w:szCs w:val="24"/>
           <w:lang w:val="pl-PL"/>
@@ -427,6 +453,7 @@
       </w:r>
       <w:r>
         <w:rPr>
+          <w:rFonts w:ascii="Times New Roman" w:hAnsi="Times New Roman" w:cs="Times New Roman"/>
           <w:sz w:val="24"/>
           <w:szCs w:val="24"/>
           <w:lang w:val="pl-PL"/>
@@ -435,6 +462,7 @@
       </w:r>
       <w:r>
         <w:rPr>
+          <w:rFonts w:ascii="Times New Roman" w:hAnsi="Times New Roman" w:cs="Times New Roman"/>
           <w:sz w:val="24"/>
           <w:szCs w:val="24"/>
           <w:lang w:val="pl-PL"/>
@@ -443,6 +471,7 @@
       </w:r>
       <w:r>
         <w:rPr>
+          <w:rFonts w:ascii="Times New Roman" w:hAnsi="Times New Roman" w:cs="Times New Roman"/>
           <w:sz w:val="24"/>
           <w:szCs w:val="24"/>
           <w:lang w:val="pl-PL"/>
@@ -451,6 +480,7 @@
       </w:r>
       <w:r>
         <w:rPr>
+          <w:rFonts w:ascii="Times New Roman" w:hAnsi="Times New Roman" w:cs="Times New Roman"/>
           <w:sz w:val="24"/>
           <w:szCs w:val="24"/>
           <w:lang w:val="pl-PL"/>
@@ -459,6 +489,7 @@
       </w:r>
       <w:r>
         <w:rPr>
+          <w:rFonts w:ascii="Times New Roman" w:hAnsi="Times New Roman" w:cs="Times New Roman"/>
           <w:sz w:val="24"/>
           <w:szCs w:val="24"/>
           <w:lang w:val="pl-PL"/>
@@ -467,6 +498,7 @@
       </w:r>
       <w:r>
         <w:rPr>
+          <w:rFonts w:ascii="Times New Roman" w:hAnsi="Times New Roman" w:cs="Times New Roman"/>
           <w:sz w:val="24"/>
           <w:szCs w:val="24"/>
           <w:lang w:val="pl-PL"/>
@@ -475,6 +507,7 @@
       </w:r>
       <w:r>
         <w:rPr>
+          <w:rFonts w:ascii="Times New Roman" w:hAnsi="Times New Roman" w:cs="Times New Roman"/>
           <w:sz w:val="24"/>
           <w:szCs w:val="24"/>
           <w:lang w:val="pl-PL"/>
@@ -483,6 +516,7 @@
       </w:r>
       <w:r>
         <w:rPr>
+          <w:rFonts w:ascii="Times New Roman" w:hAnsi="Times New Roman" w:cs="Times New Roman"/>
           <w:sz w:val="24"/>
           <w:szCs w:val="24"/>
           <w:lang w:val="pl-PL"/>
@@ -491,6 +525,7 @@
       </w:r>
       <w:r>
         <w:rPr>
+          <w:rFonts w:ascii="Times New Roman" w:hAnsi="Times New Roman" w:cs="Times New Roman"/>
           <w:sz w:val="24"/>
           <w:szCs w:val="24"/>
           <w:lang w:val="pl-PL"/>
@@ -499,6 +534,7 @@
       </w:r>
       <w:r>
         <w:rPr>
+          <w:rFonts w:ascii="Times New Roman" w:hAnsi="Times New Roman" w:cs="Times New Roman"/>
           <w:sz w:val="24"/>
           <w:szCs w:val="24"/>
           <w:lang w:val="pl-PL"/>
@@ -511,6 +547,7 @@
         <w:ind w:left="720"/>
         <w:jc w:val="both"/>
         <w:rPr>
+          <w:rFonts w:ascii="Times New Roman" w:hAnsi="Times New Roman" w:cs="Times New Roman"/>
           <w:sz w:val="24"/>
           <w:szCs w:val="24"/>
           <w:lang w:val="pl-PL"/>
@@ -521,19 +558,23 @@
       <w:pPr>
         <w:pStyle w:val="Heading1"/>
         <w:rPr>
-          <w:lang w:val="pl-PL"/>
-        </w:rPr>
-      </w:pPr>
-      <w:r>
-        <w:rPr>
-          <w:lang w:val="pl-PL"/>
-        </w:rPr>
+          <w:rFonts w:ascii="Times New Roman" w:hAnsi="Times New Roman" w:cs="Times New Roman"/>
+          <w:lang w:val="pl-PL"/>
+        </w:rPr>
+      </w:pPr>
+      <w:r>
+        <w:rPr>
+          <w:rFonts w:ascii="Times New Roman" w:hAnsi="Times New Roman" w:cs="Times New Roman"/>
+          <w:lang w:val="pl-PL"/>
+        </w:rPr>
+        <w:lastRenderedPageBreak/>
         <w:t>- Składnia kodów</w:t>
       </w:r>
     </w:p>
     <w:p>
       <w:pPr>
         <w:rPr>
+          <w:rFonts w:ascii="Times New Roman" w:hAnsi="Times New Roman" w:cs="Times New Roman"/>
           <w:lang w:val="pl-PL"/>
         </w:rPr>
       </w:pPr>
@@ -543,13 +584,15 @@
         <w:ind w:left="720"/>
         <w:jc w:val="both"/>
         <w:rPr>
-          <w:sz w:val="24"/>
-          <w:szCs w:val="24"/>
-          <w:lang w:val="pl-PL"/>
-        </w:rPr>
-      </w:pPr>
-      <w:r>
-        <w:rPr>
+          <w:rFonts w:ascii="Times New Roman" w:hAnsi="Times New Roman" w:cs="Times New Roman"/>
+          <w:sz w:val="24"/>
+          <w:szCs w:val="24"/>
+          <w:lang w:val="pl-PL"/>
+        </w:rPr>
+      </w:pPr>
+      <w:r>
+        <w:rPr>
+          <w:rFonts w:ascii="Times New Roman" w:hAnsi="Times New Roman" w:cs="Times New Roman"/>
           <w:sz w:val="24"/>
           <w:szCs w:val="24"/>
           <w:lang w:val="pl-PL"/>
@@ -558,6 +601,7 @@
       </w:r>
       <w:r>
         <w:rPr>
+          <w:rFonts w:ascii="Times New Roman" w:hAnsi="Times New Roman" w:cs="Times New Roman"/>
           <w:sz w:val="24"/>
           <w:szCs w:val="24"/>
           <w:lang w:val="pl-PL"/>
@@ -566,6 +610,7 @@
       </w:r>
       <w:r>
         <w:rPr>
+          <w:rFonts w:ascii="Times New Roman" w:hAnsi="Times New Roman" w:cs="Times New Roman"/>
           <w:sz w:val="24"/>
           <w:szCs w:val="24"/>
           <w:lang w:val="pl-PL"/>
@@ -574,6 +619,7 @@
       </w:r>
       <w:r>
         <w:rPr>
+          <w:rFonts w:ascii="Times New Roman" w:hAnsi="Times New Roman" w:cs="Times New Roman"/>
           <w:sz w:val="24"/>
           <w:szCs w:val="24"/>
           <w:lang w:val="pl-PL"/>
@@ -586,13 +632,15 @@
         <w:ind w:left="720"/>
         <w:jc w:val="both"/>
         <w:rPr>
-          <w:sz w:val="24"/>
-          <w:szCs w:val="24"/>
-          <w:lang w:val="pl-PL"/>
-        </w:rPr>
-      </w:pPr>
-      <w:r>
-        <w:rPr>
+          <w:rFonts w:ascii="Times New Roman" w:hAnsi="Times New Roman" w:cs="Times New Roman"/>
+          <w:sz w:val="24"/>
+          <w:szCs w:val="24"/>
+          <w:lang w:val="pl-PL"/>
+        </w:rPr>
+      </w:pPr>
+      <w:r>
+        <w:rPr>
+          <w:rFonts w:ascii="Times New Roman" w:hAnsi="Times New Roman" w:cs="Times New Roman"/>
           <w:sz w:val="24"/>
           <w:szCs w:val="24"/>
           <w:lang w:val="pl-PL"/>
@@ -601,6 +649,7 @@
       </w:r>
       <w:r>
         <w:rPr>
+          <w:rFonts w:ascii="Times New Roman" w:hAnsi="Times New Roman" w:cs="Times New Roman"/>
           <w:sz w:val="24"/>
           <w:szCs w:val="24"/>
           <w:lang w:val="pl-PL"/>
@@ -609,6 +658,7 @@
       </w:r>
       <w:r>
         <w:rPr>
+          <w:rFonts w:ascii="Times New Roman" w:hAnsi="Times New Roman" w:cs="Times New Roman"/>
           <w:sz w:val="24"/>
           <w:szCs w:val="24"/>
           <w:lang w:val="pl-PL"/>
@@ -617,6 +667,7 @@
       </w:r>
       <w:r>
         <w:rPr>
+          <w:rFonts w:ascii="Times New Roman" w:hAnsi="Times New Roman" w:cs="Times New Roman"/>
           <w:sz w:val="24"/>
           <w:szCs w:val="24"/>
           <w:lang w:val="pl-PL"/>
@@ -625,6 +676,7 @@
       </w:r>
       <w:r>
         <w:rPr>
+          <w:rFonts w:ascii="Times New Roman" w:hAnsi="Times New Roman" w:cs="Times New Roman"/>
           <w:sz w:val="24"/>
           <w:szCs w:val="24"/>
           <w:lang w:val="pl-PL"/>
@@ -633,6 +685,7 @@
       </w:r>
       <w:r>
         <w:rPr>
+          <w:rFonts w:ascii="Times New Roman" w:hAnsi="Times New Roman" w:cs="Times New Roman"/>
           <w:sz w:val="24"/>
           <w:szCs w:val="24"/>
           <w:lang w:val="pl-PL"/>
@@ -641,6 +694,7 @@
       </w:r>
       <w:r>
         <w:rPr>
+          <w:rFonts w:ascii="Times New Roman" w:hAnsi="Times New Roman" w:cs="Times New Roman"/>
           <w:sz w:val="24"/>
           <w:szCs w:val="24"/>
           <w:lang w:val="pl-PL"/>
@@ -649,6 +703,7 @@
       </w:r>
       <w:r>
         <w:rPr>
+          <w:rFonts w:ascii="Times New Roman" w:hAnsi="Times New Roman" w:cs="Times New Roman"/>
           <w:sz w:val="24"/>
           <w:szCs w:val="24"/>
           <w:lang w:val="pl-PL"/>
@@ -657,6 +712,7 @@
       </w:r>
       <w:r>
         <w:rPr>
+          <w:rFonts w:ascii="Times New Roman" w:hAnsi="Times New Roman" w:cs="Times New Roman"/>
           <w:sz w:val="24"/>
           <w:szCs w:val="24"/>
           <w:lang w:val="pl-PL"/>
@@ -669,13 +725,15 @@
         <w:ind w:left="720"/>
         <w:jc w:val="both"/>
         <w:rPr>
-          <w:sz w:val="24"/>
-          <w:szCs w:val="24"/>
-          <w:lang w:val="pl-PL"/>
-        </w:rPr>
-      </w:pPr>
-      <w:r>
-        <w:rPr>
+          <w:rFonts w:ascii="Times New Roman" w:hAnsi="Times New Roman" w:cs="Times New Roman"/>
+          <w:sz w:val="24"/>
+          <w:szCs w:val="24"/>
+          <w:lang w:val="pl-PL"/>
+        </w:rPr>
+      </w:pPr>
+      <w:r>
+        <w:rPr>
+          <w:rFonts w:ascii="Times New Roman" w:hAnsi="Times New Roman" w:cs="Times New Roman"/>
           <w:sz w:val="24"/>
           <w:szCs w:val="24"/>
           <w:lang w:val="pl-PL"/>
@@ -684,6 +742,7 @@
       </w:r>
       <w:r>
         <w:rPr>
+          <w:rFonts w:ascii="Times New Roman" w:hAnsi="Times New Roman" w:cs="Times New Roman"/>
           <w:sz w:val="24"/>
           <w:szCs w:val="24"/>
           <w:lang w:val="pl-PL"/>
@@ -692,6 +751,7 @@
       </w:r>
       <w:r>
         <w:rPr>
+          <w:rFonts w:ascii="Times New Roman" w:hAnsi="Times New Roman" w:cs="Times New Roman"/>
           <w:sz w:val="24"/>
           <w:szCs w:val="24"/>
           <w:lang w:val="pl-PL"/>
@@ -700,6 +760,7 @@
       </w:r>
       <w:r>
         <w:rPr>
+          <w:rFonts w:ascii="Times New Roman" w:hAnsi="Times New Roman" w:cs="Times New Roman"/>
           <w:sz w:val="24"/>
           <w:szCs w:val="24"/>
           <w:lang w:val="pl-PL"/>
@@ -708,6 +769,7 @@
       </w:r>
       <w:r>
         <w:rPr>
+          <w:rFonts w:ascii="Times New Roman" w:hAnsi="Times New Roman" w:cs="Times New Roman"/>
           <w:sz w:val="24"/>
           <w:szCs w:val="24"/>
           <w:lang w:val="pl-PL"/>
@@ -720,6 +782,7 @@
         <w:ind w:left="720"/>
         <w:jc w:val="both"/>
         <w:rPr>
+          <w:rFonts w:ascii="Times New Roman" w:hAnsi="Times New Roman" w:cs="Times New Roman"/>
           <w:sz w:val="24"/>
           <w:szCs w:val="24"/>
           <w:lang w:val="pl-PL"/>
@@ -735,15 +798,17 @@
         </w:numPr>
         <w:jc w:val="both"/>
         <w:rPr>
-          <w:b/>
-          <w:bCs/>
-          <w:sz w:val="24"/>
-          <w:szCs w:val="24"/>
-          <w:lang w:val="pl-PL"/>
-        </w:rPr>
-      </w:pPr>
-      <w:r>
-        <w:rPr>
+          <w:rFonts w:ascii="Times New Roman" w:hAnsi="Times New Roman" w:cs="Times New Roman"/>
+          <w:b/>
+          <w:bCs/>
+          <w:sz w:val="24"/>
+          <w:szCs w:val="24"/>
+          <w:lang w:val="pl-PL"/>
+        </w:rPr>
+      </w:pPr>
+      <w:r>
+        <w:rPr>
+          <w:rFonts w:ascii="Times New Roman" w:hAnsi="Times New Roman" w:cs="Times New Roman"/>
           <w:b/>
           <w:bCs/>
           <w:sz w:val="24"/>
@@ -762,15 +827,17 @@
         </w:numPr>
         <w:jc w:val="both"/>
         <w:rPr>
-          <w:b/>
-          <w:bCs/>
-          <w:sz w:val="24"/>
-          <w:szCs w:val="24"/>
-          <w:lang w:val="pl-PL"/>
-        </w:rPr>
-      </w:pPr>
-      <w:r>
-        <w:rPr>
+          <w:rFonts w:ascii="Times New Roman" w:hAnsi="Times New Roman" w:cs="Times New Roman"/>
+          <w:b/>
+          <w:bCs/>
+          <w:sz w:val="24"/>
+          <w:szCs w:val="24"/>
+          <w:lang w:val="pl-PL"/>
+        </w:rPr>
+      </w:pPr>
+      <w:r>
+        <w:rPr>
+          <w:rFonts w:ascii="Times New Roman" w:hAnsi="Times New Roman" w:cs="Times New Roman"/>
           <w:b/>
           <w:bCs/>
           <w:sz w:val="24"/>
@@ -789,15 +856,17 @@
         </w:numPr>
         <w:jc w:val="both"/>
         <w:rPr>
-          <w:b/>
-          <w:bCs/>
-          <w:sz w:val="24"/>
-          <w:szCs w:val="24"/>
-          <w:lang w:val="pl-PL"/>
-        </w:rPr>
-      </w:pPr>
-      <w:r>
-        <w:rPr>
+          <w:rFonts w:ascii="Times New Roman" w:hAnsi="Times New Roman" w:cs="Times New Roman"/>
+          <w:b/>
+          <w:bCs/>
+          <w:sz w:val="24"/>
+          <w:szCs w:val="24"/>
+          <w:lang w:val="pl-PL"/>
+        </w:rPr>
+      </w:pPr>
+      <w:r>
+        <w:rPr>
+          <w:rFonts w:ascii="Times New Roman" w:hAnsi="Times New Roman" w:cs="Times New Roman"/>
           <w:b/>
           <w:bCs/>
           <w:sz w:val="24"/>
@@ -811,6 +880,7 @@
       <w:pPr>
         <w:jc w:val="both"/>
         <w:rPr>
+          <w:rFonts w:ascii="Times New Roman" w:hAnsi="Times New Roman" w:cs="Times New Roman"/>
           <w:b/>
           <w:bCs/>
           <w:sz w:val="24"/>
@@ -824,29 +894,24 @@
         <w:pStyle w:val="ListParagraph"/>
         <w:jc w:val="both"/>
         <w:rPr>
-          <w:sz w:val="24"/>
-          <w:szCs w:val="24"/>
-          <w:lang w:val="pl-PL"/>
-        </w:rPr>
-      </w:pPr>
-      <w:r>
-        <w:rPr>
-          <w:sz w:val="24"/>
-          <w:szCs w:val="24"/>
-          <w:lang w:val="pl-PL"/>
-        </w:rPr>
-        <w:t xml:space="preserve">Znak ‘-‘ jest często używany do </w:t>
-      </w:r>
-      <w:r>
-        <w:rPr>
-          <w:sz w:val="24"/>
-          <w:szCs w:val="24"/>
-          <w:lang w:val="pl-PL"/>
-        </w:rPr>
-        <w:t>oddzielania od siebie części kodu (oddzielania wyrazów, słów kl</w:t>
-      </w:r>
-      <w:r>
-        <w:rPr>
+          <w:rFonts w:ascii="Times New Roman" w:hAnsi="Times New Roman" w:cs="Times New Roman"/>
+          <w:sz w:val="24"/>
+          <w:szCs w:val="24"/>
+          <w:lang w:val="pl-PL"/>
+        </w:rPr>
+      </w:pPr>
+      <w:r>
+        <w:rPr>
+          <w:rFonts w:ascii="Times New Roman" w:hAnsi="Times New Roman" w:cs="Times New Roman"/>
+          <w:sz w:val="24"/>
+          <w:szCs w:val="24"/>
+          <w:lang w:val="pl-PL"/>
+        </w:rPr>
+        <w:t>Znak ‘-‘ jest często używany do oddzielania od siebie części kodu (oddzielania wyrazów, słów kl</w:t>
+      </w:r>
+      <w:r>
+        <w:rPr>
+          <w:rFonts w:ascii="Times New Roman" w:hAnsi="Times New Roman" w:cs="Times New Roman"/>
           <w:sz w:val="24"/>
           <w:szCs w:val="24"/>
           <w:lang w:val="pl-PL"/>
@@ -855,6 +920,7 @@
       </w:r>
       <w:r>
         <w:rPr>
+          <w:rFonts w:ascii="Times New Roman" w:hAnsi="Times New Roman" w:cs="Times New Roman"/>
           <w:sz w:val="24"/>
           <w:szCs w:val="24"/>
           <w:lang w:val="pl-PL"/>
@@ -863,6 +929,7 @@
       </w:r>
       <w:r>
         <w:rPr>
+          <w:rFonts w:ascii="Times New Roman" w:hAnsi="Times New Roman" w:cs="Times New Roman"/>
           <w:sz w:val="24"/>
           <w:szCs w:val="24"/>
           <w:lang w:val="pl-PL"/>
@@ -871,6 +938,7 @@
       </w:r>
       <w:r>
         <w:rPr>
+          <w:rFonts w:ascii="Times New Roman" w:hAnsi="Times New Roman" w:cs="Times New Roman"/>
           <w:sz w:val="24"/>
           <w:szCs w:val="24"/>
           <w:lang w:val="pl-PL"/>
@@ -886,13 +954,15 @@
         <w:ind w:left="720"/>
         <w:jc w:val="both"/>
         <w:rPr>
-          <w:sz w:val="24"/>
-          <w:szCs w:val="24"/>
-          <w:lang w:val="pl-PL"/>
-        </w:rPr>
-      </w:pPr>
-      <w:r>
-        <w:rPr>
+          <w:rFonts w:ascii="Times New Roman" w:hAnsi="Times New Roman" w:cs="Times New Roman"/>
+          <w:sz w:val="24"/>
+          <w:szCs w:val="24"/>
+          <w:lang w:val="pl-PL"/>
+        </w:rPr>
+      </w:pPr>
+      <w:r>
+        <w:rPr>
+          <w:rFonts w:ascii="Times New Roman" w:hAnsi="Times New Roman" w:cs="Times New Roman"/>
           <w:sz w:val="24"/>
           <w:szCs w:val="24"/>
           <w:lang w:val="pl-PL"/>
@@ -901,6 +971,7 @@
       </w:r>
       <w:r>
         <w:rPr>
+          <w:rFonts w:ascii="Times New Roman" w:hAnsi="Times New Roman" w:cs="Times New Roman"/>
           <w:sz w:val="24"/>
           <w:szCs w:val="24"/>
           <w:lang w:val="pl-PL"/>
@@ -912,13 +983,15 @@
       <w:pPr>
         <w:ind w:left="720"/>
         <w:rPr>
-          <w:sz w:val="24"/>
-          <w:szCs w:val="24"/>
-          <w:lang w:val="pl-PL"/>
-        </w:rPr>
-      </w:pPr>
-      <w:r>
-        <w:rPr>
+          <w:rFonts w:ascii="Times New Roman" w:hAnsi="Times New Roman" w:cs="Times New Roman"/>
+          <w:sz w:val="24"/>
+          <w:szCs w:val="24"/>
+          <w:lang w:val="pl-PL"/>
+        </w:rPr>
+      </w:pPr>
+      <w:r>
+        <w:rPr>
+          <w:rFonts w:ascii="Times New Roman" w:hAnsi="Times New Roman" w:cs="Times New Roman"/>
           <w:sz w:val="24"/>
           <w:szCs w:val="24"/>
           <w:lang w:val="pl-PL"/>
@@ -927,6 +1000,7 @@
       </w:r>
       <w:r>
         <w:rPr>
+          <w:rFonts w:ascii="Times New Roman" w:hAnsi="Times New Roman" w:cs="Times New Roman"/>
           <w:sz w:val="24"/>
           <w:szCs w:val="24"/>
           <w:lang w:val="pl-PL"/>
@@ -935,6 +1009,7 @@
       </w:r>
       <w:r>
         <w:rPr>
+          <w:rFonts w:ascii="Times New Roman" w:hAnsi="Times New Roman" w:cs="Times New Roman"/>
           <w:sz w:val="24"/>
           <w:szCs w:val="24"/>
           <w:lang w:val="pl-PL"/>
@@ -946,6 +1021,7 @@
       <w:pPr>
         <w:ind w:left="720"/>
         <w:rPr>
+          <w:rFonts w:ascii="Times New Roman" w:hAnsi="Times New Roman" w:cs="Times New Roman"/>
           <w:b/>
           <w:bCs/>
           <w:sz w:val="24"/>
@@ -958,35 +1034,41 @@
       <w:pPr>
         <w:pStyle w:val="Heading1"/>
         <w:rPr>
-          <w:lang w:val="pl-PL"/>
-        </w:rPr>
-      </w:pPr>
-      <w:r>
-        <w:rPr>
+          <w:rFonts w:ascii="Times New Roman" w:hAnsi="Times New Roman" w:cs="Times New Roman"/>
+          <w:lang w:val="pl-PL"/>
+        </w:rPr>
+      </w:pPr>
+      <w:r>
+        <w:rPr>
+          <w:rFonts w:ascii="Times New Roman" w:hAnsi="Times New Roman" w:cs="Times New Roman"/>
           <w:lang w:val="pl-PL"/>
         </w:rPr>
         <w:t>- Kod</w:t>
       </w:r>
       <w:r>
         <w:rPr>
+          <w:rFonts w:ascii="Times New Roman" w:hAnsi="Times New Roman" w:cs="Times New Roman"/>
           <w:lang w:val="pl-PL"/>
         </w:rPr>
         <w:t>y</w:t>
       </w:r>
       <w:r>
         <w:rPr>
+          <w:rFonts w:ascii="Times New Roman" w:hAnsi="Times New Roman" w:cs="Times New Roman"/>
           <w:lang w:val="pl-PL"/>
         </w:rPr>
         <w:t xml:space="preserve"> SKU, a kod</w:t>
       </w:r>
       <w:r>
         <w:rPr>
+          <w:rFonts w:ascii="Times New Roman" w:hAnsi="Times New Roman" w:cs="Times New Roman"/>
           <w:lang w:val="pl-PL"/>
         </w:rPr>
         <w:t>y</w:t>
       </w:r>
       <w:r>
         <w:rPr>
+          <w:rFonts w:ascii="Times New Roman" w:hAnsi="Times New Roman" w:cs="Times New Roman"/>
           <w:lang w:val="pl-PL"/>
         </w:rPr>
         <w:t xml:space="preserve"> UPC</w:t>
@@ -995,6 +1077,7 @@
     <w:p>
       <w:pPr>
         <w:rPr>
+          <w:rFonts w:ascii="Times New Roman" w:hAnsi="Times New Roman" w:cs="Times New Roman"/>
           <w:lang w:val="pl-PL"/>
         </w:rPr>
       </w:pPr>
@@ -1004,13 +1087,15 @@
         <w:ind w:left="720"/>
         <w:jc w:val="both"/>
         <w:rPr>
-          <w:sz w:val="24"/>
-          <w:szCs w:val="24"/>
-          <w:lang w:val="pl-PL"/>
-        </w:rPr>
-      </w:pPr>
-      <w:r>
-        <w:rPr>
+          <w:rFonts w:ascii="Times New Roman" w:hAnsi="Times New Roman" w:cs="Times New Roman"/>
+          <w:sz w:val="24"/>
+          <w:szCs w:val="24"/>
+          <w:lang w:val="pl-PL"/>
+        </w:rPr>
+      </w:pPr>
+      <w:r>
+        <w:rPr>
+          <w:rFonts w:ascii="Times New Roman" w:hAnsi="Times New Roman" w:cs="Times New Roman"/>
           <w:sz w:val="24"/>
           <w:szCs w:val="24"/>
           <w:lang w:val="pl-PL"/>
@@ -1019,6 +1104,7 @@
       </w:r>
       <w:r>
         <w:rPr>
+          <w:rFonts w:ascii="Times New Roman" w:hAnsi="Times New Roman" w:cs="Times New Roman"/>
           <w:sz w:val="24"/>
           <w:szCs w:val="24"/>
           <w:lang w:val="pl-PL"/>
@@ -1027,6 +1113,7 @@
       </w:r>
       <w:r>
         <w:rPr>
+          <w:rFonts w:ascii="Times New Roman" w:hAnsi="Times New Roman" w:cs="Times New Roman"/>
           <w:sz w:val="24"/>
           <w:szCs w:val="24"/>
           <w:lang w:val="pl-PL"/>
@@ -1035,6 +1122,7 @@
       </w:r>
       <w:r>
         <w:rPr>
+          <w:rFonts w:ascii="Times New Roman" w:hAnsi="Times New Roman" w:cs="Times New Roman"/>
           <w:sz w:val="24"/>
           <w:szCs w:val="24"/>
           <w:lang w:val="pl-PL"/>
@@ -1043,6 +1131,7 @@
       </w:r>
       <w:r>
         <w:rPr>
+          <w:rFonts w:ascii="Times New Roman" w:hAnsi="Times New Roman" w:cs="Times New Roman"/>
           <w:sz w:val="24"/>
           <w:szCs w:val="24"/>
           <w:lang w:val="pl-PL"/>
@@ -1051,6 +1140,7 @@
       </w:r>
       <w:r>
         <w:rPr>
+          <w:rFonts w:ascii="Times New Roman" w:hAnsi="Times New Roman" w:cs="Times New Roman"/>
           <w:sz w:val="24"/>
           <w:szCs w:val="24"/>
           <w:lang w:val="pl-PL"/>
@@ -1059,6 +1149,7 @@
       </w:r>
       <w:r>
         <w:rPr>
+          <w:rFonts w:ascii="Times New Roman" w:hAnsi="Times New Roman" w:cs="Times New Roman"/>
           <w:sz w:val="24"/>
           <w:szCs w:val="24"/>
           <w:lang w:val="pl-PL"/>
@@ -1071,22 +1162,23 @@
         <w:ind w:left="720"/>
         <w:jc w:val="both"/>
         <w:rPr>
-          <w:b/>
-          <w:bCs/>
-          <w:sz w:val="24"/>
-          <w:szCs w:val="24"/>
-          <w:lang w:val="pl-PL"/>
-        </w:rPr>
-      </w:pPr>
-      <w:r>
-        <w:rPr>
-          <w:b/>
-          <w:bCs/>
-          <w:sz w:val="24"/>
-          <w:szCs w:val="24"/>
-          <w:lang w:val="pl-PL"/>
-        </w:rPr>
-        <w:lastRenderedPageBreak/>
+          <w:rFonts w:ascii="Times New Roman" w:hAnsi="Times New Roman" w:cs="Times New Roman"/>
+          <w:b/>
+          <w:bCs/>
+          <w:sz w:val="24"/>
+          <w:szCs w:val="24"/>
+          <w:lang w:val="pl-PL"/>
+        </w:rPr>
+      </w:pPr>
+      <w:r>
+        <w:rPr>
+          <w:rFonts w:ascii="Times New Roman" w:hAnsi="Times New Roman" w:cs="Times New Roman"/>
+          <w:b/>
+          <w:bCs/>
+          <w:sz w:val="24"/>
+          <w:szCs w:val="24"/>
+          <w:lang w:val="pl-PL"/>
+        </w:rPr>
         <w:t>Porównania pomiędzy kodami:</w:t>
       </w:r>
     </w:p>
@@ -1099,13 +1191,15 @@
         </w:numPr>
         <w:jc w:val="both"/>
         <w:rPr>
-          <w:sz w:val="24"/>
-          <w:szCs w:val="24"/>
-          <w:lang w:val="pl-PL"/>
-        </w:rPr>
-      </w:pPr>
-      <w:r>
-        <w:rPr>
+          <w:rFonts w:ascii="Times New Roman" w:hAnsi="Times New Roman" w:cs="Times New Roman"/>
+          <w:sz w:val="24"/>
+          <w:szCs w:val="24"/>
+          <w:lang w:val="pl-PL"/>
+        </w:rPr>
+      </w:pPr>
+      <w:r>
+        <w:rPr>
+          <w:rFonts w:ascii="Times New Roman" w:hAnsi="Times New Roman" w:cs="Times New Roman"/>
           <w:sz w:val="24"/>
           <w:szCs w:val="24"/>
           <w:lang w:val="pl-PL"/>
@@ -1114,6 +1208,7 @@
       </w:r>
       <w:r>
         <w:rPr>
+          <w:rFonts w:ascii="Times New Roman" w:hAnsi="Times New Roman" w:cs="Times New Roman"/>
           <w:sz w:val="24"/>
           <w:szCs w:val="24"/>
           <w:lang w:val="pl-PL"/>
@@ -1122,11 +1217,22 @@
       </w:r>
       <w:r>
         <w:rPr>
-          <w:sz w:val="24"/>
-          <w:szCs w:val="24"/>
-          <w:lang w:val="pl-PL"/>
-        </w:rPr>
-        <w:t xml:space="preserve"> z których stworzony został kod UPC, będzie zawsze taki sam, niezależnie od miejsca składowania towaru lub jego cech. Kody SKU natomiast mogą zmieniać postać i sposób szyfrowania dla danego przedmiotu, w zależności od dystrybutora towaru.</w:t>
+          <w:rFonts w:ascii="Times New Roman" w:hAnsi="Times New Roman" w:cs="Times New Roman"/>
+          <w:sz w:val="24"/>
+          <w:szCs w:val="24"/>
+          <w:lang w:val="pl-PL"/>
+        </w:rPr>
+        <w:t xml:space="preserve"> z których stworzony został kod UPC, będzie zawsze taki sam, niezależnie od miejsca składowania towaru lub jego cech. Kody SKU natomiast </w:t>
+      </w:r>
+      <w:r>
+        <w:rPr>
+          <w:rFonts w:ascii="Times New Roman" w:hAnsi="Times New Roman" w:cs="Times New Roman"/>
+          <w:sz w:val="24"/>
+          <w:szCs w:val="24"/>
+          <w:lang w:val="pl-PL"/>
+        </w:rPr>
+        <w:lastRenderedPageBreak/>
+        <w:t>mogą zmieniać postać i sposób szyfrowania dla danego przedmiotu, w zależności od dystrybutora towaru.</w:t>
       </w:r>
     </w:p>
     <w:p>
@@ -1138,13 +1244,15 @@
         </w:numPr>
         <w:jc w:val="both"/>
         <w:rPr>
-          <w:sz w:val="24"/>
-          <w:szCs w:val="24"/>
-          <w:lang w:val="pl-PL"/>
-        </w:rPr>
-      </w:pPr>
-      <w:r>
-        <w:rPr>
+          <w:rFonts w:ascii="Times New Roman" w:hAnsi="Times New Roman" w:cs="Times New Roman"/>
+          <w:sz w:val="24"/>
+          <w:szCs w:val="24"/>
+          <w:lang w:val="pl-PL"/>
+        </w:rPr>
+      </w:pPr>
+      <w:r>
+        <w:rPr>
+          <w:rFonts w:ascii="Times New Roman" w:hAnsi="Times New Roman" w:cs="Times New Roman"/>
           <w:sz w:val="24"/>
           <w:szCs w:val="24"/>
           <w:lang w:val="pl-PL"/>
@@ -1153,6 +1261,7 @@
       </w:r>
       <w:r>
         <w:rPr>
+          <w:rFonts w:ascii="Times New Roman" w:hAnsi="Times New Roman" w:cs="Times New Roman"/>
           <w:sz w:val="24"/>
           <w:szCs w:val="24"/>
           <w:lang w:val="pl-PL"/>
@@ -1161,6 +1270,7 @@
       </w:r>
       <w:r>
         <w:rPr>
+          <w:rFonts w:ascii="Times New Roman" w:hAnsi="Times New Roman" w:cs="Times New Roman"/>
           <w:sz w:val="24"/>
           <w:szCs w:val="24"/>
           <w:lang w:val="pl-PL"/>
@@ -1177,13 +1287,15 @@
         </w:numPr>
         <w:jc w:val="both"/>
         <w:rPr>
-          <w:sz w:val="24"/>
-          <w:szCs w:val="24"/>
-          <w:lang w:val="pl-PL"/>
-        </w:rPr>
-      </w:pPr>
-      <w:r>
-        <w:rPr>
+          <w:rFonts w:ascii="Times New Roman" w:hAnsi="Times New Roman" w:cs="Times New Roman"/>
+          <w:sz w:val="24"/>
+          <w:szCs w:val="24"/>
+          <w:lang w:val="pl-PL"/>
+        </w:rPr>
+      </w:pPr>
+      <w:r>
+        <w:rPr>
+          <w:rFonts w:ascii="Times New Roman" w:hAnsi="Times New Roman" w:cs="Times New Roman"/>
           <w:sz w:val="24"/>
           <w:szCs w:val="24"/>
           <w:lang w:val="pl-PL"/>
@@ -1192,6 +1304,7 @@
       </w:r>
       <w:r>
         <w:rPr>
+          <w:rFonts w:ascii="Times New Roman" w:hAnsi="Times New Roman" w:cs="Times New Roman"/>
           <w:sz w:val="24"/>
           <w:szCs w:val="24"/>
           <w:lang w:val="pl-PL"/>
@@ -1200,6 +1313,7 @@
       </w:r>
       <w:r>
         <w:rPr>
+          <w:rFonts w:ascii="Times New Roman" w:hAnsi="Times New Roman" w:cs="Times New Roman"/>
           <w:sz w:val="24"/>
           <w:szCs w:val="24"/>
           <w:lang w:val="pl-PL"/>
@@ -1208,6 +1322,7 @@
       </w:r>
       <w:r>
         <w:rPr>
+          <w:rFonts w:ascii="Times New Roman" w:hAnsi="Times New Roman" w:cs="Times New Roman"/>
           <w:sz w:val="24"/>
           <w:szCs w:val="24"/>
           <w:lang w:val="pl-PL"/>
@@ -1216,6 +1331,7 @@
       </w:r>
       <w:r>
         <w:rPr>
+          <w:rFonts w:ascii="Times New Roman" w:hAnsi="Times New Roman" w:cs="Times New Roman"/>
           <w:sz w:val="24"/>
           <w:szCs w:val="24"/>
           <w:lang w:val="pl-PL"/>
@@ -1224,6 +1340,7 @@
       </w:r>
       <w:r>
         <w:rPr>
+          <w:rFonts w:ascii="Times New Roman" w:hAnsi="Times New Roman" w:cs="Times New Roman"/>
           <w:sz w:val="24"/>
           <w:szCs w:val="24"/>
           <w:lang w:val="pl-PL"/>
@@ -1232,6 +1349,7 @@
       </w:r>
       <w:r>
         <w:rPr>
+          <w:rFonts w:ascii="Times New Roman" w:hAnsi="Times New Roman" w:cs="Times New Roman"/>
           <w:sz w:val="24"/>
           <w:szCs w:val="24"/>
           <w:lang w:val="pl-PL"/>
@@ -1248,13 +1366,15 @@
         </w:numPr>
         <w:jc w:val="both"/>
         <w:rPr>
-          <w:sz w:val="24"/>
-          <w:szCs w:val="24"/>
-          <w:lang w:val="pl-PL"/>
-        </w:rPr>
-      </w:pPr>
-      <w:r>
-        <w:rPr>
+          <w:rFonts w:ascii="Times New Roman" w:hAnsi="Times New Roman" w:cs="Times New Roman"/>
+          <w:sz w:val="24"/>
+          <w:szCs w:val="24"/>
+          <w:lang w:val="pl-PL"/>
+        </w:rPr>
+      </w:pPr>
+      <w:r>
+        <w:rPr>
+          <w:rFonts w:ascii="Times New Roman" w:hAnsi="Times New Roman" w:cs="Times New Roman"/>
           <w:sz w:val="24"/>
           <w:szCs w:val="24"/>
           <w:lang w:val="pl-PL"/>
@@ -1263,6 +1383,7 @@
       </w:r>
       <w:r>
         <w:rPr>
+          <w:rFonts w:ascii="Times New Roman" w:hAnsi="Times New Roman" w:cs="Times New Roman"/>
           <w:sz w:val="24"/>
           <w:szCs w:val="24"/>
           <w:lang w:val="pl-PL"/>
@@ -1271,6 +1392,7 @@
       </w:r>
       <w:r>
         <w:rPr>
+          <w:rFonts w:ascii="Times New Roman" w:hAnsi="Times New Roman" w:cs="Times New Roman"/>
           <w:sz w:val="24"/>
           <w:szCs w:val="24"/>
           <w:lang w:val="pl-PL"/>
@@ -1279,22 +1401,16 @@
       </w:r>
       <w:r>
         <w:rPr>
-          <w:sz w:val="24"/>
-          <w:szCs w:val="24"/>
-          <w:lang w:val="pl-PL"/>
-        </w:rPr>
-        <w:t>zawsz</w:t>
-      </w:r>
-      <w:r>
-        <w:rPr>
-          <w:sz w:val="24"/>
-          <w:szCs w:val="24"/>
-          <w:lang w:val="pl-PL"/>
-        </w:rPr>
-        <w:t xml:space="preserve">e </w:t>
-      </w:r>
-      <w:r>
-        <w:rPr>
+          <w:rFonts w:ascii="Times New Roman" w:hAnsi="Times New Roman" w:cs="Times New Roman"/>
+          <w:sz w:val="24"/>
+          <w:szCs w:val="24"/>
+          <w:lang w:val="pl-PL"/>
+        </w:rPr>
+        <w:t xml:space="preserve">zawsze </w:t>
+      </w:r>
+      <w:r>
+        <w:rPr>
+          <w:rFonts w:ascii="Times New Roman" w:hAnsi="Times New Roman" w:cs="Times New Roman"/>
           <w:sz w:val="24"/>
           <w:szCs w:val="24"/>
           <w:lang w:val="pl-PL"/>
@@ -1311,13 +1427,15 @@
         </w:numPr>
         <w:jc w:val="both"/>
         <w:rPr>
-          <w:sz w:val="24"/>
-          <w:szCs w:val="24"/>
-          <w:lang w:val="pl-PL"/>
-        </w:rPr>
-      </w:pPr>
-      <w:r>
-        <w:rPr>
+          <w:rFonts w:ascii="Times New Roman" w:hAnsi="Times New Roman" w:cs="Times New Roman"/>
+          <w:sz w:val="24"/>
+          <w:szCs w:val="24"/>
+          <w:lang w:val="pl-PL"/>
+        </w:rPr>
+      </w:pPr>
+      <w:r>
+        <w:rPr>
+          <w:rFonts w:ascii="Times New Roman" w:hAnsi="Times New Roman" w:cs="Times New Roman"/>
           <w:sz w:val="24"/>
           <w:szCs w:val="24"/>
           <w:lang w:val="pl-PL"/>
@@ -1326,6 +1444,7 @@
       </w:r>
       <w:r>
         <w:rPr>
+          <w:rFonts w:ascii="Times New Roman" w:hAnsi="Times New Roman" w:cs="Times New Roman"/>
           <w:sz w:val="24"/>
           <w:szCs w:val="24"/>
           <w:lang w:val="pl-PL"/>
@@ -1334,6 +1453,7 @@
       </w:r>
       <w:r>
         <w:rPr>
+          <w:rFonts w:ascii="Times New Roman" w:hAnsi="Times New Roman" w:cs="Times New Roman"/>
           <w:sz w:val="24"/>
           <w:szCs w:val="24"/>
           <w:lang w:val="pl-PL"/>
@@ -1342,6 +1462,7 @@
       </w:r>
       <w:r>
         <w:rPr>
+          <w:rFonts w:ascii="Times New Roman" w:hAnsi="Times New Roman" w:cs="Times New Roman"/>
           <w:sz w:val="24"/>
           <w:szCs w:val="24"/>
           <w:lang w:val="pl-PL"/>
@@ -1350,6 +1471,7 @@
       </w:r>
       <w:r>
         <w:rPr>
+          <w:rFonts w:ascii="Times New Roman" w:hAnsi="Times New Roman" w:cs="Times New Roman"/>
           <w:sz w:val="24"/>
           <w:szCs w:val="24"/>
           <w:lang w:val="pl-PL"/>
@@ -1358,6 +1480,7 @@
       </w:r>
       <w:r>
         <w:rPr>
+          <w:rFonts w:ascii="Times New Roman" w:hAnsi="Times New Roman" w:cs="Times New Roman"/>
           <w:sz w:val="24"/>
           <w:szCs w:val="24"/>
           <w:lang w:val="pl-PL"/>
@@ -1366,6 +1489,7 @@
       </w:r>
       <w:r>
         <w:rPr>
+          <w:rFonts w:ascii="Times New Roman" w:hAnsi="Times New Roman" w:cs="Times New Roman"/>
           <w:sz w:val="24"/>
           <w:szCs w:val="24"/>
           <w:lang w:val="pl-PL"/>
@@ -1374,6 +1498,7 @@
       </w:r>
       <w:r>
         <w:rPr>
+          <w:rFonts w:ascii="Times New Roman" w:hAnsi="Times New Roman" w:cs="Times New Roman"/>
           <w:sz w:val="24"/>
           <w:szCs w:val="24"/>
           <w:lang w:val="pl-PL"/>
@@ -1387,6 +1512,7 @@
         <w:ind w:left="1440"/>
         <w:jc w:val="both"/>
         <w:rPr>
+          <w:rFonts w:ascii="Times New Roman" w:hAnsi="Times New Roman" w:cs="Times New Roman"/>
           <w:sz w:val="24"/>
           <w:szCs w:val="24"/>
           <w:lang w:val="pl-PL"/>
@@ -1397,23 +1523,27 @@
       <w:pPr>
         <w:pStyle w:val="Heading1"/>
         <w:rPr>
-          <w:lang w:val="pl-PL"/>
-        </w:rPr>
-      </w:pPr>
-      <w:r>
-        <w:rPr>
+          <w:rFonts w:ascii="Times New Roman" w:hAnsi="Times New Roman" w:cs="Times New Roman"/>
+          <w:lang w:val="pl-PL"/>
+        </w:rPr>
+      </w:pPr>
+      <w:r>
+        <w:rPr>
+          <w:rFonts w:ascii="Times New Roman" w:hAnsi="Times New Roman" w:cs="Times New Roman"/>
           <w:lang w:val="pl-PL"/>
         </w:rPr>
         <w:t xml:space="preserve">- Przykłady zastosowań kodów </w:t>
       </w:r>
       <w:r>
         <w:rPr>
+          <w:rFonts w:ascii="Times New Roman" w:hAnsi="Times New Roman" w:cs="Times New Roman"/>
           <w:lang w:val="pl-PL"/>
         </w:rPr>
         <w:t xml:space="preserve">SKU </w:t>
       </w:r>
       <w:r>
         <w:rPr>
+          <w:rFonts w:ascii="Times New Roman" w:hAnsi="Times New Roman" w:cs="Times New Roman"/>
           <w:lang w:val="pl-PL"/>
         </w:rPr>
         <w:t>w firmach</w:t>
@@ -1422,6 +1552,7 @@
     <w:p>
       <w:pPr>
         <w:rPr>
+          <w:rFonts w:ascii="Times New Roman" w:hAnsi="Times New Roman" w:cs="Times New Roman"/>
           <w:sz w:val="24"/>
           <w:szCs w:val="24"/>
           <w:lang w:val="pl-PL"/>
@@ -1433,17 +1564,17 @@
         <w:pStyle w:val="ListParagraph"/>
         <w:jc w:val="both"/>
         <w:rPr>
-          <w:rFonts w:cstheme="minorHAnsi"/>
-          <w:b/>
-          <w:bCs/>
-          <w:sz w:val="24"/>
-          <w:szCs w:val="24"/>
-          <w:lang w:val="pl-PL"/>
-        </w:rPr>
-      </w:pPr>
-      <w:r>
-        <w:rPr>
-          <w:rFonts w:cstheme="minorHAnsi"/>
+          <w:rFonts w:ascii="Times New Roman" w:hAnsi="Times New Roman" w:cs="Times New Roman"/>
+          <w:b/>
+          <w:bCs/>
+          <w:sz w:val="24"/>
+          <w:szCs w:val="24"/>
+          <w:lang w:val="pl-PL"/>
+        </w:rPr>
+      </w:pPr>
+      <w:r>
+        <w:rPr>
+          <w:rFonts w:ascii="Times New Roman" w:hAnsi="Times New Roman" w:cs="Times New Roman"/>
           <w:b/>
           <w:bCs/>
           <w:sz w:val="24"/>
@@ -1458,15 +1589,15 @@
         <w:ind w:left="720"/>
         <w:jc w:val="both"/>
         <w:rPr>
-          <w:rFonts w:cstheme="minorHAnsi"/>
-          <w:sz w:val="24"/>
-          <w:szCs w:val="24"/>
-          <w:lang w:val="pl-PL"/>
-        </w:rPr>
-      </w:pPr>
-      <w:r>
-        <w:rPr>
-          <w:rFonts w:cstheme="minorHAnsi"/>
+          <w:rFonts w:ascii="Times New Roman" w:hAnsi="Times New Roman" w:cs="Times New Roman"/>
+          <w:sz w:val="24"/>
+          <w:szCs w:val="24"/>
+          <w:lang w:val="pl-PL"/>
+        </w:rPr>
+      </w:pPr>
+      <w:r>
+        <w:rPr>
+          <w:rFonts w:ascii="Times New Roman" w:hAnsi="Times New Roman" w:cs="Times New Roman"/>
           <w:sz w:val="24"/>
           <w:szCs w:val="24"/>
           <w:lang w:val="pl-PL"/>
@@ -1475,7 +1606,7 @@
       </w:r>
       <w:r>
         <w:rPr>
-          <w:rFonts w:cstheme="minorHAnsi"/>
+          <w:rFonts w:ascii="Times New Roman" w:hAnsi="Times New Roman" w:cs="Times New Roman"/>
           <w:sz w:val="24"/>
           <w:szCs w:val="24"/>
           <w:lang w:val="pl-PL"/>
@@ -1484,7 +1615,7 @@
       </w:r>
       <w:r>
         <w:rPr>
-          <w:rFonts w:cstheme="minorHAnsi"/>
+          <w:rFonts w:ascii="Times New Roman" w:hAnsi="Times New Roman" w:cs="Times New Roman"/>
           <w:sz w:val="24"/>
           <w:szCs w:val="24"/>
           <w:lang w:val="pl-PL"/>
@@ -1493,7 +1624,7 @@
       </w:r>
       <w:r>
         <w:rPr>
-          <w:rFonts w:cstheme="minorHAnsi"/>
+          <w:rFonts w:ascii="Times New Roman" w:hAnsi="Times New Roman" w:cs="Times New Roman"/>
           <w:sz w:val="24"/>
           <w:szCs w:val="24"/>
           <w:lang w:val="pl-PL"/>
@@ -1506,15 +1637,15 @@
         <w:ind w:left="720"/>
         <w:jc w:val="both"/>
         <w:rPr>
-          <w:rFonts w:cstheme="minorHAnsi"/>
-          <w:sz w:val="24"/>
-          <w:szCs w:val="24"/>
-          <w:lang w:val="pl-PL"/>
-        </w:rPr>
-      </w:pPr>
-      <w:r>
-        <w:rPr>
-          <w:rFonts w:cstheme="minorHAnsi"/>
+          <w:rFonts w:ascii="Times New Roman" w:hAnsi="Times New Roman" w:cs="Times New Roman"/>
+          <w:sz w:val="24"/>
+          <w:szCs w:val="24"/>
+          <w:lang w:val="pl-PL"/>
+        </w:rPr>
+      </w:pPr>
+      <w:r>
+        <w:rPr>
+          <w:rFonts w:ascii="Times New Roman" w:hAnsi="Times New Roman" w:cs="Times New Roman"/>
           <w:sz w:val="24"/>
           <w:szCs w:val="24"/>
           <w:lang w:val="pl-PL"/>
@@ -1523,7 +1654,7 @@
       </w:r>
       <w:r>
         <w:rPr>
-          <w:rFonts w:cstheme="minorHAnsi"/>
+          <w:rFonts w:ascii="Times New Roman" w:hAnsi="Times New Roman" w:cs="Times New Roman"/>
           <w:sz w:val="24"/>
           <w:szCs w:val="24"/>
           <w:lang w:val="pl-PL"/>
@@ -1532,7 +1663,7 @@
       </w:r>
       <w:r>
         <w:rPr>
-          <w:rFonts w:cstheme="minorHAnsi"/>
+          <w:rFonts w:ascii="Times New Roman" w:hAnsi="Times New Roman" w:cs="Times New Roman"/>
           <w:sz w:val="24"/>
           <w:szCs w:val="24"/>
           <w:lang w:val="pl-PL"/>
@@ -1549,17 +1680,17 @@
         </w:numPr>
         <w:jc w:val="both"/>
         <w:rPr>
-          <w:rFonts w:cstheme="minorHAnsi"/>
-          <w:b/>
-          <w:bCs/>
-          <w:sz w:val="24"/>
-          <w:szCs w:val="24"/>
-          <w:lang w:val="pl-PL"/>
-        </w:rPr>
-      </w:pPr>
-      <w:r>
-        <w:rPr>
-          <w:rFonts w:cstheme="minorHAnsi"/>
+          <w:rFonts w:ascii="Times New Roman" w:hAnsi="Times New Roman" w:cs="Times New Roman"/>
+          <w:b/>
+          <w:bCs/>
+          <w:sz w:val="24"/>
+          <w:szCs w:val="24"/>
+          <w:lang w:val="pl-PL"/>
+        </w:rPr>
+      </w:pPr>
+      <w:r>
+        <w:rPr>
+          <w:rFonts w:ascii="Times New Roman" w:hAnsi="Times New Roman" w:cs="Times New Roman"/>
           <w:b/>
           <w:bCs/>
           <w:sz w:val="24"/>
@@ -1575,14 +1706,14 @@
         <w:ind w:left="1440"/>
         <w:jc w:val="both"/>
         <w:rPr>
-          <w:rFonts w:cstheme="minorHAnsi"/>
-          <w:sz w:val="24"/>
-          <w:szCs w:val="24"/>
-        </w:rPr>
-      </w:pPr>
-      <w:r>
-        <w:rPr>
-          <w:rFonts w:cstheme="minorHAnsi"/>
+          <w:rFonts w:ascii="Times New Roman" w:hAnsi="Times New Roman" w:cs="Times New Roman"/>
+          <w:sz w:val="24"/>
+          <w:szCs w:val="24"/>
+        </w:rPr>
+      </w:pPr>
+      <w:r>
+        <w:rPr>
+          <w:rFonts w:ascii="Times New Roman" w:hAnsi="Times New Roman" w:cs="Times New Roman"/>
           <w:sz w:val="24"/>
           <w:szCs w:val="24"/>
           <w:lang w:val="pl-PL"/>
@@ -1592,7 +1723,7 @@
       <w:proofErr w:type="spellStart"/>
       <w:r>
         <w:rPr>
-          <w:rFonts w:cstheme="minorHAnsi"/>
+          <w:rFonts w:ascii="Times New Roman" w:hAnsi="Times New Roman" w:cs="Times New Roman"/>
           <w:sz w:val="24"/>
           <w:szCs w:val="24"/>
         </w:rPr>
@@ -1600,7 +1731,7 @@
       </w:r>
       <w:r>
         <w:rPr>
-          <w:rFonts w:cstheme="minorHAnsi"/>
+          <w:rFonts w:ascii="Times New Roman" w:hAnsi="Times New Roman" w:cs="Times New Roman"/>
           <w:sz w:val="24"/>
           <w:szCs w:val="24"/>
         </w:rPr>
@@ -1609,7 +1740,7 @@
       <w:proofErr w:type="spellEnd"/>
       <w:r>
         <w:rPr>
-          <w:rFonts w:cstheme="minorHAnsi"/>
+          <w:rFonts w:ascii="Times New Roman" w:hAnsi="Times New Roman" w:cs="Times New Roman"/>
           <w:sz w:val="24"/>
           <w:szCs w:val="24"/>
         </w:rPr>
@@ -1622,7 +1753,7 @@
         <w:ind w:left="1440"/>
         <w:jc w:val="both"/>
         <w:rPr>
-          <w:rFonts w:cstheme="minorHAnsi"/>
+          <w:rFonts w:ascii="Times New Roman" w:hAnsi="Times New Roman" w:cs="Times New Roman"/>
           <w:sz w:val="24"/>
           <w:szCs w:val="24"/>
         </w:rPr>
@@ -1634,7 +1765,7 @@
         <w:ind w:left="1440"/>
         <w:jc w:val="both"/>
         <w:rPr>
-          <w:rFonts w:cstheme="minorHAnsi"/>
+          <w:rFonts w:ascii="Times New Roman" w:hAnsi="Times New Roman" w:cs="Times New Roman"/>
           <w:i/>
           <w:iCs/>
           <w:sz w:val="24"/>
@@ -1643,7 +1774,7 @@
       </w:pPr>
       <w:r>
         <w:rPr>
-          <w:rFonts w:cstheme="minorHAnsi"/>
+          <w:rFonts w:ascii="Times New Roman" w:hAnsi="Times New Roman" w:cs="Times New Roman"/>
           <w:b/>
           <w:bCs/>
           <w:sz w:val="24"/>
@@ -1653,7 +1784,7 @@
       </w:r>
       <w:r>
         <w:rPr>
-          <w:rFonts w:cstheme="minorHAnsi"/>
+          <w:rFonts w:ascii="Times New Roman" w:hAnsi="Times New Roman" w:cs="Times New Roman"/>
           <w:b/>
           <w:bCs/>
           <w:sz w:val="24"/>
@@ -1663,7 +1794,7 @@
       </w:r>
       <w:r>
         <w:rPr>
-          <w:rFonts w:cstheme="minorHAnsi"/>
+          <w:rFonts w:ascii="Times New Roman" w:hAnsi="Times New Roman" w:cs="Times New Roman"/>
           <w:i/>
           <w:iCs/>
           <w:sz w:val="24"/>
@@ -1678,16 +1809,16 @@
         <w:ind w:left="1440"/>
         <w:jc w:val="both"/>
         <w:rPr>
-          <w:rFonts w:cstheme="minorHAnsi"/>
-          <w:b/>
-          <w:bCs/>
-          <w:sz w:val="24"/>
-          <w:szCs w:val="24"/>
-        </w:rPr>
-      </w:pPr>
-      <w:r>
-        <w:rPr>
-          <w:rFonts w:cstheme="minorHAnsi"/>
+          <w:rFonts w:ascii="Times New Roman" w:hAnsi="Times New Roman" w:cs="Times New Roman"/>
+          <w:b/>
+          <w:bCs/>
+          <w:sz w:val="24"/>
+          <w:szCs w:val="24"/>
+        </w:rPr>
+      </w:pPr>
+      <w:r>
+        <w:rPr>
+          <w:rFonts w:ascii="Times New Roman" w:hAnsi="Times New Roman" w:cs="Times New Roman"/>
           <w:b/>
           <w:bCs/>
           <w:sz w:val="24"/>
@@ -1697,7 +1828,7 @@
       </w:r>
       <w:r>
         <w:rPr>
-          <w:rFonts w:cstheme="minorHAnsi"/>
+          <w:rFonts w:ascii="Times New Roman" w:hAnsi="Times New Roman" w:cs="Times New Roman"/>
           <w:b/>
           <w:bCs/>
           <w:sz w:val="24"/>
@@ -1707,23 +1838,13 @@
       </w:r>
       <w:r>
         <w:rPr>
-          <w:rFonts w:cstheme="minorHAnsi"/>
+          <w:rFonts w:ascii="Times New Roman" w:hAnsi="Times New Roman" w:cs="Times New Roman"/>
           <w:i/>
           <w:iCs/>
           <w:sz w:val="24"/>
           <w:szCs w:val="24"/>
         </w:rPr>
-        <w:t>Nike Dunk Low Retro White Black</w:t>
-      </w:r>
-      <w:r>
-        <w:rPr>
-          <w:rFonts w:cstheme="minorHAnsi"/>
-          <w:i/>
-          <w:iCs/>
-          <w:sz w:val="24"/>
-          <w:szCs w:val="24"/>
-        </w:rPr>
-        <w:t xml:space="preserve"> *(2021)</w:t>
+        <w:t>Nike Dunk Low Retro White Black *(2021)</w:t>
       </w:r>
     </w:p>
     <w:p>
@@ -1732,16 +1853,16 @@
         <w:ind w:left="1440"/>
         <w:jc w:val="both"/>
         <w:rPr>
-          <w:rFonts w:cstheme="minorHAnsi"/>
-          <w:b/>
-          <w:bCs/>
-          <w:sz w:val="24"/>
-          <w:szCs w:val="24"/>
-        </w:rPr>
-      </w:pPr>
-      <w:r>
-        <w:rPr>
-          <w:rFonts w:cstheme="minorHAnsi"/>
+          <w:rFonts w:ascii="Times New Roman" w:hAnsi="Times New Roman" w:cs="Times New Roman"/>
+          <w:b/>
+          <w:bCs/>
+          <w:sz w:val="24"/>
+          <w:szCs w:val="24"/>
+        </w:rPr>
+      </w:pPr>
+      <w:r>
+        <w:rPr>
+          <w:rFonts w:ascii="Times New Roman" w:hAnsi="Times New Roman" w:cs="Times New Roman"/>
           <w:b/>
           <w:bCs/>
           <w:sz w:val="24"/>
@@ -1751,7 +1872,7 @@
       </w:r>
       <w:r>
         <w:rPr>
-          <w:rFonts w:cstheme="minorHAnsi"/>
+          <w:rFonts w:ascii="Times New Roman" w:hAnsi="Times New Roman" w:cs="Times New Roman"/>
           <w:b/>
           <w:bCs/>
           <w:caps/>
@@ -1765,7 +1886,7 @@
       </w:r>
       <w:r>
         <w:rPr>
-          <w:rFonts w:cstheme="minorHAnsi"/>
+          <w:rFonts w:ascii="Times New Roman" w:hAnsi="Times New Roman" w:cs="Times New Roman"/>
           <w:b/>
           <w:bCs/>
           <w:caps/>
@@ -1775,11 +1896,48 @@
           <w:szCs w:val="24"/>
           <w:shd w:val="clear" w:color="auto" w:fill="FFFFFF"/>
         </w:rPr>
-        <w:t xml:space="preserve"> </w:t>
-      </w:r>
-      <w:r>
-        <w:rPr>
-          <w:rFonts w:cstheme="minorHAnsi"/>
+        <w:t xml:space="preserve"> – </w:t>
+      </w:r>
+      <w:r>
+        <w:rPr>
+          <w:rFonts w:ascii="Times New Roman" w:hAnsi="Times New Roman" w:cs="Times New Roman"/>
+          <w:i/>
+          <w:iCs/>
+          <w:sz w:val="24"/>
+          <w:szCs w:val="24"/>
+        </w:rPr>
+        <w:t xml:space="preserve">Nike Blazer Mid Off-White All </w:t>
+      </w:r>
+      <w:proofErr w:type="spellStart"/>
+      <w:r>
+        <w:rPr>
+          <w:rFonts w:ascii="Times New Roman" w:hAnsi="Times New Roman" w:cs="Times New Roman"/>
+          <w:i/>
+          <w:iCs/>
+          <w:sz w:val="24"/>
+          <w:szCs w:val="24"/>
+        </w:rPr>
+        <w:t>Hallow’s</w:t>
+      </w:r>
+      <w:proofErr w:type="spellEnd"/>
+      <w:r>
+        <w:rPr>
+          <w:rFonts w:ascii="Times New Roman" w:hAnsi="Times New Roman" w:cs="Times New Roman"/>
+          <w:i/>
+          <w:iCs/>
+          <w:sz w:val="24"/>
+          <w:szCs w:val="24"/>
+        </w:rPr>
+        <w:t xml:space="preserve"> Eve</w:t>
+      </w:r>
+    </w:p>
+    <w:p>
+      <w:pPr>
+        <w:pStyle w:val="ListParagraph"/>
+        <w:ind w:left="1440"/>
+        <w:jc w:val="both"/>
+        <w:rPr>
+          <w:rFonts w:ascii="Times New Roman" w:hAnsi="Times New Roman" w:cs="Times New Roman"/>
           <w:b/>
           <w:bCs/>
           <w:caps/>
@@ -1788,12 +1946,23 @@
           <w:sz w:val="24"/>
           <w:szCs w:val="24"/>
           <w:shd w:val="clear" w:color="auto" w:fill="FFFFFF"/>
-        </w:rPr>
-        <w:t>–</w:t>
-      </w:r>
-      <w:r>
-        <w:rPr>
-          <w:rFonts w:cstheme="minorHAnsi"/>
+          <w:lang w:val="pl-PL"/>
+        </w:rPr>
+      </w:pPr>
+      <w:r>
+        <w:rPr>
+          <w:rFonts w:ascii="Times New Roman" w:hAnsi="Times New Roman" w:cs="Times New Roman"/>
+          <w:b/>
+          <w:bCs/>
+          <w:sz w:val="24"/>
+          <w:szCs w:val="24"/>
+          <w:lang w:val="pl-PL"/>
+        </w:rPr>
+        <w:t>-</w:t>
+      </w:r>
+      <w:r>
+        <w:rPr>
+          <w:rFonts w:ascii="Times New Roman" w:hAnsi="Times New Roman" w:cs="Times New Roman"/>
           <w:b/>
           <w:bCs/>
           <w:caps/>
@@ -1802,69 +1971,13 @@
           <w:sz w:val="24"/>
           <w:szCs w:val="24"/>
           <w:shd w:val="clear" w:color="auto" w:fill="FFFFFF"/>
-        </w:rPr>
-        <w:t xml:space="preserve"> </w:t>
-      </w:r>
-      <w:r>
-        <w:rPr>
-          <w:rFonts w:cstheme="minorHAnsi"/>
-          <w:i/>
-          <w:iCs/>
-          <w:sz w:val="24"/>
-          <w:szCs w:val="24"/>
-        </w:rPr>
-        <w:t xml:space="preserve">Nike </w:t>
-      </w:r>
-      <w:r>
-        <w:rPr>
-          <w:rFonts w:cstheme="minorHAnsi"/>
-          <w:i/>
-          <w:iCs/>
-          <w:sz w:val="24"/>
-          <w:szCs w:val="24"/>
-        </w:rPr>
-        <w:t>Blazer</w:t>
-      </w:r>
-      <w:r>
-        <w:rPr>
-          <w:rFonts w:cstheme="minorHAnsi"/>
-          <w:i/>
-          <w:iCs/>
-          <w:sz w:val="24"/>
-          <w:szCs w:val="24"/>
-        </w:rPr>
-        <w:t xml:space="preserve"> Mid Off-White All </w:t>
-      </w:r>
-      <w:proofErr w:type="spellStart"/>
-      <w:r>
-        <w:rPr>
-          <w:rFonts w:cstheme="minorHAnsi"/>
-          <w:i/>
-          <w:iCs/>
-          <w:sz w:val="24"/>
-          <w:szCs w:val="24"/>
-        </w:rPr>
-        <w:t>Hallow’s</w:t>
-      </w:r>
-      <w:proofErr w:type="spellEnd"/>
-      <w:r>
-        <w:rPr>
-          <w:rFonts w:cstheme="minorHAnsi"/>
-          <w:i/>
-          <w:iCs/>
-          <w:sz w:val="24"/>
-          <w:szCs w:val="24"/>
-        </w:rPr>
-        <w:t xml:space="preserve"> Eve</w:t>
-      </w:r>
-    </w:p>
-    <w:p>
-      <w:pPr>
-        <w:pStyle w:val="ListParagraph"/>
-        <w:ind w:left="1440"/>
-        <w:jc w:val="both"/>
-        <w:rPr>
-          <w:rFonts w:cstheme="minorHAnsi"/>
+          <w:lang w:val="pl-PL"/>
+        </w:rPr>
+        <w:t xml:space="preserve"> DD6215-010</w:t>
+      </w:r>
+      <w:r>
+        <w:rPr>
+          <w:rFonts w:ascii="Times New Roman" w:hAnsi="Times New Roman" w:cs="Times New Roman"/>
           <w:b/>
           <w:bCs/>
           <w:caps/>
@@ -1875,21 +1988,27 @@
           <w:shd w:val="clear" w:color="auto" w:fill="FFFFFF"/>
           <w:lang w:val="pl-PL"/>
         </w:rPr>
-      </w:pPr>
-      <w:r>
-        <w:rPr>
-          <w:rFonts w:cstheme="minorHAnsi"/>
-          <w:b/>
-          <w:bCs/>
-          <w:sz w:val="24"/>
-          <w:szCs w:val="24"/>
-          <w:lang w:val="pl-PL"/>
-        </w:rPr>
-        <w:t>-</w:t>
-      </w:r>
-      <w:r>
-        <w:rPr>
-          <w:rFonts w:cstheme="minorHAnsi"/>
+        <w:t xml:space="preserve"> – </w:t>
+      </w:r>
+      <w:r>
+        <w:rPr>
+          <w:rFonts w:ascii="Times New Roman" w:hAnsi="Times New Roman" w:cs="Times New Roman"/>
+          <w:i/>
+          <w:iCs/>
+          <w:sz w:val="24"/>
+          <w:szCs w:val="24"/>
+          <w:lang w:val="pl-PL"/>
+        </w:rPr>
+        <w:t>Spodnie Nike Therma-FIT Czarne</w:t>
+      </w:r>
+    </w:p>
+    <w:p>
+      <w:pPr>
+        <w:pStyle w:val="ListParagraph"/>
+        <w:ind w:left="1440"/>
+        <w:jc w:val="both"/>
+        <w:rPr>
+          <w:rFonts w:ascii="Times New Roman" w:hAnsi="Times New Roman" w:cs="Times New Roman"/>
           <w:b/>
           <w:bCs/>
           <w:caps/>
@@ -1900,45 +2019,7 @@
           <w:shd w:val="clear" w:color="auto" w:fill="FFFFFF"/>
           <w:lang w:val="pl-PL"/>
         </w:rPr>
-        <w:t xml:space="preserve"> DD6215-010</w:t>
-      </w:r>
-      <w:r>
-        <w:rPr>
-          <w:rFonts w:cstheme="minorHAnsi"/>
-          <w:b/>
-          <w:bCs/>
-          <w:caps/>
-          <w:color w:val="0F0F0F"/>
-          <w:spacing w:val="1"/>
-          <w:sz w:val="24"/>
-          <w:szCs w:val="24"/>
-          <w:shd w:val="clear" w:color="auto" w:fill="FFFFFF"/>
-          <w:lang w:val="pl-PL"/>
-        </w:rPr>
-        <w:t xml:space="preserve"> – </w:t>
-      </w:r>
-      <w:r>
-        <w:rPr>
-          <w:rFonts w:cstheme="minorHAnsi"/>
-          <w:i/>
-          <w:iCs/>
-          <w:sz w:val="24"/>
-          <w:szCs w:val="24"/>
-          <w:lang w:val="pl-PL"/>
-        </w:rPr>
-        <w:t>Spodnie Nike Therma-F</w:t>
-      </w:r>
-      <w:r>
-        <w:rPr>
-          <w:rFonts w:cstheme="minorHAnsi"/>
-          <w:i/>
-          <w:iCs/>
-          <w:sz w:val="24"/>
-          <w:szCs w:val="24"/>
-          <w:lang w:val="pl-PL"/>
-        </w:rPr>
-        <w:t>IT Czarne</w:t>
-      </w:r>
+      </w:pPr>
     </w:p>
     <w:p>
       <w:pPr>
@@ -1946,18 +2027,39 @@
         <w:ind w:left="1440"/>
         <w:jc w:val="both"/>
         <w:rPr>
-          <w:rFonts w:cstheme="minorHAnsi"/>
-          <w:b/>
-          <w:bCs/>
-          <w:caps/>
-          <w:color w:val="0F0F0F"/>
-          <w:spacing w:val="1"/>
-          <w:sz w:val="24"/>
-          <w:szCs w:val="24"/>
-          <w:shd w:val="clear" w:color="auto" w:fill="FFFFFF"/>
-          <w:lang w:val="pl-PL"/>
-        </w:rPr>
-      </w:pPr>
+          <w:rFonts w:ascii="Times New Roman" w:hAnsi="Times New Roman" w:cs="Times New Roman"/>
+          <w:sz w:val="24"/>
+          <w:szCs w:val="24"/>
+          <w:lang w:val="pl-PL"/>
+        </w:rPr>
+      </w:pPr>
+      <w:r>
+        <w:rPr>
+          <w:rFonts w:ascii="Times New Roman" w:hAnsi="Times New Roman" w:cs="Times New Roman"/>
+          <w:sz w:val="24"/>
+          <w:szCs w:val="24"/>
+          <w:lang w:val="pl-PL"/>
+        </w:rPr>
+        <w:t xml:space="preserve">Pierwsza część kodu, przed myślnikiem, oznacza tutaj określony model buta, część po myślniku wskazuje na kolorystykę </w:t>
+      </w:r>
+      <w:r>
+        <w:rPr>
+          <w:rFonts w:ascii="Times New Roman" w:hAnsi="Times New Roman" w:cs="Times New Roman"/>
+          <w:sz w:val="24"/>
+          <w:szCs w:val="24"/>
+          <w:lang w:val="pl-PL"/>
+        </w:rPr>
+        <w:t>obuwia</w:t>
+      </w:r>
+      <w:r>
+        <w:rPr>
+          <w:rFonts w:ascii="Times New Roman" w:hAnsi="Times New Roman" w:cs="Times New Roman"/>
+          <w:sz w:val="24"/>
+          <w:szCs w:val="24"/>
+          <w:lang w:val="pl-PL"/>
+        </w:rPr>
+        <w:t>.</w:t>
+      </w:r>
     </w:p>
     <w:p>
       <w:pPr>
@@ -1965,38 +2067,139 @@
         <w:ind w:left="1440"/>
         <w:jc w:val="both"/>
         <w:rPr>
-          <w:rFonts w:cstheme="minorHAnsi"/>
-          <w:sz w:val="24"/>
-          <w:szCs w:val="24"/>
-          <w:lang w:val="pl-PL"/>
-        </w:rPr>
-      </w:pPr>
-      <w:r>
-        <w:rPr>
-          <w:rFonts w:cstheme="minorHAnsi"/>
-          <w:sz w:val="24"/>
-          <w:szCs w:val="24"/>
-          <w:lang w:val="pl-PL"/>
-        </w:rPr>
-        <w:t xml:space="preserve">Pierwsza część kodu, przed myślnikiem, oznacza tutaj określony model buta, część po myślniku wskazuje na kolorystykę </w:t>
-      </w:r>
-      <w:r>
-        <w:rPr>
-          <w:rFonts w:cstheme="minorHAnsi"/>
-          <w:sz w:val="24"/>
-          <w:szCs w:val="24"/>
-          <w:lang w:val="pl-PL"/>
-        </w:rPr>
-        <w:t>obuwia</w:t>
-      </w:r>
-      <w:r>
-        <w:rPr>
-          <w:rFonts w:cstheme="minorHAnsi"/>
-          <w:sz w:val="24"/>
-          <w:szCs w:val="24"/>
-          <w:lang w:val="pl-PL"/>
-        </w:rPr>
-        <w:t>.</w:t>
+          <w:rFonts w:ascii="Times New Roman" w:hAnsi="Times New Roman" w:cs="Times New Roman"/>
+          <w:sz w:val="24"/>
+          <w:szCs w:val="24"/>
+          <w:lang w:val="pl-PL"/>
+        </w:rPr>
+      </w:pPr>
+      <w:r>
+        <w:rPr>
+          <w:rFonts w:ascii="Times New Roman" w:hAnsi="Times New Roman" w:cs="Times New Roman"/>
+          <w:b/>
+          <w:bCs/>
+          <w:sz w:val="24"/>
+          <w:szCs w:val="24"/>
+          <w:lang w:val="pl-PL"/>
+        </w:rPr>
+        <w:t>*</w:t>
+      </w:r>
+      <w:r>
+        <w:rPr>
+          <w:rFonts w:ascii="Times New Roman" w:hAnsi="Times New Roman" w:cs="Times New Roman"/>
+          <w:sz w:val="24"/>
+          <w:szCs w:val="24"/>
+          <w:lang w:val="pl-PL"/>
+        </w:rPr>
+        <w:t xml:space="preserve"> - </w:t>
+      </w:r>
+      <w:r>
+        <w:rPr>
+          <w:rFonts w:ascii="Times New Roman" w:hAnsi="Times New Roman" w:cs="Times New Roman"/>
+          <w:sz w:val="24"/>
+          <w:szCs w:val="24"/>
+          <w:lang w:val="pl-PL"/>
+        </w:rPr>
+        <w:t xml:space="preserve"> </w:t>
+      </w:r>
+      <w:r>
+        <w:rPr>
+          <w:rFonts w:ascii="Times New Roman" w:hAnsi="Times New Roman" w:cs="Times New Roman"/>
+          <w:sz w:val="24"/>
+          <w:szCs w:val="24"/>
+          <w:lang w:val="pl-PL"/>
+        </w:rPr>
+        <w:t>N</w:t>
+      </w:r>
+      <w:r>
+        <w:rPr>
+          <w:rFonts w:ascii="Times New Roman" w:hAnsi="Times New Roman" w:cs="Times New Roman"/>
+          <w:sz w:val="24"/>
+          <w:szCs w:val="24"/>
+          <w:lang w:val="pl-PL"/>
+        </w:rPr>
+        <w:t xml:space="preserve">iektóre firmy mogą produkować nowsze wersje </w:t>
+      </w:r>
+      <w:r>
+        <w:rPr>
+          <w:rFonts w:ascii="Times New Roman" w:hAnsi="Times New Roman" w:cs="Times New Roman"/>
+          <w:sz w:val="24"/>
+          <w:szCs w:val="24"/>
+          <w:lang w:val="pl-PL"/>
+        </w:rPr>
+        <w:t xml:space="preserve">wcześniej wytwarzanego przez </w:t>
+      </w:r>
+      <w:r>
+        <w:rPr>
+          <w:rFonts w:ascii="Times New Roman" w:hAnsi="Times New Roman" w:cs="Times New Roman"/>
+          <w:sz w:val="24"/>
+          <w:szCs w:val="24"/>
+          <w:lang w:val="pl-PL"/>
+        </w:rPr>
+        <w:t>siebie</w:t>
+      </w:r>
+      <w:r>
+        <w:rPr>
+          <w:rFonts w:ascii="Times New Roman" w:hAnsi="Times New Roman" w:cs="Times New Roman"/>
+          <w:sz w:val="24"/>
+          <w:szCs w:val="24"/>
+          <w:lang w:val="pl-PL"/>
+        </w:rPr>
+        <w:t xml:space="preserve"> towaru. W zależności od firmy mogą one ponownie </w:t>
+      </w:r>
+      <w:r>
+        <w:rPr>
+          <w:rFonts w:ascii="Times New Roman" w:hAnsi="Times New Roman" w:cs="Times New Roman"/>
+          <w:sz w:val="24"/>
+          <w:szCs w:val="24"/>
+          <w:lang w:val="pl-PL"/>
+        </w:rPr>
+        <w:t>wykorzystać</w:t>
+      </w:r>
+      <w:r>
+        <w:rPr>
+          <w:rFonts w:ascii="Times New Roman" w:hAnsi="Times New Roman" w:cs="Times New Roman"/>
+          <w:sz w:val="24"/>
+          <w:szCs w:val="24"/>
+          <w:lang w:val="pl-PL"/>
+        </w:rPr>
+        <w:t xml:space="preserve"> kod</w:t>
+      </w:r>
+      <w:r>
+        <w:rPr>
+          <w:rFonts w:ascii="Times New Roman" w:hAnsi="Times New Roman" w:cs="Times New Roman"/>
+          <w:sz w:val="24"/>
+          <w:szCs w:val="24"/>
+          <w:lang w:val="pl-PL"/>
+        </w:rPr>
+        <w:t xml:space="preserve"> </w:t>
+      </w:r>
+      <w:r>
+        <w:rPr>
+          <w:rFonts w:ascii="Times New Roman" w:hAnsi="Times New Roman" w:cs="Times New Roman"/>
+          <w:sz w:val="24"/>
+          <w:szCs w:val="24"/>
+          <w:lang w:val="pl-PL"/>
+        </w:rPr>
+        <w:t>SKU z poprzednich lat, ale często można zaobserwować zjawisko, w którym identycznie wyglądający produkt będzie miał inny kod SKU</w:t>
+      </w:r>
+      <w:r>
+        <w:rPr>
+          <w:rFonts w:ascii="Times New Roman" w:hAnsi="Times New Roman" w:cs="Times New Roman"/>
+          <w:sz w:val="24"/>
+          <w:szCs w:val="24"/>
+          <w:lang w:val="pl-PL"/>
+        </w:rPr>
+        <w:t xml:space="preserve"> od poprzednika</w:t>
+      </w:r>
+      <w:r>
+        <w:rPr>
+          <w:rFonts w:ascii="Times New Roman" w:hAnsi="Times New Roman" w:cs="Times New Roman"/>
+          <w:sz w:val="24"/>
+          <w:szCs w:val="24"/>
+          <w:lang w:val="pl-PL"/>
+        </w:rPr>
+        <w:t>. Zabieg ten miał miejsce w przypadku pary butów ‘Dunk Low White Black’, która była już przez firmę produkowana w identycznej kolorystyce.</w:t>
       </w:r>
     </w:p>
     <w:p>
@@ -2005,141 +2208,12 @@
         <w:ind w:left="1440"/>
         <w:jc w:val="both"/>
         <w:rPr>
-          <w:rFonts w:cstheme="minorHAnsi"/>
-          <w:sz w:val="24"/>
-          <w:szCs w:val="24"/>
-          <w:lang w:val="pl-PL"/>
-        </w:rPr>
-      </w:pPr>
-      <w:r>
-        <w:rPr>
-          <w:rFonts w:cstheme="minorHAnsi"/>
-          <w:b/>
-          <w:bCs/>
-          <w:sz w:val="24"/>
-          <w:szCs w:val="24"/>
-          <w:lang w:val="pl-PL"/>
-        </w:rPr>
-        <w:lastRenderedPageBreak/>
-        <w:t>*</w:t>
-      </w:r>
-      <w:r>
-        <w:rPr>
-          <w:rFonts w:cstheme="minorHAnsi"/>
-          <w:sz w:val="24"/>
-          <w:szCs w:val="24"/>
-          <w:lang w:val="pl-PL"/>
-        </w:rPr>
-        <w:t xml:space="preserve"> - </w:t>
-      </w:r>
-      <w:r>
-        <w:rPr>
-          <w:rFonts w:cstheme="minorHAnsi"/>
-          <w:sz w:val="24"/>
-          <w:szCs w:val="24"/>
-          <w:lang w:val="pl-PL"/>
-        </w:rPr>
-        <w:t xml:space="preserve"> </w:t>
-      </w:r>
-      <w:r>
-        <w:rPr>
-          <w:rFonts w:cstheme="minorHAnsi"/>
-          <w:sz w:val="24"/>
-          <w:szCs w:val="24"/>
-          <w:lang w:val="pl-PL"/>
-        </w:rPr>
-        <w:t>N</w:t>
-      </w:r>
-      <w:r>
-        <w:rPr>
-          <w:rFonts w:cstheme="minorHAnsi"/>
-          <w:sz w:val="24"/>
-          <w:szCs w:val="24"/>
-          <w:lang w:val="pl-PL"/>
-        </w:rPr>
-        <w:t xml:space="preserve">iektóre firmy mogą produkować nowsze wersje </w:t>
-      </w:r>
-      <w:r>
-        <w:rPr>
-          <w:rFonts w:cstheme="minorHAnsi"/>
-          <w:sz w:val="24"/>
-          <w:szCs w:val="24"/>
-          <w:lang w:val="pl-PL"/>
-        </w:rPr>
-        <w:t xml:space="preserve">wcześniej wytwarzanego przez </w:t>
-      </w:r>
-      <w:r>
-        <w:rPr>
-          <w:rFonts w:cstheme="minorHAnsi"/>
-          <w:sz w:val="24"/>
-          <w:szCs w:val="24"/>
-          <w:lang w:val="pl-PL"/>
-        </w:rPr>
-        <w:t>siebie</w:t>
-      </w:r>
-      <w:r>
-        <w:rPr>
-          <w:rFonts w:cstheme="minorHAnsi"/>
-          <w:sz w:val="24"/>
-          <w:szCs w:val="24"/>
-          <w:lang w:val="pl-PL"/>
-        </w:rPr>
-        <w:t xml:space="preserve"> towaru. W zależności od firmy mogą one ponownie </w:t>
-      </w:r>
-      <w:r>
-        <w:rPr>
-          <w:rFonts w:cstheme="minorHAnsi"/>
-          <w:sz w:val="24"/>
-          <w:szCs w:val="24"/>
-          <w:lang w:val="pl-PL"/>
-        </w:rPr>
-        <w:t>wykorzystać</w:t>
-      </w:r>
-      <w:r>
-        <w:rPr>
-          <w:rFonts w:cstheme="minorHAnsi"/>
-          <w:sz w:val="24"/>
-          <w:szCs w:val="24"/>
-          <w:lang w:val="pl-PL"/>
-        </w:rPr>
-        <w:t xml:space="preserve"> kod</w:t>
-      </w:r>
-      <w:r>
-        <w:rPr>
-          <w:rFonts w:cstheme="minorHAnsi"/>
-          <w:sz w:val="24"/>
-          <w:szCs w:val="24"/>
-          <w:lang w:val="pl-PL"/>
-        </w:rPr>
-        <w:t xml:space="preserve"> </w:t>
-      </w:r>
-      <w:r>
-        <w:rPr>
-          <w:rFonts w:cstheme="minorHAnsi"/>
-          <w:sz w:val="24"/>
-          <w:szCs w:val="24"/>
-          <w:lang w:val="pl-PL"/>
-        </w:rPr>
-        <w:t>SKU z poprzednich lat, ale często można zaobserwować zjawisko, w którym identycznie wyglądający produkt będzie miał inny kod SKU</w:t>
-      </w:r>
-      <w:r>
-        <w:rPr>
-          <w:rFonts w:cstheme="minorHAnsi"/>
-          <w:sz w:val="24"/>
-          <w:szCs w:val="24"/>
-          <w:lang w:val="pl-PL"/>
-        </w:rPr>
-        <w:t xml:space="preserve"> od poprzednika</w:t>
-      </w:r>
-      <w:r>
-        <w:rPr>
-          <w:rFonts w:cstheme="minorHAnsi"/>
-          <w:sz w:val="24"/>
-          <w:szCs w:val="24"/>
-          <w:lang w:val="pl-PL"/>
-        </w:rPr>
-        <w:t>. Zabieg ten miał miejsce w przypadku pary butów ‘Dunk Low White Black’, która była już przez firmę produkowana w identycznej kolorystyce.</w:t>
-      </w:r>
+          <w:rFonts w:ascii="Times New Roman" w:hAnsi="Times New Roman" w:cs="Times New Roman"/>
+          <w:sz w:val="24"/>
+          <w:szCs w:val="24"/>
+          <w:lang w:val="pl-PL"/>
+        </w:rPr>
+      </w:pPr>
     </w:p>
     <w:p>
       <w:pPr>
@@ -2147,12 +2221,48 @@
         <w:ind w:left="1440"/>
         <w:jc w:val="both"/>
         <w:rPr>
-          <w:rFonts w:cstheme="minorHAnsi"/>
-          <w:sz w:val="24"/>
-          <w:szCs w:val="24"/>
-          <w:lang w:val="pl-PL"/>
-        </w:rPr>
-      </w:pPr>
+          <w:rFonts w:ascii="Times New Roman" w:hAnsi="Times New Roman" w:cs="Times New Roman"/>
+          <w:sz w:val="24"/>
+          <w:szCs w:val="24"/>
+          <w:lang w:val="pl-PL"/>
+        </w:rPr>
+      </w:pPr>
+      <w:r>
+        <w:rPr>
+          <w:rFonts w:ascii="Times New Roman" w:hAnsi="Times New Roman" w:cs="Times New Roman"/>
+          <w:sz w:val="24"/>
+          <w:szCs w:val="24"/>
+          <w:lang w:val="pl-PL"/>
+        </w:rPr>
+        <w:t>Posiadając kod, możemy w łatwy sposób znaleźć wyszukiwany przez nas przedmio</w:t>
+      </w:r>
+      <w:r>
+        <w:rPr>
+          <w:rFonts w:ascii="Times New Roman" w:hAnsi="Times New Roman" w:cs="Times New Roman"/>
+          <w:sz w:val="24"/>
+          <w:szCs w:val="24"/>
+          <w:lang w:val="pl-PL"/>
+        </w:rPr>
+        <w:t>t</w:t>
+      </w:r>
+      <w:r>
+        <w:rPr>
+          <w:rFonts w:ascii="Times New Roman" w:hAnsi="Times New Roman" w:cs="Times New Roman"/>
+          <w:sz w:val="24"/>
+          <w:szCs w:val="24"/>
+          <w:lang w:val="pl-PL"/>
+        </w:rPr>
+        <w:t xml:space="preserve"> w internecie</w:t>
+      </w:r>
+      <w:r>
+        <w:rPr>
+          <w:rFonts w:ascii="Times New Roman" w:hAnsi="Times New Roman" w:cs="Times New Roman"/>
+          <w:sz w:val="24"/>
+          <w:szCs w:val="24"/>
+          <w:lang w:val="pl-PL"/>
+        </w:rPr>
+        <w:t>:</w:t>
+      </w:r>
     </w:p>
     <w:p>
       <w:pPr>
@@ -2160,72 +2270,26 @@
         <w:ind w:left="1440"/>
         <w:jc w:val="both"/>
         <w:rPr>
-          <w:rFonts w:cstheme="minorHAnsi"/>
-          <w:sz w:val="24"/>
-          <w:szCs w:val="24"/>
-          <w:lang w:val="pl-PL"/>
-        </w:rPr>
-      </w:pPr>
-      <w:r>
-        <w:rPr>
-          <w:rFonts w:cstheme="minorHAnsi"/>
-          <w:sz w:val="24"/>
-          <w:szCs w:val="24"/>
-          <w:lang w:val="pl-PL"/>
-        </w:rPr>
-        <w:t>Posiadając kod, możemy w łatwy sposób znaleźć wyszukiwany przez nas przedmio</w:t>
-      </w:r>
-      <w:r>
-        <w:rPr>
-          <w:rFonts w:cstheme="minorHAnsi"/>
-          <w:sz w:val="24"/>
-          <w:szCs w:val="24"/>
-          <w:lang w:val="pl-PL"/>
-        </w:rPr>
-        <w:t>t</w:t>
-      </w:r>
-      <w:r>
-        <w:rPr>
-          <w:rFonts w:cstheme="minorHAnsi"/>
-          <w:sz w:val="24"/>
-          <w:szCs w:val="24"/>
-          <w:lang w:val="pl-PL"/>
-        </w:rPr>
-        <w:t xml:space="preserve"> w internecie</w:t>
-      </w:r>
-      <w:r>
-        <w:rPr>
-          <w:rFonts w:cstheme="minorHAnsi"/>
-          <w:sz w:val="24"/>
-          <w:szCs w:val="24"/>
-          <w:lang w:val="pl-PL"/>
-        </w:rPr>
-        <w:t>:</w:t>
-      </w:r>
-    </w:p>
-    <w:p>
-      <w:pPr>
-        <w:pStyle w:val="ListParagraph"/>
-        <w:ind w:left="1440"/>
-        <w:jc w:val="both"/>
-        <w:rPr>
-          <w:sz w:val="24"/>
-          <w:szCs w:val="24"/>
-          <w:lang w:val="pl-PL"/>
-        </w:rPr>
-      </w:pPr>
-    </w:p>
-    <w:p>
-      <w:pPr>
-        <w:jc w:val="both"/>
-        <w:rPr>
-          <w:sz w:val="24"/>
-          <w:szCs w:val="24"/>
-          <w:lang w:val="pl-PL"/>
-        </w:rPr>
-      </w:pPr>
-      <w:r>
-        <w:rPr>
+          <w:rFonts w:ascii="Times New Roman" w:hAnsi="Times New Roman" w:cs="Times New Roman"/>
+          <w:sz w:val="24"/>
+          <w:szCs w:val="24"/>
+          <w:lang w:val="pl-PL"/>
+        </w:rPr>
+      </w:pPr>
+    </w:p>
+    <w:p>
+      <w:pPr>
+        <w:jc w:val="both"/>
+        <w:rPr>
+          <w:rFonts w:ascii="Times New Roman" w:hAnsi="Times New Roman" w:cs="Times New Roman"/>
+          <w:sz w:val="24"/>
+          <w:szCs w:val="24"/>
+          <w:lang w:val="pl-PL"/>
+        </w:rPr>
+      </w:pPr>
+      <w:r>
+        <w:rPr>
+          <w:rFonts w:ascii="Times New Roman" w:hAnsi="Times New Roman" w:cs="Times New Roman"/>
           <w:noProof/>
           <w:lang w:val="pl-PL"/>
         </w:rPr>
@@ -2276,6 +2340,7 @@
       <w:pPr>
         <w:jc w:val="both"/>
         <w:rPr>
+          <w:rFonts w:ascii="Times New Roman" w:hAnsi="Times New Roman" w:cs="Times New Roman"/>
           <w:sz w:val="24"/>
           <w:szCs w:val="24"/>
           <w:lang w:val="pl-PL"/>
@@ -2288,13 +2353,15 @@
         <w:ind w:left="1440"/>
         <w:jc w:val="both"/>
         <w:rPr>
-          <w:sz w:val="24"/>
-          <w:szCs w:val="24"/>
-          <w:lang w:val="pl-PL"/>
-        </w:rPr>
-      </w:pPr>
-      <w:r>
-        <w:rPr>
+          <w:rFonts w:ascii="Times New Roman" w:hAnsi="Times New Roman" w:cs="Times New Roman"/>
+          <w:sz w:val="24"/>
+          <w:szCs w:val="24"/>
+          <w:lang w:val="pl-PL"/>
+        </w:rPr>
+      </w:pPr>
+      <w:r>
+        <w:rPr>
+          <w:rFonts w:ascii="Times New Roman" w:hAnsi="Times New Roman" w:cs="Times New Roman"/>
           <w:sz w:val="24"/>
           <w:szCs w:val="24"/>
           <w:lang w:val="pl-PL"/>
@@ -2303,6 +2370,7 @@
       </w:r>
       <w:r>
         <w:rPr>
+          <w:rFonts w:ascii="Times New Roman" w:hAnsi="Times New Roman" w:cs="Times New Roman"/>
           <w:sz w:val="24"/>
           <w:szCs w:val="24"/>
           <w:lang w:val="pl-PL"/>
@@ -2311,6 +2379,7 @@
       </w:r>
       <w:r>
         <w:rPr>
+          <w:rFonts w:ascii="Times New Roman" w:hAnsi="Times New Roman" w:cs="Times New Roman"/>
           <w:sz w:val="24"/>
           <w:szCs w:val="24"/>
           <w:lang w:val="pl-PL"/>
@@ -2319,6 +2388,7 @@
       </w:r>
       <w:r>
         <w:rPr>
+          <w:rFonts w:ascii="Times New Roman" w:hAnsi="Times New Roman" w:cs="Times New Roman"/>
           <w:sz w:val="24"/>
           <w:szCs w:val="24"/>
           <w:lang w:val="pl-PL"/>
@@ -2327,6 +2397,7 @@
       </w:r>
       <w:r>
         <w:rPr>
+          <w:rFonts w:ascii="Times New Roman" w:hAnsi="Times New Roman" w:cs="Times New Roman"/>
           <w:sz w:val="24"/>
           <w:szCs w:val="24"/>
           <w:lang w:val="pl-PL"/>
@@ -2335,6 +2406,7 @@
       </w:r>
       <w:r>
         <w:rPr>
+          <w:rFonts w:ascii="Times New Roman" w:hAnsi="Times New Roman" w:cs="Times New Roman"/>
           <w:sz w:val="24"/>
           <w:szCs w:val="24"/>
           <w:lang w:val="pl-PL"/>
@@ -2343,6 +2415,7 @@
       </w:r>
       <w:r>
         <w:rPr>
+          <w:rFonts w:ascii="Times New Roman" w:hAnsi="Times New Roman" w:cs="Times New Roman"/>
           <w:sz w:val="24"/>
           <w:szCs w:val="24"/>
           <w:lang w:val="pl-PL"/>
@@ -2351,6 +2424,7 @@
       </w:r>
       <w:r>
         <w:rPr>
+          <w:rFonts w:ascii="Times New Roman" w:hAnsi="Times New Roman" w:cs="Times New Roman"/>
           <w:sz w:val="24"/>
           <w:szCs w:val="24"/>
           <w:lang w:val="pl-PL"/>
@@ -2359,6 +2433,7 @@
       </w:r>
       <w:r>
         <w:rPr>
+          <w:rFonts w:ascii="Times New Roman" w:hAnsi="Times New Roman" w:cs="Times New Roman"/>
           <w:sz w:val="24"/>
           <w:szCs w:val="24"/>
           <w:lang w:val="pl-PL"/>
@@ -2372,6 +2447,7 @@
         <w:ind w:left="1440"/>
         <w:jc w:val="both"/>
         <w:rPr>
+          <w:rFonts w:ascii="Times New Roman" w:hAnsi="Times New Roman" w:cs="Times New Roman"/>
           <w:sz w:val="24"/>
           <w:szCs w:val="24"/>
           <w:lang w:val="pl-PL"/>
@@ -2387,22 +2463,23 @@
         </w:numPr>
         <w:jc w:val="both"/>
         <w:rPr>
-          <w:b/>
-          <w:bCs/>
-          <w:sz w:val="24"/>
-          <w:szCs w:val="24"/>
-          <w:lang w:val="pl-PL"/>
-        </w:rPr>
-      </w:pPr>
-      <w:r>
-        <w:rPr>
-          <w:b/>
-          <w:bCs/>
-          <w:sz w:val="24"/>
-          <w:szCs w:val="24"/>
-          <w:lang w:val="pl-PL"/>
-        </w:rPr>
-        <w:lastRenderedPageBreak/>
+          <w:rFonts w:ascii="Times New Roman" w:hAnsi="Times New Roman" w:cs="Times New Roman"/>
+          <w:b/>
+          <w:bCs/>
+          <w:sz w:val="24"/>
+          <w:szCs w:val="24"/>
+          <w:lang w:val="pl-PL"/>
+        </w:rPr>
+      </w:pPr>
+      <w:r>
+        <w:rPr>
+          <w:rFonts w:ascii="Times New Roman" w:hAnsi="Times New Roman" w:cs="Times New Roman"/>
+          <w:b/>
+          <w:bCs/>
+          <w:sz w:val="24"/>
+          <w:szCs w:val="24"/>
+          <w:lang w:val="pl-PL"/>
+        </w:rPr>
         <w:t>Adidas</w:t>
       </w:r>
     </w:p>
@@ -2412,29 +2489,24 @@
         <w:ind w:left="1440"/>
         <w:jc w:val="both"/>
         <w:rPr>
-          <w:sz w:val="24"/>
-          <w:szCs w:val="24"/>
-          <w:lang w:val="pl-PL"/>
-        </w:rPr>
-      </w:pPr>
-      <w:r>
-        <w:rPr>
-          <w:sz w:val="24"/>
-          <w:szCs w:val="24"/>
-          <w:lang w:val="pl-PL"/>
-        </w:rPr>
-        <w:t>Podobnie jak Nike</w:t>
-      </w:r>
-      <w:r>
-        <w:rPr>
-          <w:sz w:val="24"/>
-          <w:szCs w:val="24"/>
-          <w:lang w:val="pl-PL"/>
-        </w:rPr>
-        <w:t>, firma Adidas wyko</w:t>
-      </w:r>
-      <w:r>
-        <w:rPr>
+          <w:rFonts w:ascii="Times New Roman" w:hAnsi="Times New Roman" w:cs="Times New Roman"/>
+          <w:sz w:val="24"/>
+          <w:szCs w:val="24"/>
+          <w:lang w:val="pl-PL"/>
+        </w:rPr>
+      </w:pPr>
+      <w:r>
+        <w:rPr>
+          <w:rFonts w:ascii="Times New Roman" w:hAnsi="Times New Roman" w:cs="Times New Roman"/>
+          <w:sz w:val="24"/>
+          <w:szCs w:val="24"/>
+          <w:lang w:val="pl-PL"/>
+        </w:rPr>
+        <w:t>Podobnie jak Nike, firma Adidas wyko</w:t>
+      </w:r>
+      <w:r>
+        <w:rPr>
+          <w:rFonts w:ascii="Times New Roman" w:hAnsi="Times New Roman" w:cs="Times New Roman"/>
           <w:sz w:val="24"/>
           <w:szCs w:val="24"/>
           <w:lang w:val="pl-PL"/>
@@ -2443,6 +2515,7 @@
       </w:r>
       <w:r>
         <w:rPr>
+          <w:rFonts w:ascii="Times New Roman" w:hAnsi="Times New Roman" w:cs="Times New Roman"/>
           <w:sz w:val="24"/>
           <w:szCs w:val="24"/>
           <w:lang w:val="pl-PL"/>
@@ -2451,6 +2524,7 @@
       </w:r>
       <w:r>
         <w:rPr>
+          <w:rFonts w:ascii="Times New Roman" w:hAnsi="Times New Roman" w:cs="Times New Roman"/>
           <w:sz w:val="24"/>
           <w:szCs w:val="24"/>
           <w:lang w:val="pl-PL"/>
@@ -2464,6 +2538,7 @@
         <w:ind w:left="1440"/>
         <w:jc w:val="both"/>
         <w:rPr>
+          <w:rFonts w:ascii="Times New Roman" w:hAnsi="Times New Roman" w:cs="Times New Roman"/>
           <w:sz w:val="24"/>
           <w:szCs w:val="24"/>
           <w:lang w:val="pl-PL"/>
@@ -2476,38 +2551,74 @@
         <w:ind w:left="1440"/>
         <w:jc w:val="both"/>
         <w:rPr>
-          <w:rFonts w:ascii="Helvetica" w:hAnsi="Helvetica" w:cs="Helvetica"/>
+          <w:rFonts w:ascii="Times New Roman" w:hAnsi="Times New Roman" w:cs="Times New Roman"/>
           <w:b/>
           <w:bCs/>
           <w:color w:val="000000"/>
           <w:sz w:val="24"/>
           <w:szCs w:val="24"/>
           <w:shd w:val="clear" w:color="auto" w:fill="FFFFFF"/>
-          <w:lang w:val="pl-PL"/>
-        </w:rPr>
-      </w:pPr>
-      <w:r>
-        <w:rPr>
-          <w:b/>
-          <w:bCs/>
-          <w:sz w:val="24"/>
-          <w:szCs w:val="24"/>
-          <w:lang w:val="pl-PL"/>
+        </w:rPr>
+      </w:pPr>
+      <w:r>
+        <w:rPr>
+          <w:rFonts w:ascii="Times New Roman" w:hAnsi="Times New Roman" w:cs="Times New Roman"/>
+          <w:b/>
+          <w:bCs/>
+          <w:sz w:val="24"/>
+          <w:szCs w:val="24"/>
         </w:rPr>
         <w:t xml:space="preserve">- </w:t>
       </w:r>
       <w:r>
         <w:rPr>
-          <w:rFonts w:cstheme="minorHAnsi"/>
+          <w:rFonts w:ascii="Times New Roman" w:hAnsi="Times New Roman" w:cs="Times New Roman"/>
           <w:b/>
           <w:bCs/>
           <w:color w:val="000000"/>
           <w:sz w:val="24"/>
           <w:szCs w:val="24"/>
           <w:shd w:val="clear" w:color="auto" w:fill="FFFFFF"/>
-          <w:lang w:val="pl-PL"/>
         </w:rPr>
         <w:t>GN3487</w:t>
+      </w:r>
+      <w:r>
+        <w:rPr>
+          <w:rFonts w:ascii="Times New Roman" w:hAnsi="Times New Roman" w:cs="Times New Roman"/>
+          <w:b/>
+          <w:bCs/>
+          <w:color w:val="000000"/>
+          <w:sz w:val="24"/>
+          <w:szCs w:val="24"/>
+          <w:shd w:val="clear" w:color="auto" w:fill="FFFFFF"/>
+        </w:rPr>
+        <w:t xml:space="preserve"> – </w:t>
+      </w:r>
+      <w:proofErr w:type="spellStart"/>
+      <w:r>
+        <w:rPr>
+          <w:rFonts w:ascii="Times New Roman" w:hAnsi="Times New Roman" w:cs="Times New Roman"/>
+          <w:i/>
+          <w:iCs/>
+          <w:color w:val="000000"/>
+          <w:sz w:val="24"/>
+          <w:szCs w:val="24"/>
+          <w:shd w:val="clear" w:color="auto" w:fill="FFFFFF"/>
+        </w:rPr>
+        <w:t>Adicolor</w:t>
+      </w:r>
+      <w:proofErr w:type="spellEnd"/>
+      <w:r>
+        <w:rPr>
+          <w:rFonts w:ascii="Times New Roman" w:hAnsi="Times New Roman" w:cs="Times New Roman"/>
+          <w:i/>
+          <w:iCs/>
+          <w:color w:val="000000"/>
+          <w:sz w:val="24"/>
+          <w:szCs w:val="24"/>
+          <w:shd w:val="clear" w:color="auto" w:fill="FFFFFF"/>
+        </w:rPr>
+        <w:t xml:space="preserve"> Classics 3 – Stripes Crew Sweatshirt</w:t>
       </w:r>
     </w:p>
     <w:p>
@@ -2516,32 +2627,80 @@
         <w:ind w:left="1440"/>
         <w:jc w:val="both"/>
         <w:rPr>
-          <w:b/>
-          <w:bCs/>
-          <w:sz w:val="24"/>
-          <w:szCs w:val="24"/>
-          <w:lang w:val="pl-PL"/>
-        </w:rPr>
-      </w:pPr>
-      <w:r>
-        <w:rPr>
-          <w:b/>
-          <w:bCs/>
-          <w:sz w:val="24"/>
-          <w:szCs w:val="24"/>
-          <w:lang w:val="pl-PL"/>
+          <w:rFonts w:ascii="Times New Roman" w:hAnsi="Times New Roman" w:cs="Times New Roman"/>
+          <w:b/>
+          <w:bCs/>
+          <w:sz w:val="24"/>
+          <w:szCs w:val="24"/>
+        </w:rPr>
+      </w:pPr>
+      <w:r>
+        <w:rPr>
+          <w:rFonts w:ascii="Times New Roman" w:hAnsi="Times New Roman" w:cs="Times New Roman"/>
+          <w:b/>
+          <w:bCs/>
+          <w:sz w:val="24"/>
+          <w:szCs w:val="24"/>
         </w:rPr>
         <w:t xml:space="preserve">- </w:t>
       </w:r>
       <w:r>
         <w:rPr>
-          <w:b/>
-          <w:bCs/>
-          <w:sz w:val="24"/>
-          <w:szCs w:val="24"/>
-          <w:lang w:val="pl-PL"/>
+          <w:rFonts w:ascii="Times New Roman" w:hAnsi="Times New Roman" w:cs="Times New Roman"/>
+          <w:b/>
+          <w:bCs/>
+          <w:sz w:val="24"/>
+          <w:szCs w:val="24"/>
         </w:rPr>
         <w:t>GN3458</w:t>
+      </w:r>
+      <w:r>
+        <w:rPr>
+          <w:rFonts w:ascii="Times New Roman" w:hAnsi="Times New Roman" w:cs="Times New Roman"/>
+          <w:b/>
+          <w:bCs/>
+          <w:sz w:val="24"/>
+          <w:szCs w:val="24"/>
+        </w:rPr>
+        <w:t xml:space="preserve"> - </w:t>
+      </w:r>
+      <w:proofErr w:type="spellStart"/>
+      <w:r>
+        <w:rPr>
+          <w:rFonts w:ascii="Times New Roman" w:hAnsi="Times New Roman" w:cs="Times New Roman"/>
+          <w:i/>
+          <w:iCs/>
+          <w:color w:val="000000"/>
+          <w:sz w:val="24"/>
+          <w:szCs w:val="24"/>
+          <w:shd w:val="clear" w:color="auto" w:fill="FFFFFF"/>
+        </w:rPr>
+        <w:t>Adicolor</w:t>
+      </w:r>
+      <w:proofErr w:type="spellEnd"/>
+      <w:r>
+        <w:rPr>
+          <w:rFonts w:ascii="Times New Roman" w:hAnsi="Times New Roman" w:cs="Times New Roman"/>
+          <w:i/>
+          <w:iCs/>
+          <w:color w:val="000000"/>
+          <w:sz w:val="24"/>
+          <w:szCs w:val="24"/>
+          <w:shd w:val="clear" w:color="auto" w:fill="FFFFFF"/>
+        </w:rPr>
+        <w:t xml:space="preserve"> Classics 3 – </w:t>
+      </w:r>
+      <w:r>
+        <w:rPr>
+          <w:rFonts w:ascii="Times New Roman" w:hAnsi="Times New Roman" w:cs="Times New Roman"/>
+          <w:i/>
+          <w:iCs/>
+          <w:color w:val="000000"/>
+          <w:sz w:val="24"/>
+          <w:szCs w:val="24"/>
+          <w:shd w:val="clear" w:color="auto" w:fill="FFFFFF"/>
+        </w:rPr>
+        <w:t>Pants</w:t>
       </w:r>
     </w:p>
     <w:p>
@@ -2550,22 +2709,69 @@
         <w:ind w:left="1440"/>
         <w:jc w:val="both"/>
         <w:rPr>
-          <w:b/>
-          <w:bCs/>
-          <w:sz w:val="24"/>
-          <w:szCs w:val="24"/>
-          <w:lang w:val="pl-PL"/>
-        </w:rPr>
-      </w:pPr>
-      <w:r>
-        <w:rPr>
-          <w:b/>
-          <w:bCs/>
-          <w:sz w:val="24"/>
-          <w:szCs w:val="24"/>
-          <w:lang w:val="pl-PL"/>
-        </w:rPr>
+          <w:rFonts w:ascii="Times New Roman" w:hAnsi="Times New Roman" w:cs="Times New Roman"/>
+          <w:b/>
+          <w:bCs/>
+          <w:sz w:val="24"/>
+          <w:szCs w:val="24"/>
+        </w:rPr>
+      </w:pPr>
+      <w:r>
+        <w:rPr>
+          <w:rFonts w:ascii="Times New Roman" w:hAnsi="Times New Roman" w:cs="Times New Roman"/>
+          <w:b/>
+          <w:bCs/>
+          <w:sz w:val="24"/>
+          <w:szCs w:val="24"/>
+        </w:rPr>
+        <w:lastRenderedPageBreak/>
         <w:t>- H35596</w:t>
+      </w:r>
+      <w:r>
+        <w:rPr>
+          <w:rFonts w:ascii="Times New Roman" w:hAnsi="Times New Roman" w:cs="Times New Roman"/>
+          <w:b/>
+          <w:bCs/>
+          <w:sz w:val="24"/>
+          <w:szCs w:val="24"/>
+        </w:rPr>
+        <w:t xml:space="preserve"> </w:t>
+      </w:r>
+      <w:r>
+        <w:rPr>
+          <w:rFonts w:ascii="Times New Roman" w:hAnsi="Times New Roman" w:cs="Times New Roman"/>
+          <w:b/>
+          <w:bCs/>
+          <w:sz w:val="24"/>
+          <w:szCs w:val="24"/>
+        </w:rPr>
+        <w:t xml:space="preserve">– </w:t>
+      </w:r>
+      <w:proofErr w:type="spellStart"/>
+      <w:r>
+        <w:rPr>
+          <w:rFonts w:ascii="Times New Roman" w:hAnsi="Times New Roman" w:cs="Times New Roman"/>
+          <w:i/>
+          <w:iCs/>
+          <w:color w:val="000000"/>
+          <w:sz w:val="24"/>
+          <w:szCs w:val="24"/>
+          <w:shd w:val="clear" w:color="auto" w:fill="FFFFFF"/>
+        </w:rPr>
+        <w:t>Adicolor</w:t>
+      </w:r>
+      <w:proofErr w:type="spellEnd"/>
+      <w:r>
+        <w:rPr>
+          <w:rFonts w:ascii="Times New Roman" w:hAnsi="Times New Roman" w:cs="Times New Roman"/>
+          <w:i/>
+          <w:iCs/>
+          <w:color w:val="000000"/>
+          <w:sz w:val="24"/>
+          <w:szCs w:val="24"/>
+          <w:shd w:val="clear" w:color="auto" w:fill="FFFFFF"/>
+        </w:rPr>
+        <w:t xml:space="preserve"> Backpack</w:t>
       </w:r>
     </w:p>
     <w:p>
@@ -2574,22 +2780,62 @@
         <w:ind w:left="1440"/>
         <w:jc w:val="both"/>
         <w:rPr>
-          <w:b/>
-          <w:bCs/>
-          <w:sz w:val="24"/>
-          <w:szCs w:val="24"/>
-          <w:lang w:val="pl-PL"/>
-        </w:rPr>
-      </w:pPr>
-      <w:r>
-        <w:rPr>
-          <w:b/>
-          <w:bCs/>
-          <w:sz w:val="24"/>
-          <w:szCs w:val="24"/>
-          <w:lang w:val="pl-PL"/>
+          <w:rFonts w:ascii="Times New Roman" w:hAnsi="Times New Roman" w:cs="Times New Roman"/>
+          <w:b/>
+          <w:bCs/>
+          <w:sz w:val="24"/>
+          <w:szCs w:val="24"/>
+        </w:rPr>
+      </w:pPr>
+      <w:r>
+        <w:rPr>
+          <w:rFonts w:ascii="Times New Roman" w:hAnsi="Times New Roman" w:cs="Times New Roman"/>
+          <w:b/>
+          <w:bCs/>
+          <w:sz w:val="24"/>
+          <w:szCs w:val="24"/>
         </w:rPr>
         <w:t>- GD3575</w:t>
+      </w:r>
+      <w:r>
+        <w:rPr>
+          <w:rFonts w:ascii="Times New Roman" w:hAnsi="Times New Roman" w:cs="Times New Roman"/>
+          <w:b/>
+          <w:bCs/>
+          <w:sz w:val="24"/>
+          <w:szCs w:val="24"/>
+        </w:rPr>
+        <w:t xml:space="preserve"> </w:t>
+      </w:r>
+      <w:r>
+        <w:rPr>
+          <w:rFonts w:ascii="Times New Roman" w:hAnsi="Times New Roman" w:cs="Times New Roman"/>
+          <w:b/>
+          <w:bCs/>
+          <w:sz w:val="24"/>
+          <w:szCs w:val="24"/>
+        </w:rPr>
+        <w:t>–</w:t>
+      </w:r>
+      <w:r>
+        <w:rPr>
+          <w:rFonts w:ascii="Times New Roman" w:hAnsi="Times New Roman" w:cs="Times New Roman"/>
+          <w:b/>
+          <w:bCs/>
+          <w:sz w:val="24"/>
+          <w:szCs w:val="24"/>
+        </w:rPr>
+        <w:t xml:space="preserve"> </w:t>
+      </w:r>
+      <w:r>
+        <w:rPr>
+          <w:rFonts w:ascii="Times New Roman" w:hAnsi="Times New Roman" w:cs="Times New Roman"/>
+          <w:i/>
+          <w:iCs/>
+          <w:sz w:val="24"/>
+          <w:szCs w:val="24"/>
+        </w:rPr>
+        <w:t>Mid cut crew socks</w:t>
       </w:r>
     </w:p>
     <w:p>
@@ -2598,11 +2844,11 @@
         <w:ind w:left="1440"/>
         <w:jc w:val="both"/>
         <w:rPr>
-          <w:b/>
-          <w:bCs/>
-          <w:sz w:val="24"/>
-          <w:szCs w:val="24"/>
-          <w:lang w:val="pl-PL"/>
+          <w:rFonts w:ascii="Times New Roman" w:hAnsi="Times New Roman" w:cs="Times New Roman"/>
+          <w:b/>
+          <w:bCs/>
+          <w:sz w:val="24"/>
+          <w:szCs w:val="24"/>
         </w:rPr>
       </w:pPr>
     </w:p>
@@ -2612,13 +2858,15 @@
         <w:ind w:left="1440"/>
         <w:jc w:val="both"/>
         <w:rPr>
-          <w:sz w:val="24"/>
-          <w:szCs w:val="24"/>
-          <w:lang w:val="pl-PL"/>
-        </w:rPr>
-      </w:pPr>
-      <w:r>
-        <w:rPr>
+          <w:rFonts w:ascii="Times New Roman" w:hAnsi="Times New Roman" w:cs="Times New Roman"/>
+          <w:sz w:val="24"/>
+          <w:szCs w:val="24"/>
+          <w:lang w:val="pl-PL"/>
+        </w:rPr>
+      </w:pPr>
+      <w:r>
+        <w:rPr>
+          <w:rFonts w:ascii="Times New Roman" w:hAnsi="Times New Roman" w:cs="Times New Roman"/>
           <w:sz w:val="24"/>
           <w:szCs w:val="24"/>
           <w:lang w:val="pl-PL"/>
@@ -2627,6 +2875,7 @@
       </w:r>
       <w:r>
         <w:rPr>
+          <w:rFonts w:ascii="Times New Roman" w:hAnsi="Times New Roman" w:cs="Times New Roman"/>
           <w:sz w:val="24"/>
           <w:szCs w:val="24"/>
           <w:lang w:val="pl-PL"/>
@@ -2635,6 +2884,7 @@
       </w:r>
       <w:r>
         <w:rPr>
+          <w:rFonts w:ascii="Times New Roman" w:hAnsi="Times New Roman" w:cs="Times New Roman"/>
           <w:sz w:val="24"/>
           <w:szCs w:val="24"/>
           <w:lang w:val="pl-PL"/>
@@ -2643,6 +2893,7 @@
       </w:r>
       <w:r>
         <w:rPr>
+          <w:rFonts w:ascii="Times New Roman" w:hAnsi="Times New Roman" w:cs="Times New Roman"/>
           <w:sz w:val="24"/>
           <w:szCs w:val="24"/>
           <w:lang w:val="pl-PL"/>
@@ -2651,6 +2902,7 @@
       </w:r>
       <w:r>
         <w:rPr>
+          <w:rFonts w:ascii="Times New Roman" w:hAnsi="Times New Roman" w:cs="Times New Roman"/>
           <w:sz w:val="24"/>
           <w:szCs w:val="24"/>
           <w:lang w:val="pl-PL"/>
@@ -2664,6 +2916,7 @@
         <w:ind w:left="1440"/>
         <w:jc w:val="both"/>
         <w:rPr>
+          <w:rFonts w:ascii="Times New Roman" w:hAnsi="Times New Roman" w:cs="Times New Roman"/>
           <w:sz w:val="24"/>
           <w:szCs w:val="24"/>
           <w:lang w:val="pl-PL"/>
@@ -2675,15 +2928,17 @@
         <w:pStyle w:val="ListParagraph"/>
         <w:jc w:val="both"/>
         <w:rPr>
-          <w:b/>
-          <w:bCs/>
-          <w:sz w:val="24"/>
-          <w:szCs w:val="24"/>
-          <w:lang w:val="pl-PL"/>
-        </w:rPr>
-      </w:pPr>
-      <w:r>
-        <w:rPr>
+          <w:rFonts w:ascii="Times New Roman" w:hAnsi="Times New Roman" w:cs="Times New Roman"/>
+          <w:b/>
+          <w:bCs/>
+          <w:sz w:val="24"/>
+          <w:szCs w:val="24"/>
+          <w:lang w:val="pl-PL"/>
+        </w:rPr>
+      </w:pPr>
+      <w:r>
+        <w:rPr>
+          <w:rFonts w:ascii="Times New Roman" w:hAnsi="Times New Roman" w:cs="Times New Roman"/>
           <w:b/>
           <w:bCs/>
           <w:sz w:val="24"/>
@@ -2698,13 +2953,15 @@
         <w:ind w:left="720"/>
         <w:jc w:val="both"/>
         <w:rPr>
-          <w:sz w:val="24"/>
-          <w:szCs w:val="24"/>
-          <w:lang w:val="pl-PL"/>
-        </w:rPr>
-      </w:pPr>
-      <w:r>
-        <w:rPr>
+          <w:rFonts w:ascii="Times New Roman" w:hAnsi="Times New Roman" w:cs="Times New Roman"/>
+          <w:sz w:val="24"/>
+          <w:szCs w:val="24"/>
+          <w:lang w:val="pl-PL"/>
+        </w:rPr>
+      </w:pPr>
+      <w:r>
+        <w:rPr>
+          <w:rFonts w:ascii="Times New Roman" w:hAnsi="Times New Roman" w:cs="Times New Roman"/>
           <w:sz w:val="24"/>
           <w:szCs w:val="24"/>
           <w:lang w:val="pl-PL"/>
@@ -2713,22 +2970,16 @@
       </w:r>
       <w:r>
         <w:rPr>
-          <w:sz w:val="24"/>
-          <w:szCs w:val="24"/>
-          <w:lang w:val="pl-PL"/>
-        </w:rPr>
-        <w:t>ożenia lub obecnego właściciela</w:t>
-      </w:r>
-      <w:r>
-        <w:rPr>
-          <w:sz w:val="24"/>
-          <w:szCs w:val="24"/>
-          <w:lang w:val="pl-PL"/>
-        </w:rPr>
-        <w:t xml:space="preserve"> towaru. Z uwagi na to, sposób kodowania tego samego produktu zmieni się, gdy będzie on magazynowany przez dyskonty</w:t>
-      </w:r>
-      <w:r>
-        <w:rPr>
+          <w:rFonts w:ascii="Times New Roman" w:hAnsi="Times New Roman" w:cs="Times New Roman"/>
+          <w:sz w:val="24"/>
+          <w:szCs w:val="24"/>
+          <w:lang w:val="pl-PL"/>
+        </w:rPr>
+        <w:t>ożenia lub obecnego właściciela towaru. Z uwagi na to, sposób kodowania tego samego produktu zmieni się, gdy będzie on magazynowany przez dyskonty</w:t>
+      </w:r>
+      <w:r>
+        <w:rPr>
+          <w:rFonts w:ascii="Times New Roman" w:hAnsi="Times New Roman" w:cs="Times New Roman"/>
           <w:sz w:val="24"/>
           <w:szCs w:val="24"/>
           <w:lang w:val="pl-PL"/>
@@ -2737,6 +2988,7 @@
       </w:r>
       <w:r>
         <w:rPr>
+          <w:rFonts w:ascii="Times New Roman" w:hAnsi="Times New Roman" w:cs="Times New Roman"/>
           <w:sz w:val="24"/>
           <w:szCs w:val="24"/>
           <w:lang w:val="pl-PL"/>
@@ -2745,6 +2997,7 @@
       </w:r>
       <w:r>
         <w:rPr>
+          <w:rFonts w:ascii="Times New Roman" w:hAnsi="Times New Roman" w:cs="Times New Roman"/>
           <w:sz w:val="24"/>
           <w:szCs w:val="24"/>
           <w:lang w:val="pl-PL"/>
@@ -2753,6 +3006,7 @@
       </w:r>
       <w:r>
         <w:rPr>
+          <w:rFonts w:ascii="Times New Roman" w:hAnsi="Times New Roman" w:cs="Times New Roman"/>
           <w:sz w:val="24"/>
           <w:szCs w:val="24"/>
           <w:lang w:val="pl-PL"/>
@@ -2769,32 +3023,24 @@
         </w:numPr>
         <w:jc w:val="both"/>
         <w:rPr>
-          <w:b/>
-          <w:bCs/>
-          <w:sz w:val="24"/>
-          <w:szCs w:val="24"/>
-          <w:lang w:val="pl-PL"/>
-        </w:rPr>
-      </w:pPr>
-      <w:r>
-        <w:rPr>
-          <w:b/>
-          <w:bCs/>
-          <w:sz w:val="24"/>
-          <w:szCs w:val="24"/>
-          <w:lang w:val="pl-PL"/>
-        </w:rPr>
-        <w:t>K</w:t>
-      </w:r>
-      <w:r>
-        <w:rPr>
-          <w:b/>
-          <w:bCs/>
-          <w:sz w:val="24"/>
-          <w:szCs w:val="24"/>
-          <w:lang w:val="pl-PL"/>
-        </w:rPr>
-        <w:t>ITH</w:t>
+          <w:rFonts w:ascii="Times New Roman" w:hAnsi="Times New Roman" w:cs="Times New Roman"/>
+          <w:b/>
+          <w:bCs/>
+          <w:sz w:val="24"/>
+          <w:szCs w:val="24"/>
+          <w:lang w:val="pl-PL"/>
+        </w:rPr>
+      </w:pPr>
+      <w:r>
+        <w:rPr>
+          <w:rFonts w:ascii="Times New Roman" w:hAnsi="Times New Roman" w:cs="Times New Roman"/>
+          <w:b/>
+          <w:bCs/>
+          <w:sz w:val="24"/>
+          <w:szCs w:val="24"/>
+          <w:lang w:val="pl-PL"/>
+        </w:rPr>
+        <w:t>KITH</w:t>
       </w:r>
     </w:p>
     <w:p>
@@ -2802,15 +3048,17 @@
         <w:ind w:left="1080"/>
         <w:jc w:val="both"/>
         <w:rPr>
-          <w:b/>
-          <w:bCs/>
-          <w:sz w:val="24"/>
-          <w:szCs w:val="24"/>
-          <w:lang w:val="pl-PL"/>
-        </w:rPr>
-      </w:pPr>
-      <w:r>
-        <w:rPr>
+          <w:rFonts w:ascii="Times New Roman" w:hAnsi="Times New Roman" w:cs="Times New Roman"/>
+          <w:b/>
+          <w:bCs/>
+          <w:sz w:val="24"/>
+          <w:szCs w:val="24"/>
+          <w:lang w:val="pl-PL"/>
+        </w:rPr>
+      </w:pPr>
+      <w:r>
+        <w:rPr>
+          <w:rFonts w:ascii="Times New Roman" w:hAnsi="Times New Roman" w:cs="Times New Roman"/>
           <w:sz w:val="24"/>
           <w:szCs w:val="24"/>
           <w:lang w:val="pl-PL"/>
@@ -2819,6 +3067,7 @@
       </w:r>
       <w:r>
         <w:rPr>
+          <w:rFonts w:ascii="Times New Roman" w:hAnsi="Times New Roman" w:cs="Times New Roman"/>
           <w:sz w:val="24"/>
           <w:szCs w:val="24"/>
           <w:lang w:val="pl-PL"/>
@@ -2827,6 +3076,7 @@
       </w:r>
       <w:r>
         <w:rPr>
+          <w:rFonts w:ascii="Times New Roman" w:hAnsi="Times New Roman" w:cs="Times New Roman"/>
           <w:sz w:val="24"/>
           <w:szCs w:val="24"/>
           <w:lang w:val="pl-PL"/>
@@ -2835,6 +3085,7 @@
       </w:r>
       <w:r>
         <w:rPr>
+          <w:rFonts w:ascii="Times New Roman" w:hAnsi="Times New Roman" w:cs="Times New Roman"/>
           <w:b/>
           <w:bCs/>
           <w:sz w:val="24"/>
@@ -2849,13 +3100,15 @@
         <w:ind w:left="1080"/>
         <w:jc w:val="both"/>
         <w:rPr>
-          <w:sz w:val="24"/>
-          <w:szCs w:val="24"/>
-          <w:lang w:val="pl-PL"/>
-        </w:rPr>
-      </w:pPr>
-      <w:r>
-        <w:rPr>
+          <w:rFonts w:ascii="Times New Roman" w:hAnsi="Times New Roman" w:cs="Times New Roman"/>
+          <w:sz w:val="24"/>
+          <w:szCs w:val="24"/>
+          <w:lang w:val="pl-PL"/>
+        </w:rPr>
+      </w:pPr>
+      <w:r>
+        <w:rPr>
+          <w:rFonts w:ascii="Times New Roman" w:hAnsi="Times New Roman" w:cs="Times New Roman"/>
           <w:sz w:val="24"/>
           <w:szCs w:val="24"/>
           <w:lang w:val="pl-PL"/>
@@ -2864,6 +3117,7 @@
       </w:r>
       <w:r>
         <w:rPr>
+          <w:rFonts w:ascii="Times New Roman" w:hAnsi="Times New Roman" w:cs="Times New Roman"/>
           <w:sz w:val="24"/>
           <w:szCs w:val="24"/>
           <w:lang w:val="pl-PL"/>
@@ -2872,6 +3126,7 @@
       </w:r>
       <w:r>
         <w:rPr>
+          <w:rFonts w:ascii="Times New Roman" w:hAnsi="Times New Roman" w:cs="Times New Roman"/>
           <w:sz w:val="24"/>
           <w:szCs w:val="24"/>
           <w:lang w:val="pl-PL"/>
@@ -2880,6 +3135,7 @@
       </w:r>
       <w:r>
         <w:rPr>
+          <w:rFonts w:ascii="Times New Roman" w:hAnsi="Times New Roman" w:cs="Times New Roman"/>
           <w:sz w:val="24"/>
           <w:szCs w:val="24"/>
           <w:lang w:val="pl-PL"/>
@@ -2888,6 +3144,7 @@
       </w:r>
       <w:r>
         <w:rPr>
+          <w:rFonts w:ascii="Times New Roman" w:hAnsi="Times New Roman" w:cs="Times New Roman"/>
           <w:sz w:val="24"/>
           <w:szCs w:val="24"/>
           <w:lang w:val="pl-PL"/>
@@ -2896,6 +3153,7 @@
       </w:r>
       <w:r>
         <w:rPr>
+          <w:rFonts w:ascii="Times New Roman" w:hAnsi="Times New Roman" w:cs="Times New Roman"/>
           <w:sz w:val="24"/>
           <w:szCs w:val="24"/>
           <w:lang w:val="pl-PL"/>
@@ -2904,6 +3162,7 @@
       </w:r>
       <w:r>
         <w:rPr>
+          <w:rFonts w:ascii="Times New Roman" w:hAnsi="Times New Roman" w:cs="Times New Roman"/>
           <w:sz w:val="24"/>
           <w:szCs w:val="24"/>
           <w:lang w:val="pl-PL"/>
@@ -2916,6 +3175,7 @@
         <w:ind w:left="1080"/>
         <w:jc w:val="both"/>
         <w:rPr>
+          <w:rFonts w:ascii="Times New Roman" w:hAnsi="Times New Roman" w:cs="Times New Roman"/>
           <w:sz w:val="24"/>
           <w:szCs w:val="24"/>
           <w:lang w:val="pl-PL"/>
@@ -2927,52 +3187,24 @@
         <w:ind w:left="1080"/>
         <w:jc w:val="both"/>
         <w:rPr>
-          <w:b/>
-          <w:bCs/>
-          <w:sz w:val="24"/>
-          <w:szCs w:val="24"/>
-          <w:lang w:val="pl-PL"/>
-        </w:rPr>
-      </w:pPr>
-      <w:r>
-        <w:rPr>
-          <w:b/>
-          <w:bCs/>
-          <w:sz w:val="24"/>
-          <w:szCs w:val="24"/>
-          <w:lang w:val="pl-PL"/>
-        </w:rPr>
-        <w:t xml:space="preserve">- </w:t>
-      </w:r>
-      <w:r>
-        <w:rPr>
-          <w:b/>
-          <w:bCs/>
-          <w:sz w:val="24"/>
-          <w:szCs w:val="24"/>
-          <w:lang w:val="pl-PL"/>
-        </w:rPr>
-        <w:t>555088-140</w:t>
-      </w:r>
-      <w:r>
-        <w:rPr>
-          <w:b/>
-          <w:bCs/>
-          <w:sz w:val="24"/>
-          <w:szCs w:val="24"/>
-          <w:lang w:val="pl-PL"/>
-        </w:rPr>
-        <w:t xml:space="preserve"> -&gt; NK</w:t>
-      </w:r>
-      <w:r>
-        <w:rPr>
-          <w:b/>
-          <w:bCs/>
-          <w:sz w:val="24"/>
-          <w:szCs w:val="24"/>
-          <w:lang w:val="pl-PL"/>
-        </w:rPr>
-        <w:t>555088-140</w:t>
+          <w:rFonts w:ascii="Times New Roman" w:hAnsi="Times New Roman" w:cs="Times New Roman"/>
+          <w:b/>
+          <w:bCs/>
+          <w:sz w:val="24"/>
+          <w:szCs w:val="24"/>
+          <w:lang w:val="pl-PL"/>
+        </w:rPr>
+      </w:pPr>
+      <w:r>
+        <w:rPr>
+          <w:rFonts w:ascii="Times New Roman" w:hAnsi="Times New Roman" w:cs="Times New Roman"/>
+          <w:b/>
+          <w:bCs/>
+          <w:sz w:val="24"/>
+          <w:szCs w:val="24"/>
+          <w:lang w:val="pl-PL"/>
+        </w:rPr>
+        <w:t>- 555088-140 -&gt; NK555088-140</w:t>
       </w:r>
     </w:p>
     <w:p>
@@ -2980,15 +3212,17 @@
         <w:ind w:left="1080"/>
         <w:jc w:val="both"/>
         <w:rPr>
-          <w:b/>
-          <w:bCs/>
-          <w:sz w:val="24"/>
-          <w:szCs w:val="24"/>
-          <w:lang w:val="pl-PL"/>
-        </w:rPr>
-      </w:pPr>
-      <w:r>
-        <w:rPr>
+          <w:rFonts w:ascii="Times New Roman" w:hAnsi="Times New Roman" w:cs="Times New Roman"/>
+          <w:b/>
+          <w:bCs/>
+          <w:sz w:val="24"/>
+          <w:szCs w:val="24"/>
+          <w:lang w:val="pl-PL"/>
+        </w:rPr>
+      </w:pPr>
+      <w:r>
+        <w:rPr>
+          <w:rFonts w:ascii="Times New Roman" w:hAnsi="Times New Roman" w:cs="Times New Roman"/>
           <w:b/>
           <w:bCs/>
           <w:sz w:val="24"/>
@@ -3003,15 +3237,17 @@
         <w:ind w:left="1080"/>
         <w:jc w:val="both"/>
         <w:rPr>
-          <w:b/>
-          <w:bCs/>
-          <w:sz w:val="24"/>
-          <w:szCs w:val="24"/>
-          <w:lang w:val="pl-PL"/>
-        </w:rPr>
-      </w:pPr>
-      <w:r>
-        <w:rPr>
+          <w:rFonts w:ascii="Times New Roman" w:hAnsi="Times New Roman" w:cs="Times New Roman"/>
+          <w:b/>
+          <w:bCs/>
+          <w:sz w:val="24"/>
+          <w:szCs w:val="24"/>
+          <w:lang w:val="pl-PL"/>
+        </w:rPr>
+      </w:pPr>
+      <w:r>
+        <w:rPr>
+          <w:rFonts w:ascii="Times New Roman" w:hAnsi="Times New Roman" w:cs="Times New Roman"/>
           <w:b/>
           <w:bCs/>
           <w:sz w:val="24"/>
@@ -3026,6 +3262,7 @@
         <w:ind w:left="1080"/>
         <w:jc w:val="both"/>
         <w:rPr>
+          <w:rFonts w:ascii="Times New Roman" w:hAnsi="Times New Roman" w:cs="Times New Roman"/>
           <w:b/>
           <w:bCs/>
           <w:sz w:val="24"/>
@@ -3039,29 +3276,24 @@
         <w:ind w:left="1080"/>
         <w:jc w:val="both"/>
         <w:rPr>
-          <w:sz w:val="24"/>
-          <w:szCs w:val="24"/>
-          <w:lang w:val="pl-PL"/>
-        </w:rPr>
-      </w:pPr>
-      <w:r>
-        <w:rPr>
-          <w:sz w:val="24"/>
-          <w:szCs w:val="24"/>
-          <w:lang w:val="pl-PL"/>
-        </w:rPr>
-        <w:t xml:space="preserve">Jest </w:t>
-      </w:r>
-      <w:r>
-        <w:rPr>
-          <w:sz w:val="24"/>
-          <w:szCs w:val="24"/>
-          <w:lang w:val="pl-PL"/>
-        </w:rPr>
-        <w:t xml:space="preserve">to łatwy do zapamiętania zabieg, </w:t>
-      </w:r>
-      <w:r>
-        <w:rPr>
+          <w:rFonts w:ascii="Times New Roman" w:hAnsi="Times New Roman" w:cs="Times New Roman"/>
+          <w:sz w:val="24"/>
+          <w:szCs w:val="24"/>
+          <w:lang w:val="pl-PL"/>
+        </w:rPr>
+      </w:pPr>
+      <w:r>
+        <w:rPr>
+          <w:rFonts w:ascii="Times New Roman" w:hAnsi="Times New Roman" w:cs="Times New Roman"/>
+          <w:sz w:val="24"/>
+          <w:szCs w:val="24"/>
+          <w:lang w:val="pl-PL"/>
+        </w:rPr>
+        <w:t xml:space="preserve">Jest to łatwy do zapamiętania zabieg, </w:t>
+      </w:r>
+      <w:r>
+        <w:rPr>
+          <w:rFonts w:ascii="Times New Roman" w:hAnsi="Times New Roman" w:cs="Times New Roman"/>
           <w:sz w:val="24"/>
           <w:szCs w:val="24"/>
           <w:lang w:val="pl-PL"/>
@@ -3070,6 +3302,7 @@
       </w:r>
       <w:r>
         <w:rPr>
+          <w:rFonts w:ascii="Times New Roman" w:hAnsi="Times New Roman" w:cs="Times New Roman"/>
           <w:sz w:val="24"/>
           <w:szCs w:val="24"/>
           <w:lang w:val="pl-PL"/>
@@ -3078,27 +3311,12 @@
       </w:r>
       <w:r>
         <w:rPr>
-          <w:sz w:val="24"/>
-          <w:szCs w:val="24"/>
-          <w:lang w:val="pl-PL"/>
-        </w:rPr>
-        <w:t xml:space="preserve">enie produktu </w:t>
-      </w:r>
-      <w:r>
-        <w:rPr>
-          <w:sz w:val="24"/>
-          <w:szCs w:val="24"/>
-          <w:lang w:val="pl-PL"/>
-        </w:rPr>
-        <w:t>z</w:t>
-      </w:r>
-      <w:r>
-        <w:rPr>
-          <w:sz w:val="24"/>
-          <w:szCs w:val="24"/>
-          <w:lang w:val="pl-PL"/>
-        </w:rPr>
-        <w:t xml:space="preserve"> odpowiednim producentem.</w:t>
+          <w:rFonts w:ascii="Times New Roman" w:hAnsi="Times New Roman" w:cs="Times New Roman"/>
+          <w:sz w:val="24"/>
+          <w:szCs w:val="24"/>
+          <w:lang w:val="pl-PL"/>
+        </w:rPr>
+        <w:t>enie produktu z odpowiednim producentem.</w:t>
       </w:r>
     </w:p>
     <w:p>
@@ -3106,6 +3324,7 @@
         <w:ind w:left="1080"/>
         <w:jc w:val="both"/>
         <w:rPr>
+          <w:rFonts w:ascii="Times New Roman" w:hAnsi="Times New Roman" w:cs="Times New Roman"/>
           <w:sz w:val="24"/>
           <w:szCs w:val="24"/>
           <w:lang w:val="pl-PL"/>
@@ -3116,20 +3335,24 @@
       <w:pPr>
         <w:pStyle w:val="Heading1"/>
         <w:rPr>
-          <w:lang w:val="pl-PL"/>
-        </w:rPr>
-      </w:pPr>
-      <w:r>
-        <w:rPr>
-          <w:lang w:val="pl-PL"/>
-        </w:rPr>
-        <w:lastRenderedPageBreak/>
+          <w:rFonts w:ascii="Times New Roman" w:hAnsi="Times New Roman" w:cs="Times New Roman"/>
+          <w:lang w:val="pl-PL"/>
+        </w:rPr>
+      </w:pPr>
+      <w:r>
+        <w:rPr>
+          <w:rFonts w:ascii="Times New Roman" w:hAnsi="Times New Roman" w:cs="Times New Roman"/>
+          <w:lang w:val="pl-PL"/>
+        </w:rPr>
         <w:t>- Źródła</w:t>
       </w:r>
     </w:p>
     <w:p>
       <w:pPr>
         <w:rPr>
+          <w:rFonts w:ascii="Times New Roman" w:hAnsi="Times New Roman" w:cs="Times New Roman"/>
+          <w:sz w:val="24"/>
+          <w:szCs w:val="24"/>
           <w:lang w:val="pl-PL"/>
         </w:rPr>
       </w:pPr>
@@ -3142,6 +3365,7 @@
           <w:numId w:val="6"/>
         </w:numPr>
         <w:rPr>
+          <w:rFonts w:ascii="Times New Roman" w:hAnsi="Times New Roman" w:cs="Times New Roman"/>
           <w:sz w:val="24"/>
           <w:szCs w:val="24"/>
           <w:lang w:val="pl-PL"/>
@@ -3151,6 +3375,7 @@
         <w:r>
           <w:rPr>
             <w:rStyle w:val="Hyperlink"/>
+            <w:rFonts w:ascii="Times New Roman" w:hAnsi="Times New Roman" w:cs="Times New Roman"/>
             <w:sz w:val="24"/>
             <w:szCs w:val="24"/>
             <w:lang w:val="pl-PL"/>
@@ -3168,6 +3393,7 @@
         </w:numPr>
         <w:rPr>
           <w:rStyle w:val="Hyperlink"/>
+          <w:rFonts w:ascii="Times New Roman" w:hAnsi="Times New Roman" w:cs="Times New Roman"/>
           <w:color w:val="auto"/>
           <w:sz w:val="24"/>
           <w:szCs w:val="24"/>
@@ -3179,6 +3405,7 @@
         <w:r>
           <w:rPr>
             <w:rStyle w:val="Hyperlink"/>
+            <w:rFonts w:ascii="Times New Roman" w:hAnsi="Times New Roman" w:cs="Times New Roman"/>
             <w:sz w:val="24"/>
             <w:szCs w:val="24"/>
             <w:lang w:val="pl-PL"/>
@@ -3195,6 +3422,7 @@
           <w:numId w:val="6"/>
         </w:numPr>
         <w:rPr>
+          <w:rFonts w:ascii="Times New Roman" w:hAnsi="Times New Roman" w:cs="Times New Roman"/>
           <w:sz w:val="24"/>
           <w:szCs w:val="24"/>
           <w:lang w:val="pl-PL"/>
@@ -3204,6 +3432,7 @@
         <w:r>
           <w:rPr>
             <w:rStyle w:val="Hyperlink"/>
+            <w:rFonts w:ascii="Times New Roman" w:hAnsi="Times New Roman" w:cs="Times New Roman"/>
             <w:sz w:val="24"/>
             <w:szCs w:val="24"/>
             <w:lang w:val="pl-PL"/>
@@ -3211,24 +3440,6 @@
           <w:t>https://fitsmallbusiness.com/sku-numbers/</w:t>
         </w:r>
       </w:hyperlink>
-    </w:p>
-    <w:p>
-      <w:pPr>
-        <w:pStyle w:val="ListParagraph"/>
-        <w:rPr>
-          <w:sz w:val="24"/>
-          <w:szCs w:val="24"/>
-          <w:lang w:val="pl-PL"/>
-        </w:rPr>
-      </w:pPr>
-    </w:p>
-    <w:p>
-      <w:pPr>
-        <w:pStyle w:val="ListParagraph"/>
-        <w:rPr>
-          <w:lang w:val="pl-PL"/>
-        </w:rPr>
-      </w:pPr>
     </w:p>
     <w:sectPr>
       <w:pgSz w:w="12240" w:h="15840"/>

</xml_diff>